<commit_message>
include tables rmd child
</commit_message>
<xml_diff>
--- a/man/report.docx
+++ b/man/report.docx
@@ -704,6 +704,14 @@
     </w:p>
     <w:p>
       <w:pPr>
+        <w:pStyle w:val="FirstParagraph"/>
+      </w:pPr>
+      <w:r>
+        <w:t xml:space="preserve">Do northern and southern populations of Pyrenean oak forests differ in their resistance, resilience or recovery to extreme drought events?</w:t>
+      </w:r>
+    </w:p>
+    <w:p>
+      <w:pPr>
         <w:pStyle w:val="Ttulo2"/>
       </w:pPr>
       <w:bookmarkStart w:id="28" w:name="references"/>
@@ -1471,7 +1479,30 @@
         <w:pStyle w:val="FirstParagraph"/>
       </w:pPr>
       <w:r>
-        <w:t xml:space="preserve">To explore the effect of drought events on greenness we calculated the EVI standardized anomaly (EVI~sa) pixel-by-pixel, since it minimizes biases in the evaluation of anomalies, providing more information about the magnitude of the anomalies</w:t>
+        <w:t xml:space="preserve">To explore the effect of drought events on greenness we calculated the EVI standardized anomaly (</w:t>
+      </w:r>
+      <m:oMath>
+        <m:r>
+          <m:t>E</m:t>
+        </m:r>
+        <m:r>
+          <m:t>V</m:t>
+        </m:r>
+        <m:r>
+          <m:t>I</m:t>
+        </m:r>
+        <m:r>
+          <m:t> </m:t>
+        </m:r>
+        <m:r>
+          <m:t>s</m:t>
+        </m:r>
+        <m:r>
+          <m:t>a</m:t>
+        </m:r>
+      </m:oMath>
+      <w:r>
+        <w:t xml:space="preserve">) pixel-by-pixel, since it minimizes biases in the evaluation of anomalies, providing more information about the magnitude of the anomalies</w:t>
       </w:r>
       <w:r>
         <w:t xml:space="preserve"> </w:t>
@@ -2026,6 +2057,68 @@
     </w:p>
     <w:p>
       <w:pPr>
+        <w:pStyle w:val="Textodecuerpo"/>
+      </w:pPr>
+      <w:r>
+        <w:t xml:space="preserve">Each pixel was categorized according the EVI standardized anomalies as</w:t>
+      </w:r>
+      <w:r>
+        <w:t xml:space="preserve"> </w:t>
+      </w:r>
+      <w:r>
+        <w:t xml:space="preserve">“</w:t>
+      </w:r>
+      <w:r>
+        <w:t xml:space="preserve">greening</w:t>
+      </w:r>
+      <w:r>
+        <w:t xml:space="preserve">”</w:t>
+      </w:r>
+      <w:r>
+        <w:t xml:space="preserve"> </w:t>
+      </w:r>
+      <w:r>
+        <w:t xml:space="preserve">(EVI standardized anomalies greater than + 1),</w:t>
+      </w:r>
+      <w:r>
+        <w:t xml:space="preserve"> </w:t>
+      </w:r>
+      <w:r>
+        <w:t xml:space="preserve">“</w:t>
+      </w:r>
+      <w:r>
+        <w:t xml:space="preserve">browning</w:t>
+      </w:r>
+      <w:r>
+        <w:t xml:space="preserve">”</w:t>
+      </w:r>
+      <w:r>
+        <w:t xml:space="preserve"> </w:t>
+      </w:r>
+      <w:r>
+        <w:t xml:space="preserve">(EVI standardized anomalies less than - 1) or</w:t>
+      </w:r>
+      <w:r>
+        <w:t xml:space="preserve"> </w:t>
+      </w:r>
+      <w:r>
+        <w:t xml:space="preserve">“</w:t>
+      </w:r>
+      <w:r>
+        <w:t xml:space="preserve">no changes</w:t>
+      </w:r>
+      <w:r>
+        <w:t xml:space="preserve">”</w:t>
+      </w:r>
+      <w:r>
+        <w:t xml:space="preserve"> </w:t>
+      </w:r>
+      <w:r>
+        <w:t xml:space="preserve">(EVI standardized anomalies between − 1 and + 1)</w:t>
+      </w:r>
+    </w:p>
+    <w:p>
+      <w:pPr>
         <w:pStyle w:val="Ttulo2"/>
       </w:pPr>
       <w:bookmarkStart w:id="35" w:name="field-sampling-and-dendrochronological-methods"/>
@@ -2475,6 +2568,155 @@
     </w:p>
     <w:p>
       <w:pPr>
+        <w:pStyle w:val="SourceCode"/>
+      </w:pPr>
+      <w:r>
+        <w:rPr>
+          <w:rStyle w:val="VerbatimChar"/>
+        </w:rPr>
+        <w:t xml:space="preserve">library(tidyverse)</w:t>
+      </w:r>
+    </w:p>
+    <w:p>
+      <w:pPr>
+        <w:pStyle w:val="SourceCode"/>
+      </w:pPr>
+      <w:r>
+        <w:rPr>
+          <w:rStyle w:val="VerbatimChar"/>
+        </w:rPr>
+        <w:t xml:space="preserve">## Loading tidyverse: ggplot2</w:t>
+      </w:r>
+      <w:r>
+        <w:br w:type="textWrapping"/>
+      </w:r>
+      <w:r>
+        <w:rPr>
+          <w:rStyle w:val="VerbatimChar"/>
+        </w:rPr>
+        <w:t xml:space="preserve">## Loading tidyverse: tibble</w:t>
+      </w:r>
+      <w:r>
+        <w:br w:type="textWrapping"/>
+      </w:r>
+      <w:r>
+        <w:rPr>
+          <w:rStyle w:val="VerbatimChar"/>
+        </w:rPr>
+        <w:t xml:space="preserve">## Loading tidyverse: tidyr</w:t>
+      </w:r>
+      <w:r>
+        <w:br w:type="textWrapping"/>
+      </w:r>
+      <w:r>
+        <w:rPr>
+          <w:rStyle w:val="VerbatimChar"/>
+        </w:rPr>
+        <w:t xml:space="preserve">## Loading tidyverse: readr</w:t>
+      </w:r>
+      <w:r>
+        <w:br w:type="textWrapping"/>
+      </w:r>
+      <w:r>
+        <w:rPr>
+          <w:rStyle w:val="VerbatimChar"/>
+        </w:rPr>
+        <w:t xml:space="preserve">## Loading tidyverse: purrr</w:t>
+      </w:r>
+      <w:r>
+        <w:br w:type="textWrapping"/>
+      </w:r>
+      <w:r>
+        <w:rPr>
+          <w:rStyle w:val="VerbatimChar"/>
+        </w:rPr>
+        <w:t xml:space="preserve">## Loading tidyverse: dplyr</w:t>
+      </w:r>
+    </w:p>
+    <w:p>
+      <w:pPr>
+        <w:pStyle w:val="SourceCode"/>
+      </w:pPr>
+      <w:r>
+        <w:rPr>
+          <w:rStyle w:val="VerbatimChar"/>
+        </w:rPr>
+        <w:t xml:space="preserve">## Conflicts with tidy packages ----------------------------------------------</w:t>
+      </w:r>
+    </w:p>
+    <w:p>
+      <w:pPr>
+        <w:pStyle w:val="SourceCode"/>
+      </w:pPr>
+      <w:r>
+        <w:rPr>
+          <w:rStyle w:val="VerbatimChar"/>
+        </w:rPr>
+        <w:t xml:space="preserve">## filter(): dplyr, stats</w:t>
+      </w:r>
+      <w:r>
+        <w:br w:type="textWrapping"/>
+      </w:r>
+      <w:r>
+        <w:rPr>
+          <w:rStyle w:val="VerbatimChar"/>
+        </w:rPr>
+        <w:t xml:space="preserve">## lag():    dplyr, stats</w:t>
+      </w:r>
+    </w:p>
+    <w:p>
+      <w:pPr>
+        <w:pStyle w:val="SourceCode"/>
+      </w:pPr>
+      <w:r>
+        <w:rPr>
+          <w:rStyle w:val="VerbatimChar"/>
+        </w:rPr>
+        <w:t xml:space="preserve">library(here)</w:t>
+      </w:r>
+    </w:p>
+    <w:p>
+      <w:pPr>
+        <w:pStyle w:val="SourceCode"/>
+      </w:pPr>
+      <w:r>
+        <w:rPr>
+          <w:rStyle w:val="VerbatimChar"/>
+        </w:rPr>
+        <w:t xml:space="preserve">## here() starts at /Users/ajpelu/Dropbox/phd/phd_repos/qpyr_dendro</w:t>
+      </w:r>
+    </w:p>
+    <w:p>
+      <w:pPr>
+        <w:pStyle w:val="SourceCode"/>
+      </w:pPr>
+      <w:r>
+        <w:rPr>
+          <w:rStyle w:val="VerbatimChar"/>
+        </w:rPr>
+        <w:t xml:space="preserve">library(pander)</w:t>
+      </w:r>
+      <w:r>
+        <w:br w:type="textWrapping"/>
+      </w:r>
+      <w:r>
+        <w:rPr>
+          <w:rStyle w:val="VerbatimChar"/>
+        </w:rPr>
+        <w:t xml:space="preserve">library(kableExtra)</w:t>
+      </w:r>
+      <w:r>
+        <w:br w:type="textWrapping"/>
+      </w:r>
+      <w:r>
+        <w:rPr>
+          <w:rStyle w:val="VerbatimChar"/>
+        </w:rPr>
+        <w:t xml:space="preserve">library(knitr)</w:t>
+      </w:r>
+    </w:p>
+    <w:p>
+      <w:pPr>
         <w:pStyle w:val="Ttulo1"/>
       </w:pPr>
       <w:bookmarkStart w:id="41" w:name="results"/>
@@ -2496,38 +2738,6 @@
     <w:p>
       <w:pPr>
         <w:pStyle w:val="FirstParagraph"/>
-      </w:pPr>
-      <w:r>
-        <w:t xml:space="preserve">referencia a las tendencias en EVI (lo hemos vuelto a calcular y además en el trabajo de ontologías también nos sale)</w:t>
-      </w:r>
-    </w:p>
-    <w:p>
-      <w:pPr>
-        <w:pStyle w:val="Textodecuerpo"/>
-      </w:pPr>
-      <w:r>
-        <w:t xml:space="preserve">Standardized a</w:t>
-      </w:r>
-    </w:p>
-    <w:p>
-      <w:pPr>
-        <w:pStyle w:val="Textodecuerpo"/>
-      </w:pPr>
-      <w:r>
-        <w:t xml:space="preserve">Cuando exploramos las anomalías (brutas, estandarizadas y normalizadas) observamos valores muy negativos para el año 2005. Sin embargo vemos valores menos negativos para 2005. Tukey posthoc testing (lsmeans package CITAR) was conducted for pairwise comparisons among the slopes and the disturbance years</w:t>
-      </w:r>
-    </w:p>
-    <w:p>
-      <w:pPr>
-        <w:pStyle w:val="Textodecuerpo"/>
-      </w:pPr>
-      <w:r>
-        <w:t xml:space="preserve">Las anomalías (sa) fueron significativamente menores en 2005 (-2.285 masmenos 0.029)que para 2012 (-0.418 masmenos 0.029), (LSMEANS, t.ratio = -45.358; p_value &lt; 0.0001)</w:t>
-      </w:r>
-    </w:p>
-    <w:p>
-      <w:pPr>
-        <w:pStyle w:val="Textodecuerpo"/>
       </w:pPr>
       <w:r>
         <w:t xml:space="preserve">Vegetation greenness of</w:t>
@@ -2545,7 +2755,7 @@
         <w:t xml:space="preserve"> </w:t>
       </w:r>
       <w:r>
-        <w:t xml:space="preserve">forests were lower during the 2005 and 2012 year than the greenness observed for the reference period (:red_circle: Fig 1a EVI profile comparison), particu</w:t>
+        <w:t xml:space="preserve">forests were lower during the 2005 and 2012 year than the greenness observed for the reference period (Fig. R1 Profile EVI). The lowest values for EVI standardized anomalies were recorded in 2005 being singnificantly lower (-2.285 ± 0.029) than 2012 (-0.418 ± 0.029) (LSMEANS, t.ratio = -45.358; p_value &lt; 0.0001), particularly for northern populations (Fig. R2 y R3).</w:t>
       </w:r>
     </w:p>
     <w:p>
@@ -2553,7 +2763,15 @@
         <w:pStyle w:val="Textodecuerpo"/>
       </w:pPr>
       <w:r>
-        <w:t xml:space="preserve">Del análisis de las anomalías observamos:</w:t>
+        <w:t xml:space="preserve">Esta disminución para 2005 sin embargo fue heterogénea (ver plot de trajectorias)</w:t>
+      </w:r>
+    </w:p>
+    <w:p>
+      <w:pPr>
+        <w:pStyle w:val="Textodecuerpo"/>
+      </w:pPr>
+      <w:r>
+        <w:t xml:space="preserve">Durante 2005 la mayoría de los pixeles mostraron browning (99.36 % y 79.37 % para las poblaciones del norte y del sur respectivamente), sin embargo en 2012 la mayoría de los pixeles se clasificaron como no changes en las poblaciones del norte (89.60 %) y en las del sur (70.07 %) (Tabla supplementaria??)</w:t>
       </w:r>
     </w:p>
     <w:p>
@@ -2565,29 +2783,17 @@
         </w:numPr>
       </w:pPr>
       <w:r>
-        <w:t xml:space="preserve">En 2005 y en 2012 las anomalías fueron negativas.</w:t>
-      </w:r>
-    </w:p>
-    <w:p>
-      <w:pPr>
-        <w:numPr>
-          <w:numId w:val="1016"/>
-          <w:ilvl w:val="0"/>
-        </w:numPr>
-      </w:pPr>
-      <w:r>
-        <w:t xml:space="preserve">2005 las anomalías fueron mucho mas negativas que para 2012.</w:t>
-      </w:r>
-    </w:p>
-    <w:p>
-      <w:pPr>
-        <w:numPr>
-          <w:numId w:val="1016"/>
-          <w:ilvl w:val="0"/>
-        </w:numPr>
-      </w:pPr>
-      <w:r>
-        <w:t xml:space="preserve">Analizar magnitud de las anomalías para 2005 y 2012 (comparación entre ellas y entre NyS):</w:t>
+        <w:t xml:space="preserve">Si atendemos a las sa (standardized anomalíes) y aplicamos el criterio de Gao, podemos decir que en 2005 se observó un bronwing en los bosques de Q. pyrenaica, sobre todo en las situadas en el northern slopes.</w:t>
+      </w:r>
+    </w:p>
+    <w:p>
+      <w:pPr>
+        <w:pStyle w:val="Ttulo4"/>
+      </w:pPr>
+      <w:bookmarkStart w:id="43" w:name="temporal-trend-evi-values"/>
+      <w:bookmarkEnd w:id="43"/>
+      <w:r>
+        <w:t xml:space="preserve"> Temporal trend EVI values</w:t>
       </w:r>
     </w:p>
     <w:p>
@@ -2595,61 +2801,666 @@
         <w:pStyle w:val="FirstParagraph"/>
       </w:pPr>
       <w:r>
-        <w:t xml:space="preserve">Reduction in annual EVI mean was considerably higher in northern populations than in southern ones during the 2005 drought.</w:t>
-      </w:r>
-    </w:p>
-    <w:p>
-      <w:pPr>
+        <w:t xml:space="preserve">El 78.95 % de los pixeles mostraron una tendencia positiva en cuanto al EVI medio anual (siendo significativa para el 31.67 % de los pixeles). Esta tendencia positiva fué sobre todo mayor en algunas de las poblaciones del suroeste. La</w:t>
+      </w:r>
+    </w:p>
+    <w:p>
+      <w:pPr>
+        <w:pStyle w:val="Textodecuerpo"/>
+      </w:pPr>
+      <w:r>
+        <w:t xml:space="preserve">–&gt; referencia a las tendencias en EVI (lo hemos vuelto a calcular y además en el trabajo de ontologías también nos sale)</w:t>
+      </w:r>
+    </w:p>
+    <w:p>
+      <w:pPr>
+        <w:pStyle w:val="Textodecuerpo"/>
+      </w:pPr>
+      <w:r>
+        <w:t xml:space="preserve">Aproximadamete el x% de los robledales mostraron un incremento en los valores de productividad (greenees) … (relacionar con tendencias EVI y ontologias).</w:t>
+      </w:r>
+    </w:p>
+    <w:p>
+      <w:pPr>
+        <w:pStyle w:val="Textodecuerpo"/>
+      </w:pPr>
+      <w:r>
+        <w:t xml:space="preserve">Si analizamos el plot de trajectorias (evi medio anual), vemos como en 2005 y 2012 se observó un browning para los valores medios de EVI. En ambos casos, se observó un patrón homogéneo de browing, aunque en 2012 el browning fue mucho menor.</w:t>
+      </w:r>
+    </w:p>
+    <w:p>
+      <w:pPr>
+        <w:pStyle w:val="Ttulo4"/>
+      </w:pPr>
+      <w:bookmarkStart w:id="44" w:name="resilience-metrics"/>
+      <w:bookmarkEnd w:id="44"/>
+      <w:r>
+        <w:t xml:space="preserve">Resilience metrics</w:t>
+      </w:r>
+    </w:p>
+    <w:p>
+      <w:pPr>
+        <w:pStyle w:val="FirstParagraph"/>
+      </w:pPr>
+      <w:r>
+        <w:t xml:space="preserve">Pyrenean oak forests showed significantly lower resistance to 2005 drought event than to 2012 one [2005: 0.858 (0.853-0.863); 2012: 0.943 (0.939 - 0.947); table R1; Figura R4a, F = 799.86, p &lt;0.0001]. The 2005 drought reduced the greenness of oak to 85.8 % while the 2012 reduced 94.3 %. Southern populations showed significantly higher values of resistance to drought than northern ones, except for 2012 where non-significant differences were recorded (table R1, Figure R4a).</w:t>
+      </w:r>
+    </w:p>
+    <w:p>
+      <w:pPr>
+        <w:pStyle w:val="Textodecuerpo"/>
+      </w:pPr>
+      <w:r>
+        <w:t xml:space="preserve">The oak forests recovered their greenness more rapidly after the 2005 drought than after 2012. In the period after 2005 drought, greeness achieved was 112 % (Rc = 1.12) and after 2012 105.7 % (Rc = 1.057). A similar recovery after the 2005 and 2012 drought event was observed for southern populations (p = 0.2453; Figure R4), whilst the northern populations showed a significantly greater recovery after the 2005 drought than after the 2012 drought.</w:t>
+      </w:r>
+    </w:p>
+    <w:p>
+      <w:pPr>
+        <w:pStyle w:val="Textodecuerpo"/>
+      </w:pPr>
+      <w:r>
+        <w:t xml:space="preserve">Resilience values were significantly higher for the 2012 drought event than for 2005, although both values were close to 1 indicating that greenness level was rather similar after each disturbance event. The southern populations showed higher resilience values than the northern ones, although they were not significantly different for 2005 drought (p = 0.036).</w:t>
+      </w:r>
+    </w:p>
+    <w:tbl>
+      <w:tblPr>
+        <w:tblStyle w:val="TableNormal"/>
+        <w:tblW w:type="pct" w:w="0.0"/>
+        <w:tblLook w:firstRow="1"/>
+      </w:tblPr>
+      <w:tblGrid/>
+      <w:tr>
+        <w:trPr>
+          <w:cnfStyle w:firstRow="1"/>
+        </w:trPr>
+        <w:tc>
+          <w:tcPr>
+            <w:tcBorders>
+              <w:bottom w:val="single"/>
+            </w:tcBorders>
+            <w:vAlign w:val="bottom"/>
+          </w:tcPr>
+          <w:p>
+            <w:pStyle w:val="Compact"/>
+          </w:p>
+        </w:tc>
+        <w:tc>
+          <w:tcPr>
+            <w:tcBorders>
+              <w:bottom w:val="single"/>
+            </w:tcBorders>
+            <w:vAlign w:val="bottom"/>
+          </w:tcPr>
+          <w:p>
+            <w:pPr>
+              <w:pStyle w:val="Compact"/>
+              <w:jc w:val="right"/>
+            </w:pPr>
+            <w:r>
+              <w:t xml:space="preserve">F</w:t>
+            </w:r>
+          </w:p>
+        </w:tc>
+        <w:tc>
+          <w:tcPr>
+            <w:tcBorders>
+              <w:bottom w:val="single"/>
+            </w:tcBorders>
+            <w:vAlign w:val="bottom"/>
+          </w:tcPr>
+          <w:p>
+            <w:pPr>
+              <w:pStyle w:val="Compact"/>
+              <w:jc w:val="right"/>
+            </w:pPr>
+            <w:r>
+              <w:t xml:space="preserve">p</w:t>
+            </w:r>
+          </w:p>
+        </w:tc>
+        <w:tc>
+          <w:tcPr>
+            <w:tcBorders>
+              <w:bottom w:val="single"/>
+            </w:tcBorders>
+            <w:vAlign w:val="bottom"/>
+          </w:tcPr>
+          <w:p>
+            <w:pPr>
+              <w:pStyle w:val="Compact"/>
+              <w:jc w:val="right"/>
+            </w:pPr>
+            <w:r>
+              <w:t xml:space="preserve">F</w:t>
+            </w:r>
+          </w:p>
+        </w:tc>
+        <w:tc>
+          <w:tcPr>
+            <w:tcBorders>
+              <w:bottom w:val="single"/>
+            </w:tcBorders>
+            <w:vAlign w:val="bottom"/>
+          </w:tcPr>
+          <w:p>
+            <w:pPr>
+              <w:pStyle w:val="Compact"/>
+              <w:jc w:val="right"/>
+            </w:pPr>
+            <w:r>
+              <w:t xml:space="preserve">p</w:t>
+            </w:r>
+          </w:p>
+        </w:tc>
+        <w:tc>
+          <w:tcPr>
+            <w:tcBorders>
+              <w:bottom w:val="single"/>
+            </w:tcBorders>
+            <w:vAlign w:val="bottom"/>
+          </w:tcPr>
+          <w:p>
+            <w:pPr>
+              <w:pStyle w:val="Compact"/>
+              <w:jc w:val="right"/>
+            </w:pPr>
+            <w:r>
+              <w:t xml:space="preserve">F</w:t>
+            </w:r>
+          </w:p>
+        </w:tc>
+        <w:tc>
+          <w:tcPr>
+            <w:tcBorders>
+              <w:bottom w:val="single"/>
+            </w:tcBorders>
+            <w:vAlign w:val="bottom"/>
+          </w:tcPr>
+          <w:p>
+            <w:pPr>
+              <w:pStyle w:val="Compact"/>
+              <w:jc w:val="right"/>
+            </w:pPr>
+            <w:r>
+              <w:t xml:space="preserve">p</w:t>
+            </w:r>
+          </w:p>
+        </w:tc>
+        <w:tc>
+          <w:tcPr>
+            <w:tcBorders>
+              <w:bottom w:val="single"/>
+            </w:tcBorders>
+            <w:vAlign w:val="bottom"/>
+          </w:tcPr>
+          <w:p>
+            <w:pPr>
+              <w:pStyle w:val="Compact"/>
+              <w:jc w:val="right"/>
+            </w:pPr>
+            <w:r>
+              <w:t xml:space="preserve">F</w:t>
+            </w:r>
+          </w:p>
+        </w:tc>
+        <w:tc>
+          <w:tcPr>
+            <w:tcBorders>
+              <w:bottom w:val="single"/>
+            </w:tcBorders>
+            <w:vAlign w:val="bottom"/>
+          </w:tcPr>
+          <w:p>
+            <w:pPr>
+              <w:pStyle w:val="Compact"/>
+              <w:jc w:val="right"/>
+            </w:pPr>
+            <w:r>
+              <w:t xml:space="preserve">p</w:t>
+            </w:r>
+          </w:p>
+        </w:tc>
+      </w:tr>
+      <w:tr>
+        <w:tc>
+          <w:p>
+            <w:pPr>
+              <w:pStyle w:val="Compact"/>
+              <w:jc w:val="left"/>
+            </w:pPr>
+            <w:r>
+              <w:t xml:space="preserve">Disturb</w:t>
+            </w:r>
+          </w:p>
+        </w:tc>
+        <w:tc>
+          <w:p>
+            <w:pPr>
+              <w:pStyle w:val="Compact"/>
+              <w:jc w:val="right"/>
+            </w:pPr>
+            <w:r>
+              <w:t xml:space="preserve">311.99</w:t>
+            </w:r>
+          </w:p>
+        </w:tc>
+        <w:tc>
+          <w:p>
+            <w:pPr>
+              <w:pStyle w:val="Compact"/>
+              <w:jc w:val="right"/>
+            </w:pPr>
+            <w:r>
+              <w:t xml:space="preserve">0.001</w:t>
+            </w:r>
+          </w:p>
+        </w:tc>
+        <w:tc>
+          <w:p>
+            <w:pPr>
+              <w:pStyle w:val="Compact"/>
+              <w:jc w:val="right"/>
+            </w:pPr>
+            <w:r>
+              <w:t xml:space="preserve">245.25</w:t>
+            </w:r>
+          </w:p>
+        </w:tc>
+        <w:tc>
+          <w:p>
+            <w:pPr>
+              <w:pStyle w:val="Compact"/>
+              <w:jc w:val="right"/>
+            </w:pPr>
+            <w:r>
+              <w:t xml:space="preserve">0.001</w:t>
+            </w:r>
+          </w:p>
+        </w:tc>
+        <w:tc>
+          <w:p>
+            <w:pPr>
+              <w:pStyle w:val="Compact"/>
+              <w:jc w:val="right"/>
+            </w:pPr>
+            <w:r>
+              <w:t xml:space="preserve">207.18</w:t>
+            </w:r>
+          </w:p>
+        </w:tc>
+        <w:tc>
+          <w:p>
+            <w:pPr>
+              <w:pStyle w:val="Compact"/>
+              <w:jc w:val="right"/>
+            </w:pPr>
+            <w:r>
+              <w:t xml:space="preserve">0.001</w:t>
+            </w:r>
+          </w:p>
+        </w:tc>
+        <w:tc>
+          <w:p>
+            <w:pPr>
+              <w:pStyle w:val="Compact"/>
+              <w:jc w:val="right"/>
+            </w:pPr>
+            <w:r>
+              <w:t xml:space="preserve">799.87</w:t>
+            </w:r>
+          </w:p>
+        </w:tc>
+        <w:tc>
+          <w:p>
+            <w:pPr>
+              <w:pStyle w:val="Compact"/>
+              <w:jc w:val="right"/>
+            </w:pPr>
+            <w:r>
+              <w:t xml:space="preserve">0.001</w:t>
+            </w:r>
+          </w:p>
+        </w:tc>
+      </w:tr>
+      <w:tr>
+        <w:tc>
+          <w:p>
+            <w:pPr>
+              <w:pStyle w:val="Compact"/>
+              <w:jc w:val="left"/>
+            </w:pPr>
+            <w:r>
+              <w:t xml:space="preserve">Site</w:t>
+            </w:r>
+          </w:p>
+        </w:tc>
+        <w:tc>
+          <w:p>
+            <w:pPr>
+              <w:pStyle w:val="Compact"/>
+              <w:jc w:val="right"/>
+            </w:pPr>
+            <w:r>
+              <w:t xml:space="preserve">105.41</w:t>
+            </w:r>
+          </w:p>
+        </w:tc>
+        <w:tc>
+          <w:p>
+            <w:pPr>
+              <w:pStyle w:val="Compact"/>
+              <w:jc w:val="right"/>
+            </w:pPr>
+            <w:r>
+              <w:t xml:space="preserve">0.001</w:t>
+            </w:r>
+          </w:p>
+        </w:tc>
+        <w:tc>
+          <w:p>
+            <w:pPr>
+              <w:pStyle w:val="Compact"/>
+              <w:jc w:val="right"/>
+            </w:pPr>
+            <w:r>
+              <w:t xml:space="preserve">71.39</w:t>
+            </w:r>
+          </w:p>
+        </w:tc>
+        <w:tc>
+          <w:p>
+            <w:pPr>
+              <w:pStyle w:val="Compact"/>
+              <w:jc w:val="right"/>
+            </w:pPr>
+            <w:r>
+              <w:t xml:space="preserve">0.001</w:t>
+            </w:r>
+          </w:p>
+        </w:tc>
+        <w:tc>
+          <w:p>
+            <w:pPr>
+              <w:pStyle w:val="Compact"/>
+              <w:jc w:val="right"/>
+            </w:pPr>
+            <w:r>
+              <w:t xml:space="preserve">29.82</w:t>
+            </w:r>
+          </w:p>
+        </w:tc>
+        <w:tc>
+          <w:p>
+            <w:pPr>
+              <w:pStyle w:val="Compact"/>
+              <w:jc w:val="right"/>
+            </w:pPr>
+            <w:r>
+              <w:t xml:space="preserve">0.001</w:t>
+            </w:r>
+          </w:p>
+        </w:tc>
+        <w:tc>
+          <w:p>
+            <w:pPr>
+              <w:pStyle w:val="Compact"/>
+              <w:jc w:val="right"/>
+            </w:pPr>
+            <w:r>
+              <w:t xml:space="preserve">153.22</w:t>
+            </w:r>
+          </w:p>
+        </w:tc>
+        <w:tc>
+          <w:p>
+            <w:pPr>
+              <w:pStyle w:val="Compact"/>
+              <w:jc w:val="right"/>
+            </w:pPr>
+            <w:r>
+              <w:t xml:space="preserve">0.001</w:t>
+            </w:r>
+          </w:p>
+        </w:tc>
+      </w:tr>
+      <w:tr>
+        <w:tc>
+          <w:p>
+            <w:pPr>
+              <w:pStyle w:val="Compact"/>
+              <w:jc w:val="left"/>
+            </w:pPr>
+            <w:r>
+              <w:t xml:space="preserve">Disturb X Site</w:t>
+            </w:r>
+          </w:p>
+        </w:tc>
+        <w:tc>
+          <w:p>
+            <w:pPr>
+              <w:pStyle w:val="Compact"/>
+              <w:jc w:val="right"/>
+            </w:pPr>
+            <w:r>
+              <w:t xml:space="preserve">364.31</w:t>
+            </w:r>
+          </w:p>
+        </w:tc>
+        <w:tc>
+          <w:p>
+            <w:pPr>
+              <w:pStyle w:val="Compact"/>
+              <w:jc w:val="right"/>
+            </w:pPr>
+            <w:r>
+              <w:t xml:space="preserve">0.001</w:t>
+            </w:r>
+          </w:p>
+        </w:tc>
+        <w:tc>
+          <w:p>
+            <w:pPr>
+              <w:pStyle w:val="Compact"/>
+              <w:jc w:val="right"/>
+            </w:pPr>
+            <w:r>
+              <w:t xml:space="preserve">341.03</w:t>
+            </w:r>
+          </w:p>
+        </w:tc>
+        <w:tc>
+          <w:p>
+            <w:pPr>
+              <w:pStyle w:val="Compact"/>
+              <w:jc w:val="right"/>
+            </w:pPr>
+            <w:r>
+              <w:t xml:space="preserve">0.001</w:t>
+            </w:r>
+          </w:p>
+        </w:tc>
+        <w:tc>
+          <w:p>
+            <w:pPr>
+              <w:pStyle w:val="Compact"/>
+              <w:jc w:val="right"/>
+            </w:pPr>
+            <w:r>
+              <w:t xml:space="preserve">6.14</w:t>
+            </w:r>
+          </w:p>
+        </w:tc>
+        <w:tc>
+          <w:p>
+            <w:pPr>
+              <w:pStyle w:val="Compact"/>
+              <w:jc w:val="right"/>
+            </w:pPr>
+            <w:r>
+              <w:t xml:space="preserve">0.014</w:t>
+            </w:r>
+          </w:p>
+        </w:tc>
+        <w:tc>
+          <w:p>
+            <w:pPr>
+              <w:pStyle w:val="Compact"/>
+              <w:jc w:val="right"/>
+            </w:pPr>
+            <w:r>
+              <w:t xml:space="preserve">234.70</w:t>
+            </w:r>
+          </w:p>
+        </w:tc>
+        <w:tc>
+          <w:p>
+            <w:pPr>
+              <w:pStyle w:val="Compact"/>
+              <w:jc w:val="right"/>
+            </w:pPr>
+            <w:r>
+              <w:t xml:space="preserve">0.001</w:t>
+            </w:r>
+          </w:p>
+        </w:tc>
+      </w:tr>
+    </w:tbl>
+    <w:p>
+      <w:pPr>
+        <w:pStyle w:val="Textodecuerpo"/>
+      </w:pPr>
+      <w:r>
+        <w:t xml:space="preserve">—–&gt; POR AQUI POLLITO</w:t>
+      </w:r>
+    </w:p>
+    <w:p>
+      <w:pPr>
+        <w:pStyle w:val="Textodecuerpo"/>
+      </w:pPr>
+      <w:r>
+        <w:t xml:space="preserve">table R1. Robust anovas con F-Values</w:t>
+      </w:r>
+      <w:r>
+        <w:t xml:space="preserve"> </w:t>
+      </w:r>
+      <w:r>
+        <w:t xml:space="preserve">Figura R4. Interaction plot resilience metrics</w:t>
+      </w:r>
+    </w:p>
+    <w:p>
+      <w:pPr>
+        <w:pStyle w:val="BlockText"/>
+      </w:pPr>
+      <w:r>
+        <w:t xml:space="preserve">Relative Resilience (De esto no he dicho nada)</w:t>
+      </w:r>
+    </w:p>
+    <w:p>
+      <w:pPr>
+        <w:pStyle w:val="Compact"/>
         <w:numPr>
           <w:numId w:val="1017"/>
           <w:ilvl w:val="0"/>
         </w:numPr>
       </w:pPr>
       <w:r>
-        <w:t xml:space="preserve">2005 fue el año en el que las anomalías fueron mas negativas, siendo de las anomalías de mas magnitud negativa en las poblaciones del norte.</w:t>
-      </w:r>
-    </w:p>
-    <w:p>
-      <w:pPr>
+        <w:t xml:space="preserve">Los robledales mostraron mayor resiliencia relativa a la sequía de 2005 que a la de 2012 [2005: 0.099 (0.095-0.105); 2012: 0.053 (0.050 - 0.056); p &lt;0.0001]</w:t>
+      </w:r>
+      <w:r>
+        <w:br w:type="textWrapping"/>
+      </w:r>
+    </w:p>
+    <w:p>
+      <w:pPr>
+        <w:pStyle w:val="Compact"/>
         <w:numPr>
           <w:numId w:val="1017"/>
           <w:ilvl w:val="0"/>
         </w:numPr>
       </w:pPr>
       <w:r>
-        <w:t xml:space="preserve">Si atendemos a las sa (standardized anomalíes) y aplicamos el criterio de Gao, podemos decir que en 2005 se observó un bronwing en los bosques de Q. pyrenaica, sobre todo en las situadas en el northern slopes.</w:t>
-      </w:r>
-    </w:p>
-    <w:p>
-      <w:pPr>
+        <w:t xml:space="preserve">Las poblaciones del sur mostraron menor resiliencia relativa que las del norte [N: 0.086 (0.082-0.092); S: 0.063 (0.060 - 0.066); p &lt;0.0001], debido sobre todo a la diferencia en la resiliencia relativa para las poblaciones del norte entre los dos eventos de sequía (mucha mayor resiliencia relativa en 2012 que en 2005 para las poblaciones del N)</w:t>
+      </w:r>
+    </w:p>
+    <w:p>
+      <w:pPr>
+        <w:pStyle w:val="Compact"/>
         <w:numPr>
           <w:numId w:val="1017"/>
           <w:ilvl w:val="0"/>
         </w:numPr>
       </w:pPr>
       <w:r>
-        <w:t xml:space="preserve">Asimismo, las anomalías 2012 fueron negativas pero</w:t>
+        <w:t xml:space="preserve">Las poblaciones del sur no mostraron diferencias en cuanto a la resiliencia relativa entre los dos eventos de sequía (padj = 0.152)</w:t>
       </w:r>
     </w:p>
     <w:p>
       <w:pPr>
         <w:pStyle w:val="Ttulo2"/>
       </w:pPr>
-      <w:bookmarkStart w:id="43" w:name="resiliencia-evi"/>
-      <w:bookmarkEnd w:id="43"/>
-      <w:r>
-        <w:t xml:space="preserve">Resiliencia EVI</w:t>
-      </w:r>
-    </w:p>
-    <w:p>
-      <w:pPr>
+      <w:bookmarkStart w:id="45" w:name="resiliencia-bai"/>
+      <w:bookmarkEnd w:id="45"/>
+      <w:r>
+        <w:t xml:space="preserve">Resiliencia BAI</w:t>
+      </w:r>
+    </w:p>
+    <w:p>
+      <w:pPr>
+        <w:pStyle w:val="Compact"/>
         <w:numPr>
           <w:numId w:val="1018"/>
           <w:ilvl w:val="0"/>
         </w:numPr>
       </w:pPr>
       <w:r>
-        <w:t xml:space="preserve">Resistencia</w:t>
+        <w:t xml:space="preserve">Resistance:</w:t>
+      </w:r>
+    </w:p>
+    <w:p>
+      <w:pPr>
+        <w:pStyle w:val="Compact"/>
+        <w:numPr>
+          <w:numId w:val="1018"/>
+          <w:ilvl w:val="0"/>
+        </w:numPr>
+      </w:pPr>
+      <w:r>
+        <w:t xml:space="preserve">No diferencias significativas entre la resistencia mostrada por los robledales a los eventos de sequía de 2005 y 2012. Valores de resistencia menor al evento de 2005. [2005: 0.721 (0.6437-0.7984); 2012: 0.8193 (0.7758 - 0.8628); p = 0.03]</w:t>
+      </w:r>
+    </w:p>
+    <w:p>
+      <w:pPr>
+        <w:pStyle w:val="Compact"/>
+        <w:numPr>
+          <w:numId w:val="1018"/>
+          <w:ilvl w:val="0"/>
+        </w:numPr>
+      </w:pPr>
+      <w:r>
+        <w:t xml:space="preserve">Diferentes resistencias a los eventos de sequía en función del sitio (p &lt;0.0001). Las localidades del sur (CaLow y CAHigh no mostraron diferencias en cuanto a la resistencia p.adjust = 0.012) mostraron una resistencia mayor a los eventos de sequía que la observada a la localidad del norte [caH: 0.8157 (0.7549 - 0.8764) (a); caL: 0.9209 (0.8834 - 0.9584) (a); SJ: 0.6116 (0.5387 - 0.6846) (b)].</w:t>
+      </w:r>
+    </w:p>
+    <w:p>
+      <w:pPr>
+        <w:numPr>
+          <w:numId w:val="1018"/>
+          <w:ilvl w:val="0"/>
+        </w:numPr>
+      </w:pPr>
+      <w:r>
+        <w:t xml:space="preserve">La interacción también fue significativa. De hecho, si miramos las gráfica, observamos como la resistencia a la sequía de 2005 fue significativamente menor en SJ que la resistancia mostrada, tanto por las otras poblaciones para 2005, como la mostrada por SJ para el año 2012 –¿¿¿ Podemos decir que la sequía de 2005 afectó mucho mas a la población de SJ???</w:t>
+      </w:r>
+    </w:p>
+    <w:p>
+      <w:pPr>
+        <w:pStyle w:val="Compact"/>
+        <w:numPr>
+          <w:numId w:val="1018"/>
+          <w:ilvl w:val="0"/>
+        </w:numPr>
+      </w:pPr>
+      <w:r>
+        <w:t xml:space="preserve">Recovery</w:t>
       </w:r>
     </w:p>
     <w:p>
@@ -2661,42 +3472,37 @@
         </w:numPr>
       </w:pPr>
       <w:r>
-        <w:t xml:space="preserve">Los robledales mostraron menor resistencia a la sequía de 2005 que a la de 2012 [2005: 0.858 (0.853-0.863); 2012: 0.943 (0.939 - 0.947); p &lt;0.0001]</w:t>
-      </w:r>
-    </w:p>
-    <w:p>
-      <w:pPr>
-        <w:pStyle w:val="Compact"/>
-        <w:numPr>
-          <w:numId w:val="1019"/>
-          <w:ilvl w:val="1"/>
-        </w:numPr>
-      </w:pPr>
-      <w:r>
-        <w:t xml:space="preserve">Menor resistencia de las poblaciones del Norte a los eventos de sequía que las del Sur [N: 0.883 (0.877-0.889); S: 0.921 (0.918 - 0.925); p &lt;0.0001]</w:t>
-      </w:r>
-    </w:p>
-    <w:p>
-      <w:pPr>
-        <w:pStyle w:val="Compact"/>
-        <w:numPr>
-          <w:numId w:val="1019"/>
-          <w:ilvl w:val="1"/>
-        </w:numPr>
-      </w:pPr>
-      <w:r>
-        <w:t xml:space="preserve">La resistencia varió en función de la sequía y de la población. Las poblaciones mostraron una resistencia similar al evento de sequía de 2012 (padj = 0.172), sin embargo las poblaciones del N fueron mucho menos resistentes que las del Sur durante la sequía de 2005 [N: 0.819 (0.814-0.824); S: 0.902 (0.896 - 0.907); p &lt;0.0001]</w:t>
-      </w:r>
-    </w:p>
-    <w:p>
-      <w:pPr>
-        <w:numPr>
-          <w:numId w:val="1018"/>
-          <w:ilvl w:val="0"/>
-        </w:numPr>
-      </w:pPr>
-      <w:r>
-        <w:t xml:space="preserve">Recovery</w:t>
+        <w:t xml:space="preserve">En general mayor recuperación para el evento de 2012 que para el evento de 2005 [2005: 0.9462 (0.8794-1.013); 2012: 1.161 (1.081 - 1.24); p &lt; 0.001]</w:t>
+      </w:r>
+    </w:p>
+    <w:p>
+      <w:pPr>
+        <w:pStyle w:val="Ttulo2"/>
+      </w:pPr>
+      <w:bookmarkStart w:id="46" w:name="references-2"/>
+      <w:bookmarkEnd w:id="46"/>
+      <w:r>
+        <w:t xml:space="preserve">References</w:t>
+      </w:r>
+    </w:p>
+    <w:p>
+      <w:pPr>
+        <w:pStyle w:val="Ttulo1"/>
+      </w:pPr>
+      <w:bookmarkStart w:id="47" w:name="discussions-notes"/>
+      <w:bookmarkEnd w:id="47"/>
+      <w:r>
+        <w:t xml:space="preserve">Discussions notes</w:t>
+      </w:r>
+    </w:p>
+    <w:p>
+      <w:pPr>
+        <w:pStyle w:val="Ttulo2"/>
+      </w:pPr>
+      <w:bookmarkStart w:id="48" w:name="dos-cronos-en-canar"/>
+      <w:bookmarkEnd w:id="48"/>
+      <w:r>
+        <w:t xml:space="preserve"> Dos cronos en Cañar</w:t>
       </w:r>
     </w:p>
     <w:p>
@@ -2704,11 +3510,17 @@
         <w:pStyle w:val="Compact"/>
         <w:numPr>
           <w:numId w:val="1020"/>
-          <w:ilvl w:val="1"/>
+          <w:ilvl w:val="0"/>
         </w:numPr>
       </w:pPr>
       <w:r>
-        <w:t xml:space="preserve">La recuperación de los robledales fue mayor tras la sequía de 2005 que tras la de 2012 [2005: 1.120 (1.113-1.126); 2012: 1.057 (1.054 - 1.060); p &lt;0.0001]</w:t>
+        <w:t xml:space="preserve">Gea-Izquierdo and Cañellas (2014)</w:t>
+      </w:r>
+      <w:r>
+        <w:t xml:space="preserve"> </w:t>
+      </w:r>
+      <w:r>
+        <w:t xml:space="preserve">muestrea solo en CA-Low (QUPY10) y obtiene resultados similares a CA-Low.</w:t>
       </w:r>
     </w:p>
     <w:p>
@@ -2716,11 +3528,11 @@
         <w:pStyle w:val="Compact"/>
         <w:numPr>
           <w:numId w:val="1020"/>
-          <w:ilvl w:val="1"/>
+          <w:ilvl w:val="0"/>
         </w:numPr>
       </w:pPr>
       <w:r>
-        <w:t xml:space="preserve">Los robledales de la cara sur mostraron una menor recuperación que los de la cara norte [N: 1.102 (1.096-1.108); S: 1.069 (1.065 - 1.073); p &lt;0.0001]</w:t>
+        <w:t xml:space="preserve">En tan poco espacio hay diferencias enormes entre las dos cronos</w:t>
       </w:r>
     </w:p>
     <w:p>
@@ -2728,246 +3540,6 @@
         <w:pStyle w:val="Compact"/>
         <w:numPr>
           <w:numId w:val="1020"/>
-          <w:ilvl w:val="1"/>
-        </w:numPr>
-      </w:pPr>
-      <w:r>
-        <w:t xml:space="preserve">Las poblaciones del sur mostraron una recuperación similar ante la sequía de 2005 y 2012 (p = 0.186), cosa que no ocurrió para las poblaciones N (p &lt; 0.0001), que mostró una recuperación mayor para la sequía de 2005 que para la de 2012 [2005: 1.169 (1.161-1.177); 2012: 1.042 (1.036 - 1.047); p &lt;0.0001]. En 2005, las poblaciones del S mostraron menor recuperación; mientras que en 2012 ocurrión un patrón inverso, mostrando un patron mayor que las del norte.</w:t>
-      </w:r>
-    </w:p>
-    <w:p>
-      <w:pPr>
-        <w:numPr>
-          <w:numId w:val="1018"/>
-          <w:ilvl w:val="0"/>
-        </w:numPr>
-      </w:pPr>
-      <w:r>
-        <w:t xml:space="preserve">Resilience</w:t>
-      </w:r>
-    </w:p>
-    <w:p>
-      <w:pPr>
-        <w:pStyle w:val="Compact"/>
-        <w:numPr>
-          <w:numId w:val="1021"/>
-          <w:ilvl w:val="1"/>
-        </w:numPr>
-      </w:pPr>
-      <w:r>
-        <w:t xml:space="preserve">La resiliencia de los robledales fue mayor para la sequía de 2012 que para la de 2005 [2005: 0.958 (0.955-0.962); 2012: 0.995 (0.991 - 0.998); p &lt;0.0001]</w:t>
-      </w:r>
-      <w:r>
-        <w:br w:type="textWrapping"/>
-      </w:r>
-    </w:p>
-    <w:p>
-      <w:pPr>
-        <w:pStyle w:val="Compact"/>
-        <w:numPr>
-          <w:numId w:val="1021"/>
-          <w:ilvl w:val="1"/>
-        </w:numPr>
-      </w:pPr>
-      <w:r>
-        <w:t xml:space="preserve">Los robledales del sur mostraron mayor resiliencia que los del norte [N: 0.970 (0.966-0.974); S: 0.983 (0.980 - 0.986); p &lt;0.0001], aunque para 2005 ambas poblaciones no mostraron diferencias en la resiliencia (padj = 0.152). En 2012 se observó mayor resiliencia en las del S que en la del N (p&lt;0.0001)</w:t>
-      </w:r>
-    </w:p>
-    <w:p>
-      <w:pPr>
-        <w:numPr>
-          <w:numId w:val="1018"/>
-          <w:ilvl w:val="0"/>
-        </w:numPr>
-      </w:pPr>
-      <w:r>
-        <w:t xml:space="preserve">Relative Resilience</w:t>
-      </w:r>
-    </w:p>
-    <w:p>
-      <w:pPr>
-        <w:pStyle w:val="Compact"/>
-        <w:numPr>
-          <w:numId w:val="1018"/>
-          <w:ilvl w:val="0"/>
-        </w:numPr>
-      </w:pPr>
-      <w:r>
-        <w:t xml:space="preserve">Los robledales mostraron mayor resiliencia relativa a la sequía de 2005 que a la de 2012 [2005: 0.099 (0.095-0.105); 2012: 0.053 (0.050 - 0.056); p &lt;0.0001]</w:t>
-      </w:r>
-      <w:r>
-        <w:br w:type="textWrapping"/>
-      </w:r>
-    </w:p>
-    <w:p>
-      <w:pPr>
-        <w:pStyle w:val="Compact"/>
-        <w:numPr>
-          <w:numId w:val="1018"/>
-          <w:ilvl w:val="0"/>
-        </w:numPr>
-      </w:pPr>
-      <w:r>
-        <w:t xml:space="preserve">Las poblaciones del sur mostraron menor resiliencia relativa que las del norte [N: 0.086 (0.082-0.092); S: 0.063 (0.060 - 0.066); p &lt;0.0001], debido sobre todo a la diferencia en la resiliencia relativa para las poblaciones del norte entre los dos eventos de sequía (mucha mayor resiliencia relativa en 2012 que en 2005 para las poblaciones del N)</w:t>
-      </w:r>
-    </w:p>
-    <w:p>
-      <w:pPr>
-        <w:numPr>
-          <w:numId w:val="1018"/>
-          <w:ilvl w:val="0"/>
-        </w:numPr>
-      </w:pPr>
-      <w:r>
-        <w:t xml:space="preserve">Las poblaciones del sur no mostraron diferencias en cuanto a la resiliencia relativa entre los dos eventos de sequía (padj = 0.152)</w:t>
-      </w:r>
-    </w:p>
-    <w:p>
-      <w:pPr>
-        <w:pStyle w:val="Ttulo2"/>
-      </w:pPr>
-      <w:bookmarkStart w:id="44" w:name="resiliencia-bai"/>
-      <w:bookmarkEnd w:id="44"/>
-      <w:r>
-        <w:t xml:space="preserve">Resiliencia BAI</w:t>
-      </w:r>
-    </w:p>
-    <w:p>
-      <w:pPr>
-        <w:pStyle w:val="Compact"/>
-        <w:numPr>
-          <w:numId w:val="1022"/>
-          <w:ilvl w:val="0"/>
-        </w:numPr>
-      </w:pPr>
-      <w:r>
-        <w:t xml:space="preserve">Resistance:</w:t>
-      </w:r>
-    </w:p>
-    <w:p>
-      <w:pPr>
-        <w:pStyle w:val="Compact"/>
-        <w:numPr>
-          <w:numId w:val="1022"/>
-          <w:ilvl w:val="0"/>
-        </w:numPr>
-      </w:pPr>
-      <w:r>
-        <w:t xml:space="preserve">No diferencias significativas entre la resistencia mostrada por los robledales a los eventos de sequía de 2005 y 2012. Valores de resistencia menor al evento de 2005. [2005: 0.721 (0.6437-0.7984); 2012: 0.8193 (0.7758 - 0.8628); p = 0.03]</w:t>
-      </w:r>
-    </w:p>
-    <w:p>
-      <w:pPr>
-        <w:pStyle w:val="Compact"/>
-        <w:numPr>
-          <w:numId w:val="1022"/>
-          <w:ilvl w:val="0"/>
-        </w:numPr>
-      </w:pPr>
-      <w:r>
-        <w:t xml:space="preserve">Diferentes resistencias a los eventos de sequía en función del sitio (p &lt;0.0001). Las localidades del sur (CaLow y CAHigh no mostraron diferencias en cuanto a la resistencia p.adjust = 0.012) mostraron una resistencia mayor a los eventos de sequía que la observada a la localidad del norte [caH: 0.8157 (0.7549 - 0.8764) (a); caL: 0.9209 (0.8834 - 0.9584) (a); SJ: 0.6116 (0.5387 - 0.6846) (b)].</w:t>
-      </w:r>
-    </w:p>
-    <w:p>
-      <w:pPr>
-        <w:numPr>
-          <w:numId w:val="1022"/>
-          <w:ilvl w:val="0"/>
-        </w:numPr>
-      </w:pPr>
-      <w:r>
-        <w:t xml:space="preserve">La interacción también fue significativa. De hecho, si miramos las gráfica, observamos como la resistencia a la sequía de 2005 fue significativamente menor en SJ que la resistancia mostrada, tanto por las otras poblaciones para 2005, como la mostrada por SJ para el año 2012 –¿¿¿ Podemos decir que la sequía de 2005 afectó mucho mas a la población de SJ???</w:t>
-      </w:r>
-    </w:p>
-    <w:p>
-      <w:pPr>
-        <w:pStyle w:val="Compact"/>
-        <w:numPr>
-          <w:numId w:val="1022"/>
-          <w:ilvl w:val="0"/>
-        </w:numPr>
-      </w:pPr>
-      <w:r>
-        <w:t xml:space="preserve">Recovery</w:t>
-      </w:r>
-    </w:p>
-    <w:p>
-      <w:pPr>
-        <w:pStyle w:val="Compact"/>
-        <w:numPr>
-          <w:numId w:val="1023"/>
-          <w:ilvl w:val="1"/>
-        </w:numPr>
-      </w:pPr>
-      <w:r>
-        <w:t xml:space="preserve">En general mayor recuperación para el evento de 2012 que para el evento de 2005 [2005: 0.9462 (0.8794-1.013); 2012: 1.161 (1.081 - 1.24); p &lt; 0.001]</w:t>
-      </w:r>
-    </w:p>
-    <w:p>
-      <w:pPr>
-        <w:pStyle w:val="Ttulo2"/>
-      </w:pPr>
-      <w:bookmarkStart w:id="45" w:name="references-2"/>
-      <w:bookmarkEnd w:id="45"/>
-      <w:r>
-        <w:t xml:space="preserve">References</w:t>
-      </w:r>
-    </w:p>
-    <w:p>
-      <w:pPr>
-        <w:pStyle w:val="Ttulo1"/>
-      </w:pPr>
-      <w:bookmarkStart w:id="46" w:name="discussions-notes"/>
-      <w:bookmarkEnd w:id="46"/>
-      <w:r>
-        <w:t xml:space="preserve">Discussions notes</w:t>
-      </w:r>
-    </w:p>
-    <w:p>
-      <w:pPr>
-        <w:pStyle w:val="Ttulo2"/>
-      </w:pPr>
-      <w:bookmarkStart w:id="47" w:name="dos-cronos-en-canar"/>
-      <w:bookmarkEnd w:id="47"/>
-      <w:r>
-        <w:t xml:space="preserve"> Dos cronos en Cañar</w:t>
-      </w:r>
-    </w:p>
-    <w:p>
-      <w:pPr>
-        <w:pStyle w:val="Compact"/>
-        <w:numPr>
-          <w:numId w:val="1024"/>
-          <w:ilvl w:val="0"/>
-        </w:numPr>
-      </w:pPr>
-      <w:r>
-        <w:t xml:space="preserve">Gea-Izquierdo and Cañellas (2014)</w:t>
-      </w:r>
-      <w:r>
-        <w:t xml:space="preserve"> </w:t>
-      </w:r>
-      <w:r>
-        <w:t xml:space="preserve">muestrea solo en CA-Low (QUPY10) y obtiene resultados similares a CA-Low.</w:t>
-      </w:r>
-    </w:p>
-    <w:p>
-      <w:pPr>
-        <w:pStyle w:val="Compact"/>
-        <w:numPr>
-          <w:numId w:val="1024"/>
-          <w:ilvl w:val="0"/>
-        </w:numPr>
-      </w:pPr>
-      <w:r>
-        <w:t xml:space="preserve">En tan poco espacio hay diferencias enormes entre las dos cronos</w:t>
-      </w:r>
-    </w:p>
-    <w:p>
-      <w:pPr>
-        <w:pStyle w:val="Compact"/>
-        <w:numPr>
-          <w:numId w:val="1024"/>
           <w:ilvl w:val="0"/>
         </w:numPr>
       </w:pPr>
@@ -2982,12 +3554,549 @@
       <w:pPr>
         <w:pStyle w:val="Ttulo2"/>
       </w:pPr>
-      <w:bookmarkStart w:id="48" w:name="references-3"/>
-      <w:bookmarkEnd w:id="48"/>
+      <w:bookmarkStart w:id="49" w:name="references-3"/>
+      <w:bookmarkEnd w:id="49"/>
       <w:r>
         <w:t xml:space="preserve">References</w:t>
       </w:r>
     </w:p>
+    <w:p>
+      <w:pPr>
+        <w:pStyle w:val="Ttulo3"/>
+      </w:pPr>
+      <w:bookmarkStart w:id="50" w:name="table-r4"/>
+      <w:bookmarkEnd w:id="50"/>
+      <w:r>
+        <w:t xml:space="preserve">Table R4</w:t>
+      </w:r>
+    </w:p>
+    <w:tbl>
+      <w:tblPr>
+        <w:tblStyle w:val="TableNormal"/>
+        <w:tblW w:type="pct" w:w="4722.222222222222"/>
+        <w:tblLook w:firstRow="1"/>
+      </w:tblPr>
+      <w:tblGrid>
+        <w:gridCol w:w="1650"/>
+        <w:gridCol w:w="770"/>
+        <w:gridCol w:w="660"/>
+        <w:gridCol w:w="770"/>
+        <w:gridCol w:w="660"/>
+        <w:gridCol w:w="770"/>
+        <w:gridCol w:w="660"/>
+        <w:gridCol w:w="770"/>
+        <w:gridCol w:w="770"/>
+      </w:tblGrid>
+      <w:tr>
+        <w:trPr>
+          <w:cnfStyle w:firstRow="1"/>
+        </w:trPr>
+        <w:tc>
+          <w:tcPr>
+            <w:tcBorders>
+              <w:bottom w:val="single"/>
+            </w:tcBorders>
+            <w:vAlign w:val="bottom"/>
+          </w:tcPr>
+          <w:p>
+            <w:pPr>
+              <w:pStyle w:val="Compact"/>
+              <w:jc w:val="center"/>
+            </w:pPr>
+            <w:r>
+              <w:t xml:space="preserve"> </w:t>
+            </w:r>
+          </w:p>
+        </w:tc>
+        <w:tc>
+          <w:tcPr>
+            <w:tcBorders>
+              <w:bottom w:val="single"/>
+            </w:tcBorders>
+            <w:vAlign w:val="bottom"/>
+          </w:tcPr>
+          <w:p>
+            <w:pPr>
+              <w:pStyle w:val="Compact"/>
+              <w:jc w:val="center"/>
+            </w:pPr>
+            <w:r>
+              <w:t xml:space="preserve">rc</w:t>
+            </w:r>
+            <w:r>
+              <w:t xml:space="preserve"> </w:t>
+            </w:r>
+            <w:r>
+              <w:t xml:space="preserve">F</w:t>
+            </w:r>
+          </w:p>
+        </w:tc>
+        <w:tc>
+          <w:tcPr>
+            <w:tcBorders>
+              <w:bottom w:val="single"/>
+            </w:tcBorders>
+            <w:vAlign w:val="bottom"/>
+          </w:tcPr>
+          <w:p>
+            <w:pPr>
+              <w:pStyle w:val="Compact"/>
+              <w:jc w:val="center"/>
+            </w:pPr>
+            <w:r>
+              <w:t xml:space="preserve">rc</w:t>
+            </w:r>
+            <w:r>
+              <w:t xml:space="preserve"> </w:t>
+            </w:r>
+            <w:r>
+              <w:t xml:space="preserve">p</w:t>
+            </w:r>
+          </w:p>
+        </w:tc>
+        <w:tc>
+          <w:tcPr>
+            <w:tcBorders>
+              <w:bottom w:val="single"/>
+            </w:tcBorders>
+            <w:vAlign w:val="bottom"/>
+          </w:tcPr>
+          <w:p>
+            <w:pPr>
+              <w:pStyle w:val="Compact"/>
+              <w:jc w:val="center"/>
+            </w:pPr>
+            <w:r>
+              <w:t xml:space="preserve">rrs</w:t>
+            </w:r>
+            <w:r>
+              <w:t xml:space="preserve"> </w:t>
+            </w:r>
+            <w:r>
+              <w:t xml:space="preserve">F</w:t>
+            </w:r>
+          </w:p>
+        </w:tc>
+        <w:tc>
+          <w:tcPr>
+            <w:tcBorders>
+              <w:bottom w:val="single"/>
+            </w:tcBorders>
+            <w:vAlign w:val="bottom"/>
+          </w:tcPr>
+          <w:p>
+            <w:pPr>
+              <w:pStyle w:val="Compact"/>
+              <w:jc w:val="center"/>
+            </w:pPr>
+            <w:r>
+              <w:t xml:space="preserve">rc</w:t>
+            </w:r>
+            <w:r>
+              <w:t xml:space="preserve"> </w:t>
+            </w:r>
+            <w:r>
+              <w:t xml:space="preserve">p</w:t>
+            </w:r>
+          </w:p>
+        </w:tc>
+        <w:tc>
+          <w:tcPr>
+            <w:tcBorders>
+              <w:bottom w:val="single"/>
+            </w:tcBorders>
+            <w:vAlign w:val="bottom"/>
+          </w:tcPr>
+          <w:p>
+            <w:pPr>
+              <w:pStyle w:val="Compact"/>
+              <w:jc w:val="center"/>
+            </w:pPr>
+            <w:r>
+              <w:t xml:space="preserve">rs</w:t>
+            </w:r>
+            <w:r>
+              <w:t xml:space="preserve"> </w:t>
+            </w:r>
+            <w:r>
+              <w:t xml:space="preserve">F</w:t>
+            </w:r>
+          </w:p>
+        </w:tc>
+        <w:tc>
+          <w:tcPr>
+            <w:tcBorders>
+              <w:bottom w:val="single"/>
+            </w:tcBorders>
+            <w:vAlign w:val="bottom"/>
+          </w:tcPr>
+          <w:p>
+            <w:pPr>
+              <w:pStyle w:val="Compact"/>
+              <w:jc w:val="center"/>
+            </w:pPr>
+            <w:r>
+              <w:t xml:space="preserve">rc</w:t>
+            </w:r>
+            <w:r>
+              <w:t xml:space="preserve"> </w:t>
+            </w:r>
+            <w:r>
+              <w:t xml:space="preserve">p</w:t>
+            </w:r>
+          </w:p>
+        </w:tc>
+        <w:tc>
+          <w:tcPr>
+            <w:tcBorders>
+              <w:bottom w:val="single"/>
+            </w:tcBorders>
+            <w:vAlign w:val="bottom"/>
+          </w:tcPr>
+          <w:p>
+            <w:pPr>
+              <w:pStyle w:val="Compact"/>
+              <w:jc w:val="center"/>
+            </w:pPr>
+            <w:r>
+              <w:t xml:space="preserve">rt</w:t>
+            </w:r>
+            <w:r>
+              <w:t xml:space="preserve"> </w:t>
+            </w:r>
+            <w:r>
+              <w:t xml:space="preserve">F</w:t>
+            </w:r>
+          </w:p>
+        </w:tc>
+        <w:tc>
+          <w:tcPr>
+            <w:tcBorders>
+              <w:bottom w:val="single"/>
+            </w:tcBorders>
+            <w:vAlign w:val="bottom"/>
+          </w:tcPr>
+          <w:p>
+            <w:pPr>
+              <w:pStyle w:val="Compact"/>
+              <w:jc w:val="center"/>
+            </w:pPr>
+            <w:r>
+              <w:t xml:space="preserve">rc</w:t>
+            </w:r>
+            <w:r>
+              <w:t xml:space="preserve"> </w:t>
+            </w:r>
+            <w:r>
+              <w:t xml:space="preserve">p</w:t>
+            </w:r>
+          </w:p>
+        </w:tc>
+      </w:tr>
+      <w:tr>
+        <w:tc>
+          <w:p>
+            <w:pPr>
+              <w:pStyle w:val="Compact"/>
+              <w:jc w:val="center"/>
+            </w:pPr>
+            <w:r>
+              <w:t xml:space="preserve">Disturb</w:t>
+            </w:r>
+          </w:p>
+        </w:tc>
+        <w:tc>
+          <w:p>
+            <w:pPr>
+              <w:pStyle w:val="Compact"/>
+              <w:jc w:val="center"/>
+            </w:pPr>
+            <w:r>
+              <w:t xml:space="preserve">311.99</w:t>
+            </w:r>
+          </w:p>
+        </w:tc>
+        <w:tc>
+          <w:p>
+            <w:pPr>
+              <w:pStyle w:val="Compact"/>
+              <w:jc w:val="center"/>
+            </w:pPr>
+            <w:r>
+              <w:t xml:space="preserve">0.001</w:t>
+            </w:r>
+          </w:p>
+        </w:tc>
+        <w:tc>
+          <w:p>
+            <w:pPr>
+              <w:pStyle w:val="Compact"/>
+              <w:jc w:val="center"/>
+            </w:pPr>
+            <w:r>
+              <w:t xml:space="preserve">245.25</w:t>
+            </w:r>
+          </w:p>
+        </w:tc>
+        <w:tc>
+          <w:p>
+            <w:pPr>
+              <w:pStyle w:val="Compact"/>
+              <w:jc w:val="center"/>
+            </w:pPr>
+            <w:r>
+              <w:t xml:space="preserve">0.001</w:t>
+            </w:r>
+          </w:p>
+        </w:tc>
+        <w:tc>
+          <w:p>
+            <w:pPr>
+              <w:pStyle w:val="Compact"/>
+              <w:jc w:val="center"/>
+            </w:pPr>
+            <w:r>
+              <w:t xml:space="preserve">207.18</w:t>
+            </w:r>
+          </w:p>
+        </w:tc>
+        <w:tc>
+          <w:p>
+            <w:pPr>
+              <w:pStyle w:val="Compact"/>
+              <w:jc w:val="center"/>
+            </w:pPr>
+            <w:r>
+              <w:t xml:space="preserve">0.001</w:t>
+            </w:r>
+          </w:p>
+        </w:tc>
+        <w:tc>
+          <w:p>
+            <w:pPr>
+              <w:pStyle w:val="Compact"/>
+              <w:jc w:val="center"/>
+            </w:pPr>
+            <w:r>
+              <w:t xml:space="preserve">799.87</w:t>
+            </w:r>
+          </w:p>
+        </w:tc>
+        <w:tc>
+          <w:p>
+            <w:pPr>
+              <w:pStyle w:val="Compact"/>
+              <w:jc w:val="center"/>
+            </w:pPr>
+            <w:r>
+              <w:t xml:space="preserve">0.001</w:t>
+            </w:r>
+          </w:p>
+        </w:tc>
+      </w:tr>
+      <w:tr>
+        <w:tc>
+          <w:p>
+            <w:pPr>
+              <w:pStyle w:val="Compact"/>
+              <w:jc w:val="center"/>
+            </w:pPr>
+            <w:r>
+              <w:t xml:space="preserve">Site</w:t>
+            </w:r>
+          </w:p>
+        </w:tc>
+        <w:tc>
+          <w:p>
+            <w:pPr>
+              <w:pStyle w:val="Compact"/>
+              <w:jc w:val="center"/>
+            </w:pPr>
+            <w:r>
+              <w:t xml:space="preserve">105.41</w:t>
+            </w:r>
+          </w:p>
+        </w:tc>
+        <w:tc>
+          <w:p>
+            <w:pPr>
+              <w:pStyle w:val="Compact"/>
+              <w:jc w:val="center"/>
+            </w:pPr>
+            <w:r>
+              <w:t xml:space="preserve">0.001</w:t>
+            </w:r>
+          </w:p>
+        </w:tc>
+        <w:tc>
+          <w:p>
+            <w:pPr>
+              <w:pStyle w:val="Compact"/>
+              <w:jc w:val="center"/>
+            </w:pPr>
+            <w:r>
+              <w:t xml:space="preserve">71.39</w:t>
+            </w:r>
+          </w:p>
+        </w:tc>
+        <w:tc>
+          <w:p>
+            <w:pPr>
+              <w:pStyle w:val="Compact"/>
+              <w:jc w:val="center"/>
+            </w:pPr>
+            <w:r>
+              <w:t xml:space="preserve">0.001</w:t>
+            </w:r>
+          </w:p>
+        </w:tc>
+        <w:tc>
+          <w:p>
+            <w:pPr>
+              <w:pStyle w:val="Compact"/>
+              <w:jc w:val="center"/>
+            </w:pPr>
+            <w:r>
+              <w:t xml:space="preserve">29.82</w:t>
+            </w:r>
+          </w:p>
+        </w:tc>
+        <w:tc>
+          <w:p>
+            <w:pPr>
+              <w:pStyle w:val="Compact"/>
+              <w:jc w:val="center"/>
+            </w:pPr>
+            <w:r>
+              <w:t xml:space="preserve">0.001</w:t>
+            </w:r>
+          </w:p>
+        </w:tc>
+        <w:tc>
+          <w:p>
+            <w:pPr>
+              <w:pStyle w:val="Compact"/>
+              <w:jc w:val="center"/>
+            </w:pPr>
+            <w:r>
+              <w:t xml:space="preserve">153.22</w:t>
+            </w:r>
+          </w:p>
+        </w:tc>
+        <w:tc>
+          <w:p>
+            <w:pPr>
+              <w:pStyle w:val="Compact"/>
+              <w:jc w:val="center"/>
+            </w:pPr>
+            <w:r>
+              <w:t xml:space="preserve">0.001</w:t>
+            </w:r>
+          </w:p>
+        </w:tc>
+      </w:tr>
+      <w:tr>
+        <w:tc>
+          <w:p>
+            <w:pPr>
+              <w:pStyle w:val="Compact"/>
+              <w:jc w:val="center"/>
+            </w:pPr>
+            <w:r>
+              <w:t xml:space="preserve">Disturb X Site</w:t>
+            </w:r>
+          </w:p>
+        </w:tc>
+        <w:tc>
+          <w:p>
+            <w:pPr>
+              <w:pStyle w:val="Compact"/>
+              <w:jc w:val="center"/>
+            </w:pPr>
+            <w:r>
+              <w:t xml:space="preserve">364.31</w:t>
+            </w:r>
+          </w:p>
+        </w:tc>
+        <w:tc>
+          <w:p>
+            <w:pPr>
+              <w:pStyle w:val="Compact"/>
+              <w:jc w:val="center"/>
+            </w:pPr>
+            <w:r>
+              <w:t xml:space="preserve">0.001</w:t>
+            </w:r>
+          </w:p>
+        </w:tc>
+        <w:tc>
+          <w:p>
+            <w:pPr>
+              <w:pStyle w:val="Compact"/>
+              <w:jc w:val="center"/>
+            </w:pPr>
+            <w:r>
+              <w:t xml:space="preserve">341.03</w:t>
+            </w:r>
+          </w:p>
+        </w:tc>
+        <w:tc>
+          <w:p>
+            <w:pPr>
+              <w:pStyle w:val="Compact"/>
+              <w:jc w:val="center"/>
+            </w:pPr>
+            <w:r>
+              <w:t xml:space="preserve">0.001</w:t>
+            </w:r>
+          </w:p>
+        </w:tc>
+        <w:tc>
+          <w:p>
+            <w:pPr>
+              <w:pStyle w:val="Compact"/>
+              <w:jc w:val="center"/>
+            </w:pPr>
+            <w:r>
+              <w:t xml:space="preserve">6.14</w:t>
+            </w:r>
+          </w:p>
+        </w:tc>
+        <w:tc>
+          <w:p>
+            <w:pPr>
+              <w:pStyle w:val="Compact"/>
+              <w:jc w:val="center"/>
+            </w:pPr>
+            <w:r>
+              <w:t xml:space="preserve">0.014</w:t>
+            </w:r>
+          </w:p>
+        </w:tc>
+        <w:tc>
+          <w:p>
+            <w:pPr>
+              <w:pStyle w:val="Compact"/>
+              <w:jc w:val="center"/>
+            </w:pPr>
+            <w:r>
+              <w:t xml:space="preserve">234.7</w:t>
+            </w:r>
+          </w:p>
+        </w:tc>
+        <w:tc>
+          <w:p>
+            <w:pPr>
+              <w:pStyle w:val="Compact"/>
+              <w:jc w:val="center"/>
+            </w:pPr>
+            <w:r>
+              <w:t xml:space="preserve">0.001</w:t>
+            </w:r>
+          </w:p>
+        </w:tc>
+      </w:tr>
+    </w:tbl>
     <w:p>
       <w:pPr>
         <w:pStyle w:val="Bibliografa"/>
@@ -4109,7 +5218,7 @@
     </w:lvl>
   </w:abstractNum>
   <w:abstractNum w:abstractNumId="990">
-    <w:nsid w:val="88ff5bd2"/>
+    <w:nsid w:val="ce5e960f"/>
     <w:multiLevelType w:val="multilevel"/>
     <w:lvl w:ilvl="0">
       <w:numFmt w:val="bullet"/>
@@ -4190,7 +5299,7 @@
     </w:lvl>
   </w:abstractNum>
   <w:abstractNum w:abstractNumId="991">
-    <w:nsid w:val="48da5ca0"/>
+    <w:nsid w:val="c24eb3fc"/>
     <w:multiLevelType w:val="multilevel"/>
     <w:lvl w:ilvl="0">
       <w:numFmt w:val="bullet"/>
@@ -4439,18 +5548,6 @@
     <w:abstractNumId w:val="991"/>
   </w:num>
   <w:num w:numId="1020">
-    <w:abstractNumId w:val="991"/>
-  </w:num>
-  <w:num w:numId="1021">
-    <w:abstractNumId w:val="991"/>
-  </w:num>
-  <w:num w:numId="1022">
-    <w:abstractNumId w:val="991"/>
-  </w:num>
-  <w:num w:numId="1023">
-    <w:abstractNumId w:val="991"/>
-  </w:num>
-  <w:num w:numId="1024">
     <w:abstractNumId w:val="991"/>
   </w:num>
 </w:numbering>

</xml_diff>

<commit_message>
remove supp figures from repor rmd
</commit_message>
<xml_diff>
--- a/man/report.docx
+++ b/man/report.docx
@@ -80,35 +80,59 @@
     </w:p>
     <w:p>
       <w:pPr>
-        <w:pStyle w:val="Ttulo2"/>
-      </w:pPr>
-      <w:bookmarkStart w:id="22" w:name="section"/>
-      <w:bookmarkEnd w:id="22"/>
+        <w:pStyle w:val="Compact"/>
+        <w:numPr>
+          <w:numId w:val="1001"/>
+          <w:ilvl w:val="0"/>
+        </w:numPr>
+      </w:pPr>
+      <w:r>
+        <w:t xml:space="preserve">Analysing the impact of drought on tree growth is therefore a priority under the current climatic conditions, in which global warming is probably increasing the severity of droughts (Williams et al., 2013).</w:t>
+      </w:r>
     </w:p>
     <w:p>
       <w:pPr>
         <w:pStyle w:val="FirstParagraph"/>
       </w:pPr>
       <w:r>
-        <w:t xml:space="preserve">Objetivos del trabajo</w:t>
-      </w:r>
-    </w:p>
-    <w:p>
-      <w:pPr>
-        <w:pStyle w:val="Ttulo3"/>
-      </w:pPr>
-      <w:bookmarkStart w:id="23" w:name="aims"/>
-      <w:bookmarkEnd w:id="23"/>
-      <w:r>
-        <w:t xml:space="preserve">Aims</w:t>
-      </w:r>
-    </w:p>
-    <w:p>
-      <w:pPr>
-        <w:pStyle w:val="FirstParagraph"/>
-      </w:pPr>
-      <w:r>
-        <w:t xml:space="preserve">In this study we combined remote sensing information and dendroecological methods to evaluate the drought impacts in both greenees and growth of</w:t>
+        <w:t xml:space="preserve">En este estudio combinamos el uso de datos de dendrocronologia con información de productividad procedente de satélite. Por un lado, sabemos que el annual radial growth increment se utiliza como proxy para estudiar la forest vitality</w:t>
+      </w:r>
+      <w:r>
+        <w:t xml:space="preserve"> </w:t>
+      </w:r>
+      <w:r>
+        <w:t xml:space="preserve">(Fritts 1976, Dobbertin 2005)</w:t>
+      </w:r>
+      <w:r>
+        <w:t xml:space="preserve">; por otro lado el EVI para productividad …</w:t>
+      </w:r>
+    </w:p>
+    <w:p>
+      <w:pPr>
+        <w:numPr>
+          <w:numId w:val="1002"/>
+          <w:ilvl w:val="0"/>
+        </w:numPr>
+      </w:pPr>
+      <w:r>
+        <w:t xml:space="preserve">Diferentes estudios sugieren que, a consecuencia del cambio climático, se incrementará la severidad, la extensión geográfica y la frecuencia de las sequías</w:t>
+      </w:r>
+      <w:r>
+        <w:t xml:space="preserve"> </w:t>
+      </w:r>
+      <w:r>
+        <w:t xml:space="preserve">(Dai 2011, Trenberth et al. 2014)</w:t>
+      </w:r>
+    </w:p>
+    <w:p>
+      <w:pPr>
+        <w:numPr>
+          <w:numId w:val="1002"/>
+          <w:ilvl w:val="0"/>
+        </w:numPr>
+      </w:pPr>
+      <w:r>
+        <w:t xml:space="preserve">Proyeccciones de crecimeinto de para</w:t>
       </w:r>
       <w:r>
         <w:t xml:space="preserve"> </w:t>
@@ -123,6 +147,369 @@
         <w:t xml:space="preserve"> </w:t>
       </w:r>
       <w:r>
+        <w:t xml:space="preserve">sugieren un declive en el crecimiento en las proximas decadas a lo largo de su rango de distribución en la P. Iberica, en diferentes escenarios climáticos</w:t>
+      </w:r>
+      <w:r>
+        <w:t xml:space="preserve"> </w:t>
+      </w:r>
+      <w:r>
+        <w:t xml:space="preserve">(Gea-Izquierdo et al. 2013)</w:t>
+      </w:r>
+      <w:r>
+        <w:t xml:space="preserve">: Predictions suggest that QUPY productivity would decline in the next decades all along its distributional range in the Iberian Peninsula for all the climate scenarios studied. Este declive debería ser mas dramático en las baja altitudes de las zonas mas calientes del sur de su distribución</w:t>
+      </w:r>
+    </w:p>
+    <w:p>
+      <w:pPr>
+        <w:pStyle w:val="FirstParagraph"/>
+      </w:pPr>
+      <w:r>
+        <w:t xml:space="preserve">–&gt; vulnerabilidad local (related to rear-edge)</w:t>
+      </w:r>
+      <w:r>
+        <w:t xml:space="preserve"> </w:t>
+      </w:r>
+      <w:r>
+        <w:t xml:space="preserve">La tendencia de reducción drástica sugerida por el modelo para el dry-edge de la distribución de la especie podría expresar una aumentada vulnerabilidad de los árboles al incremento del estrés hídrico forzado por un clima mas cálido</w:t>
+      </w:r>
+      <w:r>
+        <w:t xml:space="preserve"> </w:t>
+      </w:r>
+      <w:r>
+        <w:t xml:space="preserve">(Gea-Izquierdo et al. 2013)</w:t>
+      </w:r>
+      <w:r>
+        <w:t xml:space="preserve">.</w:t>
+      </w:r>
+    </w:p>
+    <w:p>
+      <w:pPr>
+        <w:pStyle w:val="Textodecuerpo"/>
+      </w:pPr>
+      <w:r>
+        <w:t xml:space="preserve">Negative trends over recent years and the greater response to moisture availability found at warmer and drier low elevations in the south suggest vulnerability to warming at the local low elevation dry edge of the species’s range (e.g. QUPY9). Otros estudios en la zona Mediterranea reportaron un descenso similar en la productividad con un incremento en la vulterabilidad a la sequía ()</w:t>
+      </w:r>
+    </w:p>
+    <w:p>
+      <w:pPr>
+        <w:pStyle w:val="Textodecuerpo"/>
+      </w:pPr>
+      <w:r>
+        <w:t xml:space="preserve">… Varios trabajos han apuntado la existencia de vulnerabilidad local al aumento de temperaturas en los sitios del sur de distribución de esta especie</w:t>
+      </w:r>
+      <w:r>
+        <w:t xml:space="preserve"> </w:t>
+      </w:r>
+      <w:r>
+        <w:t xml:space="preserve">(Gea-Izquierdo et al. 2013, Gea-Izquierdo and Cañellas 2014)</w:t>
+      </w:r>
+      <w:r>
+        <w:t xml:space="preserve"> </w:t>
+      </w:r>
+      <w:r>
+        <w:t xml:space="preserve">así como una strong response to moisture availability…; Además teniendo en cuenta que en los últimos años estamos viendo un aumento en las sequías (menor disponibilidad de agua) –&gt; por ello queremos analizar como están respondiendo esta especie, sobre todo en esas zonas dry-egde, y analizar su resiliencia…</w:t>
+      </w:r>
+    </w:p>
+    <w:p>
+      <w:pPr>
+        <w:pStyle w:val="Textodecuerpo"/>
+      </w:pPr>
+      <w:r>
+        <w:t xml:space="preserve">– Sequías –</w:t>
+      </w:r>
+    </w:p>
+    <w:p>
+      <w:pPr>
+        <w:pStyle w:val="Textodecuerpo"/>
+      </w:pPr>
+      <w:r>
+        <w:t xml:space="preserve">Drought is a natural phenomenon that occurs when water availability is significantly below-normal levels</w:t>
+      </w:r>
+      <w:r>
+        <w:t xml:space="preserve"> </w:t>
+      </w:r>
+      <w:r>
+        <w:t xml:space="preserve">(Dai 2011)</w:t>
+      </w:r>
+      <w:r>
+        <w:t xml:space="preserve">. Drought occurs over most part of the world and affects ecological systems across every climatic zone worldwide</w:t>
+      </w:r>
+      <w:r>
+        <w:t xml:space="preserve"> </w:t>
+      </w:r>
+      <w:r>
+        <w:t xml:space="preserve">(Mishra and Singh 2010)</w:t>
+      </w:r>
+      <w:r>
+        <w:t xml:space="preserve">, being one of the most economically and ecologically disruptive extreme events affecting millions of people globally</w:t>
+      </w:r>
+      <w:r>
+        <w:t xml:space="preserve"> </w:t>
+      </w:r>
+      <w:r>
+        <w:t xml:space="preserve">(Dai 2011)</w:t>
+      </w:r>
+      <w:r>
+        <w:t xml:space="preserve">. Summer drought is a characteristic feature of the Mediterranean climate</w:t>
+      </w:r>
+      <w:r>
+        <w:t xml:space="preserve"> </w:t>
+      </w:r>
+      <w:r>
+        <w:t xml:space="preserve">(Lionello 2012)</w:t>
+      </w:r>
+      <w:r>
+        <w:t xml:space="preserve">, but an increase in the frequency and severity of drought events have been recorded for the Mediterranean region</w:t>
+      </w:r>
+      <w:r>
+        <w:t xml:space="preserve"> </w:t>
+      </w:r>
+      <w:r>
+        <w:t xml:space="preserve">(Hoerling et al. 2012)</w:t>
+      </w:r>
+      <w:r>
+        <w:t xml:space="preserve">, particularly for southern Europe</w:t>
+      </w:r>
+      <w:r>
+        <w:t xml:space="preserve"> </w:t>
+      </w:r>
+      <w:r>
+        <w:t xml:space="preserve">(Vicente-Serrano et al. 2014, Spinoni et al. 2015, Stagge et al. 2017)</w:t>
+      </w:r>
+      <w:r>
+        <w:t xml:space="preserve"> </w:t>
+      </w:r>
+      <w:r>
+        <w:t xml:space="preserve">where a trend towards drier summers has been reported for the last three decades</w:t>
+      </w:r>
+      <w:r>
+        <w:t xml:space="preserve"> </w:t>
+      </w:r>
+      <w:r>
+        <w:t xml:space="preserve">(Spinoni et al. 2017a)</w:t>
+      </w:r>
+      <w:r>
+        <w:t xml:space="preserve">. In addition, climate change projections suggest that extreme events, like droughts, will become more frequent and severe</w:t>
+      </w:r>
+      <w:r>
+        <w:t xml:space="preserve"> </w:t>
+      </w:r>
+      <w:r>
+        <w:t xml:space="preserve">(IPCC 2013, Trenberth et al. 2014)</w:t>
+      </w:r>
+      <w:r>
+        <w:t xml:space="preserve"> </w:t>
+      </w:r>
+      <w:r>
+        <w:t xml:space="preserve">particularly for the Mediterranean area</w:t>
+      </w:r>
+      <w:r>
+        <w:t xml:space="preserve"> </w:t>
+      </w:r>
+      <w:r>
+        <w:t xml:space="preserve">(Spinoni et al. 2017b)</w:t>
+      </w:r>
+      <w:r>
+        <w:t xml:space="preserve">.</w:t>
+      </w:r>
+    </w:p>
+    <w:p>
+      <w:pPr>
+        <w:pStyle w:val="Textodecuerpo"/>
+      </w:pPr>
+      <w:r>
+        <w:t xml:space="preserve">In the Iberian Peninsula, major drought episodies were recorded in 1981, 1995, 2000 and 2005</w:t>
+      </w:r>
+      <w:r>
+        <w:t xml:space="preserve"> </w:t>
+      </w:r>
+      <w:r>
+        <w:t xml:space="preserve">(Vicente-Serrano et al. 2014)</w:t>
+      </w:r>
+      <w:r>
+        <w:t xml:space="preserve">. The 2004/2005 and 2011/2012 hydrological years are considered two of the worst drought periods recorded in the Iberian Peninsula, particularly in the southern sector</w:t>
+      </w:r>
+      <w:r>
+        <w:t xml:space="preserve"> </w:t>
+      </w:r>
+      <w:r>
+        <w:t xml:space="preserve">(García-Herrera et al. 2007, Trigo et al. 2013, Gouveia et al. 2015, Páscoa et al. 2017)</w:t>
+      </w:r>
+      <w:r>
+        <w:t xml:space="preserve">. These events were extreme in both its magnitude and spatial extent</w:t>
+      </w:r>
+      <w:r>
+        <w:t xml:space="preserve"> </w:t>
+      </w:r>
+      <w:r>
+        <w:t xml:space="preserve">(Gouveia and Trigo 2014)</w:t>
+      </w:r>
+      <w:r>
+        <w:t xml:space="preserve">.</w:t>
+      </w:r>
+    </w:p>
+    <w:p>
+      <w:pPr>
+        <w:pStyle w:val="Textodecuerpo"/>
+      </w:pPr>
+      <w:r>
+        <w:t xml:space="preserve">Drought can cause significant changes in ecosystem productivity and water dynamics, and extreme drought can severely affect forest through changes in plant physiology, phenology and carbon allocation (see</w:t>
+      </w:r>
+      <w:r>
+        <w:t xml:space="preserve"> </w:t>
+      </w:r>
+      <w:r>
+        <w:t xml:space="preserve">Ummenhofer and Meehl (2017)</w:t>
+      </w:r>
+      <w:r>
+        <w:t xml:space="preserve"> </w:t>
+      </w:r>
+      <w:r>
+        <w:t xml:space="preserve">for a revision).</w:t>
+      </w:r>
+    </w:p>
+    <w:p>
+      <w:pPr>
+        <w:pStyle w:val="Textodecuerpo"/>
+      </w:pPr>
+      <w:r>
+        <w:t xml:space="preserve">La vulnerabilidad de los bosques a los eventos climáticos extremos …</w:t>
+      </w:r>
+    </w:p>
+    <w:p>
+      <w:pPr>
+        <w:pStyle w:val="Textodecuerpo"/>
+      </w:pPr>
+      <w:r>
+        <w:t xml:space="preserve">no obstante los ecosistemas situados en zonas áridas responden mas rápidamente a la sequía.. ver VicenteSerrano2013</w:t>
+      </w:r>
+    </w:p>
+    <w:p>
+      <w:pPr>
+        <w:pStyle w:val="Textodecuerpo"/>
+      </w:pPr>
+      <w:r>
+        <w:t xml:space="preserve">Existen evidencias que sugieren que muchos bosques son vulnerables a eventos climáticos extremos … (Zhang) y esto puede ser especialmente relevante para especies situadas en el rear edge (completar) …</w:t>
+      </w:r>
+    </w:p>
+    <w:p>
+      <w:pPr>
+        <w:pStyle w:val="Textodecuerpo"/>
+      </w:pPr>
+      <w:r>
+        <w:t xml:space="preserve">… mejorar–&gt; y esto puede ser especialmente importante en zonas como la región mediterránea,con un alto uso antrópico, donde la sequía presenta no solo efectos aislados, sino también la interacción con otros factores</w:t>
+      </w:r>
+      <w:r>
+        <w:t xml:space="preserve"> </w:t>
+      </w:r>
+      <w:r>
+        <w:t xml:space="preserve">(Doblas-Miranda et al. 2017)</w:t>
+      </w:r>
+      <w:r>
+        <w:t xml:space="preserve">. (ver abstract trabajo)</w:t>
+      </w:r>
+    </w:p>
+    <w:p>
+      <w:pPr>
+        <w:pStyle w:val="Textodecuerpo"/>
+      </w:pPr>
+      <w:r>
+        <w:t xml:space="preserve">No solo efectos aislados, sino también en conjunción con otros factores, sobre todo en el mediterráneo donde convergen muchos de los factores que pueden interaccionar:</w:t>
+      </w:r>
+    </w:p>
+    <w:p>
+      <w:pPr>
+        <w:pStyle w:val="Ttulo2"/>
+      </w:pPr>
+      <w:bookmarkStart w:id="22" w:name="section"/>
+      <w:bookmarkEnd w:id="22"/>
+    </w:p>
+    <w:p>
+      <w:pPr>
+        <w:pStyle w:val="FirstParagraph"/>
+      </w:pPr>
+      <w:r>
+        <w:t xml:space="preserve">.. ver</w:t>
+      </w:r>
+      <w:r>
+        <w:t xml:space="preserve"> </w:t>
+      </w:r>
+      <w:r>
+        <w:t xml:space="preserve">(Vicente-Serrano et al. 2013)</w:t>
+      </w:r>
+      <w:r>
+        <w:t xml:space="preserve"> </w:t>
+      </w:r>
+      <w:r>
+        <w:t xml:space="preserve">impacto de las sequías en diferentes zonas (i.e montañas)</w:t>
+      </w:r>
+    </w:p>
+    <w:p>
+      <w:pPr>
+        <w:pStyle w:val="Textodecuerpo"/>
+      </w:pPr>
+      <w:r>
+        <w:t xml:space="preserve">Remote sensing can be used for studying droughts impacts on ecosystems</w:t>
+      </w:r>
+      <w:r>
+        <w:t xml:space="preserve"> </w:t>
+      </w:r>
+      <w:r>
+        <w:t xml:space="preserve">(Michel Deshayes et al. 2006, AghaKouchak et al. 2015, Norman et al. 2016)</w:t>
+      </w:r>
+    </w:p>
+    <w:p>
+      <w:pPr>
+        <w:pStyle w:val="Textodecuerpo"/>
+      </w:pPr>
+      <w:r>
+        <w:t xml:space="preserve">… ojo los remote sensing datos (aun con alta resolucion temporal y/o espacial) son insuficientes por si solos para demostrar</w:t>
+      </w:r>
+      <w:r>
+        <w:t xml:space="preserve"> </w:t>
+      </w:r>
+      <w:r>
+        <w:t xml:space="preserve">Remote sensing data, even high temporal or spatial resolution data, are insufficient alone to unequivocally demonstrate that drought is the causal agent of a particular change in reflectance values</w:t>
+      </w:r>
+    </w:p>
+    <w:p>
+      <w:pPr>
+        <w:pStyle w:val="Textodecuerpo"/>
+      </w:pPr>
+      <w:r>
+        <w:t xml:space="preserve">Objetivos del trabajo</w:t>
+      </w:r>
+    </w:p>
+    <w:p>
+      <w:pPr>
+        <w:pStyle w:val="Ttulo3"/>
+      </w:pPr>
+      <w:bookmarkStart w:id="23" w:name="aims"/>
+      <w:bookmarkEnd w:id="23"/>
+      <w:r>
+        <w:t xml:space="preserve">Aims</w:t>
+      </w:r>
+    </w:p>
+    <w:p>
+      <w:pPr>
+        <w:pStyle w:val="FirstParagraph"/>
+      </w:pPr>
+      <w:r>
+        <w:t xml:space="preserve">In this study we combined remote sensing information and dendroecological methods to evaluate the drought impacts in both greenees and growth of</w:t>
+      </w:r>
+      <w:r>
+        <w:t xml:space="preserve"> </w:t>
+      </w:r>
+      <w:r>
+        <w:rPr>
+          <w:i/>
+        </w:rPr>
+        <w:t xml:space="preserve">Q. pyrenaica</w:t>
+      </w:r>
+      <w:r>
+        <w:t xml:space="preserve"> </w:t>
+      </w:r>
+      <w:r>
         <w:t xml:space="preserve">forests in Sierra Nevada. Specifically,</w:t>
       </w:r>
     </w:p>
@@ -137,7 +524,7 @@
     <w:p>
       <w:pPr>
         <w:numPr>
-          <w:numId w:val="1001"/>
+          <w:numId w:val="1003"/>
           <w:ilvl w:val="0"/>
         </w:numPr>
       </w:pPr>
@@ -163,7 +550,7 @@
     <w:p>
       <w:pPr>
         <w:numPr>
-          <w:numId w:val="1001"/>
+          <w:numId w:val="1003"/>
           <w:ilvl w:val="0"/>
         </w:numPr>
       </w:pPr>
@@ -174,7 +561,7 @@
     <w:p>
       <w:pPr>
         <w:numPr>
-          <w:numId w:val="1001"/>
+          <w:numId w:val="1003"/>
           <w:ilvl w:val="0"/>
         </w:numPr>
       </w:pPr>
@@ -207,7 +594,7 @@
         <w:pStyle w:val="FirstParagraph"/>
       </w:pPr>
       <w:r>
-        <w:t xml:space="preserve">The Pyrenean oak (</w:t>
+        <w:t xml:space="preserve">Pyrenean oak (</w:t>
       </w:r>
       <w:r>
         <w:rPr>
@@ -219,7 +606,7 @@
         <w:t xml:space="preserve"> </w:t>
       </w:r>
       <w:r>
-        <w:t xml:space="preserve">Willd.) forests extend through south-western France and the Iberian Peninsula</w:t>
+        <w:t xml:space="preserve">Willd.) forests extend through south-western France and the Iberian Peninsula reaching its southern limit in northern Morocco</w:t>
       </w:r>
       <w:r>
         <w:t xml:space="preserve"> </w:t>
@@ -228,28 +615,25 @@
         <w:t xml:space="preserve">(Franco 1990)</w:t>
       </w:r>
       <w:r>
-        <w:t xml:space="preserve"> </w:t>
-      </w:r>
-      <w:r>
-        <w:t xml:space="preserve">reaching its southern limit in north of Morocco. In the Iberian Peninsula these forests live under meso-supramediterranean and mesotemperate areas and subhumid, humid and hyperhumid ombroclimate</w:t>
+        <w:t xml:space="preserve">. In the Iberian Peninsula these forests live on siliceous soils, or soils poor in basic ions</w:t>
+      </w:r>
+      <w:r>
+        <w:t xml:space="preserve"> </w:t>
+      </w:r>
+      <w:r>
+        <w:t xml:space="preserve">(Vilches de la Serna 2014)</w:t>
+      </w:r>
+      <w:r>
+        <w:t xml:space="preserve"> </w:t>
+      </w:r>
+      <w:r>
+        <w:t xml:space="preserve">under meso-supramediterranean and mesotemperate areas and subhumid, humid and hyperhumid ombroclimate</w:t>
       </w:r>
       <w:r>
         <w:t xml:space="preserve"> </w:t>
       </w:r>
       <w:r>
         <w:t xml:space="preserve">(Rivas-Martínez et al. 2002)</w:t>
-      </w:r>
-      <w:r>
-        <w:t xml:space="preserve"> </w:t>
-      </w:r>
-      <w:r>
-        <w:t xml:space="preserve">living on siliceous soils, or soils poor in basic ions</w:t>
-      </w:r>
-      <w:r>
-        <w:t xml:space="preserve"> </w:t>
-      </w:r>
-      <w:r>
-        <w:t xml:space="preserve">(Vilches de la Serna 2014)</w:t>
       </w:r>
       <w:r>
         <w:t xml:space="preserve">.</w:t>
@@ -267,7 +651,7 @@
         <w:t xml:space="preserve"> </w:t>
       </w:r>
       <w:r>
-        <w:t xml:space="preserve">requires between 650 and 1200 mm of annual precipitation and a summer minimal precipitation between 100 and 200 mm</w:t>
+        <w:t xml:space="preserve">requires over 650 mm of annual precipitation and a summer minimal precipitation between 100 and 200 mm</w:t>
       </w:r>
       <w:r>
         <w:t xml:space="preserve"> </w:t>
@@ -296,7 +680,7 @@
         <w:pStyle w:val="Textodecuerpo"/>
       </w:pPr>
       <w:r>
-        <w:t xml:space="preserve">This species reaches its southernmost European limit at Sierra Nevada, a high-mountain range located in southern Spain (37°N, 3°W) with elevations of between 860 m and 3482 m</w:t>
+        <w:t xml:space="preserve">This species reaches its southernmost European limit in Sierra Nevada, a high-mountain range located in southern Spain (37°N, 3°W) with elevations of between 860 m and 3482 m</w:t>
       </w:r>
       <w:r>
         <w:t xml:space="preserve"> </w:t>
@@ -323,7 +707,7 @@
         <w:t xml:space="preserve"> </w:t>
       </w:r>
       <w:r>
-        <w:t xml:space="preserve">and generally associated to major river valleys. Sierra Nevada is considered a glacial refugia for deciduous</w:t>
+        <w:t xml:space="preserve">and often associated to major river valleys. Sierra Nevada is considered a glacial refugia for deciduous</w:t>
       </w:r>
       <w:r>
         <w:t xml:space="preserve"> </w:t>
@@ -338,7 +722,7 @@
         <w:t xml:space="preserve"> </w:t>
       </w:r>
       <w:r>
-        <w:t xml:space="preserve">species during glaciation</w:t>
+        <w:t xml:space="preserve">species</w:t>
       </w:r>
       <w:r>
         <w:t xml:space="preserve"> </w:t>
@@ -376,7 +760,7 @@
         <w:t xml:space="preserve">(Melendo and Valle 2000, Vivero et al. 2000)</w:t>
       </w:r>
       <w:r>
-        <w:t xml:space="preserve">, undergoing intensive anthropic use in the last few decades</w:t>
+        <w:t xml:space="preserve">, undergoing intensive anthropic use in history</w:t>
       </w:r>
       <w:r>
         <w:t xml:space="preserve"> </w:t>
@@ -385,7 +769,7 @@
         <w:t xml:space="preserve">(Camacho-Olmedo et al. 2002, Valbuena-Carabaña et al. 2010, Valbuena-Carabaña and Gil 2017)</w:t>
       </w:r>
       <w:r>
-        <w:t xml:space="preserve">. In fact, the status of conservation of this species for southern Spain is</w:t>
+        <w:t xml:space="preserve">. In fact, conservation status of this species for southern Spain is</w:t>
       </w:r>
       <w:r>
         <w:t xml:space="preserve"> </w:t>
@@ -406,7 +790,7 @@
         <w:t xml:space="preserve">(Vivero et al. 2000)</w:t>
       </w:r>
       <w:r>
-        <w:t xml:space="preserve">. The relict presence of this species in Sierra Nevada is related both to its genetic resilience as well as to its high intraspecific genetic diversity</w:t>
+        <w:t xml:space="preserve">. The relict presence of this species in Sierra Nevada is related both to its genetic resilience and high intraspecific genetic diversity</w:t>
       </w:r>
       <w:r>
         <w:t xml:space="preserve"> </w:t>
@@ -415,7 +799,7 @@
         <w:t xml:space="preserve">(Valbuena-Carabaña et al. 2010)</w:t>
       </w:r>
       <w:r>
-        <w:t xml:space="preserve">. However, they are also expected to suffer the impact of climate change, due to their climate requirements (wet summers). Thus, simulations of the climate change effects on this habitat forecast a reduction in suitable habitats for Sierra Nevada</w:t>
+        <w:t xml:space="preserve">. However, they are also expected to suffer the impact of climate change, due to their greater hydric requirements compared to other more drought-tolerant Mediterranean evergreen oak and pine species. Thus, simulations of the climate change effects on this habitat forecast a reduction in suitable habitats for Sierra Nevada</w:t>
       </w:r>
       <w:r>
         <w:t xml:space="preserve"> </w:t>
@@ -442,7 +826,7 @@
         <w:pStyle w:val="FirstParagraph"/>
       </w:pPr>
       <w:r>
-        <w:t xml:space="preserve">The years 2005 and 2012 were chosen as drought years for this study because they have been documented as two of the worst drought years particularly for the southern of the Iberian Peninsula</w:t>
+        <w:t xml:space="preserve">The years 2005 and 2012 were chosen as drought years for this study because they have been documented as two of the worst drought years in the last decades for the southern Iberian Peninsula</w:t>
       </w:r>
       <w:r>
         <w:t xml:space="preserve"> </w:t>
@@ -454,7 +838,7 @@
         <w:t xml:space="preserve"> </w:t>
       </w:r>
       <w:r>
-        <w:t xml:space="preserve">and the were charecterized by extreme drogught (Figure S1). Aunque sabemos que existen otros años de sequía extrema (e.g. 1995, 1981)</w:t>
+        <w:t xml:space="preserve">and they were charecterized as extreme drought in our climatic data (Figure S1). Aunque sabemos que existen otros años de sequía extrema (e.g. 1995, 1981)</w:t>
       </w:r>
       <w:r>
         <w:t xml:space="preserve"> </w:t>
@@ -463,7 +847,19 @@
         <w:t xml:space="preserve">(Vicente-Serrano et al. 2014)</w:t>
       </w:r>
       <w:r>
-        <w:t xml:space="preserve">, no se han elegido por una limitación metodológica, esto es, nuestro objetivo es analizar el efecto de la sequía y la resiliencia a los eventos de sequía utilizando información de satélite y de dendrocronología, y la información de satélite utilizada (ver mas adelante) solamente está disponible desde el año 2000 en adelante.</w:t>
+        <w:t xml:space="preserve">, no se han elegido por una limitación metodológica, esto es, nuestro objetivo es analizar el efecto de la sequía y la resiliencia a los eventos de sequía utilizando información de satélite y de dendrocronología, y la información de satélite utilizada (ver mas adelante) solamente está disponible desde el año 2000 en adelante. We compare only these previous drought years in radial growth-time series, to place older drought events with those in 2005 and 2012 … DUDA GUILLERMO</w:t>
+      </w:r>
+    </w:p>
+    <w:p>
+      <w:pPr>
+        <w:pStyle w:val="Compact"/>
+        <w:numPr>
+          <w:numId w:val="1004"/>
+          <w:ilvl w:val="0"/>
+        </w:numPr>
+      </w:pPr>
+      <w:r>
+        <w:t xml:space="preserve">¿Decimos aquí algo así como?: Para los datos de radial-growth hemos computado la resiliencia en los 10 eventos mas severos (ver tabla S1)</w:t>
       </w:r>
     </w:p>
     <w:p>
@@ -481,7 +877,7 @@
         <w:pStyle w:val="FirstParagraph"/>
       </w:pPr>
       <w:r>
-        <w:t xml:space="preserve">To characterize the vegetation greenness of</w:t>
+        <w:t xml:space="preserve">As a proxy to primary growth, to characterize the vegetation greenness of</w:t>
       </w:r>
       <w:r>
         <w:t xml:space="preserve"> </w:t>
@@ -588,7 +984,7 @@
         <w:t xml:space="preserve"> </w:t>
       </w:r>
       <w:r>
-        <w:t xml:space="preserve">= 928 pixels). A data filtering was applied to select EVI valid values. The filtering was done using quality flags and VI Usefulness Indices accompanying the EVI data. We filter out those values affected by high content of aerosols, clouds, snow and shadows, following the filtering recomendations of EVI data for mountain regions</w:t>
+        <w:t xml:space="preserve">= 928 pixels). A data filtering was applied to select EVI valid values. The filtering was done using quality flags and VI Usefulness Indices accompanying the EVI data. We filter out those values affected by high content of aerosols, clouds, snow and shadows, following the filtering recommendations of EVI data for mountain regions</w:t>
       </w:r>
       <w:r>
         <w:t xml:space="preserve"> </w:t>
@@ -705,7 +1101,7 @@
         <w:t xml:space="preserve"> </w:t>
       </w:r>
       <w:r>
-        <w:t xml:space="preserve">package</w:t>
+        <w:t xml:space="preserve">package in R</w:t>
       </w:r>
       <w:r>
         <w:t xml:space="preserve"> </w:t>
@@ -1058,7 +1454,7 @@
         <w:t xml:space="preserve"> </w:t>
       </w:r>
       <w:r>
-        <w:t xml:space="preserve">is the EVI standardized anomaly for the year</w:t>
+        <w:t xml:space="preserve">is the EVI standardized anomaly for year</w:t>
       </w:r>
       <w:r>
         <w:t xml:space="preserve"> </w:t>
@@ -1140,7 +1536,7 @@
         <w:t xml:space="preserve"> </w:t>
       </w:r>
       <w:r>
-        <w:t xml:space="preserve">the annual mean value of EVI for the year</w:t>
+        <w:t xml:space="preserve">the annual mean value of EVI for year</w:t>
       </w:r>
       <w:r>
         <w:t xml:space="preserve"> </w:t>
@@ -1234,7 +1630,7 @@
         <w:t xml:space="preserve"> </w:t>
       </w:r>
       <w:r>
-        <w:t xml:space="preserve">the average of the annual EVI values for the period of reference (all except</w:t>
+        <w:t xml:space="preserve">the average of the annual EVI values for the period of reference 2000-2016 (all except</w:t>
       </w:r>
       <w:r>
         <w:t xml:space="preserve"> </w:t>
@@ -1377,7 +1773,7 @@
         <w:pStyle w:val="FirstParagraph"/>
       </w:pPr>
       <w:r>
-        <w:t xml:space="preserve">Sampling was carried during autumn of 2016. Trees were sampled at two locations in contrasting slopes of Sierra Nevada: San Juan (SJ; northern aspect) and Cáñar (CA; southern aspect) (Figure 1; Table 1). For the southern site two elevations were sampled: CA-Low and CA-High. All the sites were oak monospecific and representatives of two of the three population clusters identified for the species in this mountain range</w:t>
+        <w:t xml:space="preserve">Tree sampling was carried during autumn of 2016. Trees were sampled at two locations in contrasting slopes of Sierra Nevada: San Juan (SJ; northern aspect) and Cáñar (CA; southern aspect) (Figure 1; Table 1). – GGI: Diferencias microclimáticas Decir algo aquí sobre difrencias microclimáticas entre el norte (más seco, más continental?) y el sur (más húmedo pero más oceánico/cálido?). – For the southern site two elevations were sampled: CA-Low and CA-High. All the sites were oak monospecific and representatives of two of the three population clusters identified for the species in this mountain range</w:t>
       </w:r>
       <w:r>
         <w:t xml:space="preserve"> </w:t>
@@ -1727,7 +2123,7 @@
         <w:t xml:space="preserve"> </w:t>
       </w:r>
       <w:r>
-        <w:t xml:space="preserve">for search differences between sites for height, DBH and competence indices. When significant differences were observed, we run multiple comparisons using the Dunn’s-test</w:t>
+        <w:t xml:space="preserve">to analyse differences between sites for height, DBH and competence indices. When significant differences were observed, we run multiple comparisons using the Dunn’s-test</w:t>
       </w:r>
       <w:r>
         <w:t xml:space="preserve"> </w:t>
@@ -1754,7 +2150,7 @@
         <w:t xml:space="preserve"> </w:t>
       </w:r>
       <w:r>
-        <w:t xml:space="preserve">package</w:t>
+        <w:t xml:space="preserve">package in R</w:t>
       </w:r>
       <w:r>
         <w:t xml:space="preserve"> </w:t>
@@ -1781,7 +2177,7 @@
         <w:pStyle w:val="FirstParagraph"/>
       </w:pPr>
       <w:r>
-        <w:t xml:space="preserve">Tree cores were air dried, glued onto wooden mounts and sanded. Annual radial growth (ring width, RW) was measured with a LINTAB measuring device (Rinntech, Heidelberg, Germany) coupled to a stereomicroscope, with an accuracy of 0.001 mm. Individual ring series were first visually and statistically cross-dated with TSAP software (Rinntech, Heidelberg, Germany), using the statistics Gleichläufigkeit (GLK), t-value and the crossdating index (CDI). Validation of the cross-dating was done using COFECHA software</w:t>
+        <w:t xml:space="preserve">Tree cores were air dried, glued onto wooden mounts and sanded. Annual radial growth (ring width, RW) was measured with a LINTAB measuring device (Rinntech, Heidelberg, Germany) coupled to a stereomicroscope, with an accuracy of 0.001 mm. Individual ring series were first visually and statistically cross-dated with TSAP software (Rinntech, Heidelberg, Germany), using the statistics Gleichläufigkeit (GLK), t-value and the crossdating index (CDI). Cross-dating validation was finally done using COFECHA software</w:t>
       </w:r>
       <w:r>
         <w:t xml:space="preserve"> </w:t>
@@ -1837,7 +2233,7 @@
         <w:t xml:space="preserve">(Cook and Kairukstis 1990)</w:t>
       </w:r>
       <w:r>
-        <w:t xml:space="preserve">. The statistical quality of each chronology was checked via the expressed population signal</w:t>
+        <w:t xml:space="preserve">. The statistical quality of each chronology was checked via the expressed population signal. A threshold value of EPS &gt; 0.85 was used to determine the cutoff year of the time span that could be considered reliable</w:t>
       </w:r>
       <w:r>
         <w:t xml:space="preserve"> </w:t>
@@ -1846,7 +2242,7 @@
         <w:t xml:space="preserve">(Wigley et al. 1984)</w:t>
       </w:r>
       <w:r>
-        <w:t xml:space="preserve">. A threshold value of EPS &gt; 0.85 was used to determine the cutoff year of the time span that could be considered reliable.</w:t>
+        <w:t xml:space="preserve">.</w:t>
       </w:r>
     </w:p>
     <w:p>
@@ -1934,7 +2330,7 @@
         </m:sSup>
       </m:oMath>
       <w:r>
-        <w:t xml:space="preserve">). BAI represents a more accurate indicator of growth than ring-width, since it removes variation in growth attributable to increasing stem circumference after 30-40 years of juvenile increasing growth</w:t>
+        <w:t xml:space="preserve">). Theoretically, BAI represents a more accurate indicator of growth than ring-width, since it removes variation in growth attributable to increasing stem circumference after 30-40 years of juvenile increasing growth</w:t>
       </w:r>
       <w:r>
         <w:t xml:space="preserve"> </w:t>
@@ -2081,7 +2477,7 @@
         <w:pStyle w:val="Textodecuerpo"/>
       </w:pPr>
       <w:r>
-        <w:t xml:space="preserve">Both RWI and BAI chronologies were compared to different climatic indices to analyse the tree low and the high-frequency response to climate. Statistical descriptive parameters</w:t>
+        <w:t xml:space="preserve">Both RWI and BAI chronologies were compared to different climatic indices to analyse the low and the high-frequency response to climate of trees. Statistical descriptive parameters, including the mean, standard deviation, first-order autocorrelation of raw series, the mean sensitivity (a measure of the year-to-year variability) and the mean correlation between individual series of residual ring-width indices, were also calculated for each site chronology</w:t>
       </w:r>
       <w:r>
         <w:t xml:space="preserve"> </w:t>
@@ -2090,10 +2486,7 @@
         <w:t xml:space="preserve">(Fritts 1976)</w:t>
       </w:r>
       <w:r>
-        <w:t xml:space="preserve"> </w:t>
-      </w:r>
-      <w:r>
-        <w:t xml:space="preserve">including the mean, standard deviation, first-order autocorrelation of raw series, the mean sensitivity (a measure of the year-to-year variability) and the mean correlation between individual series of residual ring-width indices, were also calculated for each site chronology.</w:t>
+        <w:t xml:space="preserve">.</w:t>
       </w:r>
     </w:p>
     <w:p>
@@ -2177,7 +2570,7 @@
         <w:pStyle w:val="Textodecuerpo"/>
       </w:pPr>
       <w:r>
-        <w:t xml:space="preserve">The relationships between residual site chronologies and the climatic variables were assessed by a bootstrapped Pearson’s correlation estimate using the</w:t>
+        <w:t xml:space="preserve">Relationships between residual site chronologies and climatic variables were assessed ussing bootstrapped Pearson’s correlations estimated using the</w:t>
       </w:r>
       <w:r>
         <w:t xml:space="preserve"> </w:t>
@@ -2201,7 +2594,7 @@
         <w:t xml:space="preserve">(Zang and Biondi 2015)</w:t>
       </w:r>
       <w:r>
-        <w:t xml:space="preserve">. The bootstrapped confidence intervals were used to estimate the significance (p &lt; 0.05) of the correlation coefficients.</w:t>
+        <w:t xml:space="preserve">. The bootstrapped confidence intervals were used to estimate significance (p &lt; 0.05) of the correlation coefficients.</w:t>
       </w:r>
     </w:p>
     <w:p>
@@ -2386,7 +2779,7 @@
         <w:t xml:space="preserve">(Rubino and McCarthy 2004, Camarero et al. 2011)</w:t>
       </w:r>
       <w:r>
-        <w:t xml:space="preserve">. Site disturbance chronologies were constructed by averaging the individual disturbances series annually. To separate growth peaks produced by disturbance events and expressing stand-wise disturbances from those by climate, we considered a threshold of 50 % (DUDA) of GC and more than 50% of the individual trees displaying the same growth changes was considered a stand-wise disturbance.</w:t>
+        <w:t xml:space="preserve">. Site disturbance chronologies were constructed by averaging the individual disturbances series annually. To separate growth peaks produced by disturbance events and expressing stand-wise disturbances from those by climate, we considered a threshold of 50 % of GC and more than 50% of the individual trees displaying the same growth changes was considered a stand-wise disturbance.</w:t>
       </w:r>
     </w:p>
     <w:p>
@@ -2542,7 +2935,7 @@
         <w:pStyle w:val="Textodecuerpo"/>
       </w:pPr>
       <w:r>
-        <w:t xml:space="preserve">We computed the values of these indices for tree growth (BAI) and greenness during each drought event. We considered 2005 and 2012 as singles drought events. The predrought and postdrought values of each target variable (</w:t>
+        <w:t xml:space="preserve">We computed the values of these indices for tree growth (BAI) and greenness during each drought event. We considered 2005 and 2012 as single drought events. The predrought and postdrought values of each target variable (</w:t>
       </w:r>
       <w:r>
         <w:rPr>
@@ -2551,16 +2944,16 @@
         <w:t xml:space="preserve">i.e.</w:t>
       </w:r>
       <w:r>
-        <w:t xml:space="preserve">: BAI or EVI) were computed as the mean value during a period of three years before and after the drougth event respectively. A period of three years was chosen because we found similar results comparing periods of two, three and four years (Figure S3) and this length was used in other studies</w:t>
-      </w:r>
-      <w:r>
-        <w:t xml:space="preserve"> </w:t>
-      </w:r>
-      <w:r>
-        <w:t xml:space="preserve">(Gazol et al. 2017)</w:t>
-      </w:r>
-      <w:r>
-        <w:t xml:space="preserve">.</w:t>
+        <w:t xml:space="preserve">: BAI or EVI) were computed as the mean value during a period of three years before and after the drougth event respectively. A period of three years was chosen because we found similar results comparing periods of two, three and four years (Appendix S7) and this length was used in other studies (e.g.</w:t>
+      </w:r>
+      <w:r>
+        <w:t xml:space="preserve"> </w:t>
+      </w:r>
+      <w:r>
+        <w:t xml:space="preserve">Gazol et al. (2017)</w:t>
+      </w:r>
+      <w:r>
+        <w:t xml:space="preserve">). In addition we calculated the same indices for BAI data for the most severe drought events (Appendix S4) since 1900.</w:t>
       </w:r>
     </w:p>
     <w:p>
@@ -2578,7 +2971,7 @@
         <w:pStyle w:val="FirstParagraph"/>
       </w:pPr>
       <w:r>
-        <w:t xml:space="preserve">We used robust two-way ANOVAs to test for differences between drought events (2005 and 2012) and oak population (northern and southern slopes) for each of the three resilience indices studied. These test were used beacuse original and log-transformed data both did not match the assumptions of normality and homogeneity of variance</w:t>
+        <w:t xml:space="preserve">We used robust two-way ANOVAs to test for differences between drought events (2005 and 2012) and the two studied oak populations (northern and southern aspects) for each of the three resilience indices studied. These test were used because original and log-transformed data did not follow the assumptions of normality and homogeneity of variance</w:t>
       </w:r>
       <w:r>
         <w:t xml:space="preserve"> </w:t>
@@ -2676,10 +3069,10 @@
       <w:pPr>
         <w:pStyle w:val="Ttulo2"/>
       </w:pPr>
-      <w:bookmarkStart w:id="38" w:name="vegetation-greenness"/>
+      <w:bookmarkStart w:id="38" w:name="time-trends-in-vegetation-greenness"/>
       <w:bookmarkEnd w:id="38"/>
       <w:r>
-        <w:t xml:space="preserve">Vegetation Greenness</w:t>
+        <w:t xml:space="preserve">Time trends in vegetation greenness</w:t>
       </w:r>
     </w:p>
     <w:p>
@@ -2687,7 +3080,7 @@
         <w:pStyle w:val="FirstParagraph"/>
       </w:pPr>
       <w:r>
-        <w:t xml:space="preserve">Trends analysis showed that 78.9 % of the pixels of</w:t>
+        <w:t xml:space="preserve">The analysis of greenness time trends showed that 78.9 % of the pixels of</w:t>
       </w:r>
       <w:r>
         <w:t xml:space="preserve"> </w:t>
@@ -2702,7 +3095,7 @@
         <w:t xml:space="preserve"> </w:t>
       </w:r>
       <w:r>
-        <w:t xml:space="preserve">forests experienced an EVI positive trend for the 2000-2016 period, of which 31.67 % were significant trends. The strongest trends were observed in southwestern populations (Figure S2). Vegetation greenness of</w:t>
+        <w:t xml:space="preserve">forests experienced an EVI positive trend for the 2000-2016 period, of which 31.67 % were significant. The lowest values of EVI standardized anomalies were recorded in 2005, being singnificantly lower (-2.285 ± 0.029) than those in 2012 (-0.418 ± 0.029) (LSMEANS, t.ratio = -45.358; p_value &lt; 0.0001), particularly for northern populations (Figure 2). During 2005 drought,</w:t>
       </w:r>
       <w:r>
         <w:t xml:space="preserve"> </w:t>
@@ -2717,19 +3110,73 @@
         <w:t xml:space="preserve"> </w:t>
       </w:r>
       <w:r>
-        <w:t xml:space="preserve">forests were lower during both the 2005 and 2012 years than the greenness observed for the reference period (Figure 2a). The lowest values for EVI standardized anomalies were recorded in 2005 being singnificantly lower (-2.285 ± 0.029) than 2012 (-0.418 ± 0.029) (LSMEANS, t.ratio = -45.358; p_value &lt; 0.0001), particularly for northern populations (Figure 2b). Reduction in annual EVI mean was considerably higher in northern populations than in southern ones during the 2005 drought (Figure 2b).</w:t>
-      </w:r>
-    </w:p>
-    <w:p>
-      <w:pPr>
-        <w:pStyle w:val="Textodecuerpo"/>
-      </w:pPr>
-      <w:r>
-        <w:t xml:space="preserve">According to the standardized anomalies,</w:t>
-      </w:r>
-      <w:r>
-        <w:t xml:space="preserve"> </w:t>
-      </w:r>
+        <w:t xml:space="preserve">forests suffered a</w:t>
+      </w:r>
+      <w:r>
+        <w:t xml:space="preserve"> </w:t>
+      </w:r>
+      <w:r>
+        <w:t xml:space="preserve">“</w:t>
+      </w:r>
+      <w:r>
+        <w:t xml:space="preserve">browning episode</w:t>
+      </w:r>
+      <w:r>
+        <w:t xml:space="preserve">”</w:t>
+      </w:r>
+      <w:r>
+        <w:t xml:space="preserve"> </w:t>
+      </w:r>
+      <w:r>
+        <w:t xml:space="preserve">(</w:t>
+      </w:r>
+      <m:oMath>
+        <m:r>
+          <m:t>E</m:t>
+        </m:r>
+        <m:r>
+          <m:t>V</m:t>
+        </m:r>
+        <m:r>
+          <m:t>I</m:t>
+        </m:r>
+        <m:r>
+          <m:t> </m:t>
+        </m:r>
+        <m:r>
+          <m:t>s</m:t>
+        </m:r>
+        <m:r>
+          <m:t>a</m:t>
+        </m:r>
+        <m:r>
+          <m:t>&lt;</m:t>
+        </m:r>
+        <m:r>
+          <m:t>−</m:t>
+        </m:r>
+        <m:r>
+          <m:t>1</m:t>
+        </m:r>
+      </m:oMath>
+      <w:r>
+        <w:t xml:space="preserve">) (99.36 % and 79.37 % of the pixels for northern and southern populations respectively), yet no changes in greenness were observed in response to the 2012 drought (Appendix S5).</w:t>
+      </w:r>
+    </w:p>
+    <w:p>
+      <w:pPr>
+        <w:pStyle w:val="Ttulo2"/>
+      </w:pPr>
+      <w:bookmarkStart w:id="39" w:name="greenness-resilience-to-drought-events"/>
+      <w:bookmarkEnd w:id="39"/>
+      <w:r>
+        <w:t xml:space="preserve">Greenness resilience to drought events</w:t>
+      </w:r>
+    </w:p>
+    <w:p>
+      <w:pPr>
+        <w:pStyle w:val="FirstParagraph"/>
+      </w:pPr>
       <w:r>
         <w:rPr>
           <w:i/>
@@ -2740,23 +3187,934 @@
         <w:t xml:space="preserve"> </w:t>
       </w:r>
       <w:r>
-        <w:t xml:space="preserve">forests suffered a browning during 2005 drought event (99.36 % and 79.37 % of the pixels for northern and southern populations respectively), however no changes were observed for the 2012 drought (Figure S3).</w:t>
+        <w:t xml:space="preserve">forest showed significantly lower resistance (</w:t>
+      </w:r>
+      <w:r>
+        <w:rPr>
+          <w:i/>
+        </w:rPr>
+        <w:t xml:space="preserve">Rt</w:t>
+      </w:r>
+      <w:r>
+        <w:t xml:space="preserve">) to the 2005 drought event than to that in 2012 (Table 3; Figure 3). Southern populations showed significantly higher values of resistance to drought than northern ones (Table 3), except for 2012 where non-significant differences were recorded (Table S1; Figure 3) .</w:t>
+      </w:r>
+    </w:p>
+    <w:p>
+      <w:pPr>
+        <w:pStyle w:val="Textodecuerpo"/>
+      </w:pPr>
+      <w:r>
+        <w:t xml:space="preserve">Recovery (</w:t>
+      </w:r>
+      <w:r>
+        <w:rPr>
+          <w:i/>
+        </w:rPr>
+        <w:t xml:space="preserve">Rc</w:t>
+      </w:r>
+      <w:r>
+        <w:t xml:space="preserve">) of greenness was significnatly different bewteen drought events and sites (Tables 3). In the 3-year period after the 2005 drought, greenness achieved was 112 % (Rc = 1.12) and after 2012 was 105.7 % (Rc = 1.057) (Table S1). For southern populations, a similar recovery after the 2005 and 2012 drought event was observed (p = 0.2453; Figure 3; Table S1).</w:t>
+      </w:r>
+    </w:p>
+    <w:p>
+      <w:pPr>
+        <w:pStyle w:val="Textodecuerpo"/>
+      </w:pPr>
+      <w:r>
+        <w:t xml:space="preserve">Resilience (</w:t>
+      </w:r>
+      <w:r>
+        <w:rPr>
+          <w:i/>
+        </w:rPr>
+        <w:t xml:space="preserve">Rs</w:t>
+      </w:r>
+      <w:r>
+        <w:t xml:space="preserve">) was significantly higher for the 2012 drought event than for 2005 (Tables S1, 3), although both values were close to 1 indicating that greenness level was rather similar after each disturbance event (Table S1). The southern populations showed higher resilience values than the northern ones, although these differences were not significant for the 2005 drought event (p = 0.036; Figure 3).</w:t>
       </w:r>
     </w:p>
     <w:p>
       <w:pPr>
         <w:pStyle w:val="Ttulo2"/>
       </w:pPr>
-      <w:bookmarkStart w:id="39" w:name="responses-to-drougth-greenness"/>
-      <w:bookmarkEnd w:id="39"/>
-      <w:r>
-        <w:t xml:space="preserve">Responses to drougth: greenness</w:t>
+      <w:bookmarkStart w:id="40" w:name="radial-growth-trends-and-climate"/>
+      <w:bookmarkEnd w:id="40"/>
+      <w:r>
+        <w:t xml:space="preserve">Radial growth trends and climate</w:t>
       </w:r>
     </w:p>
     <w:p>
       <w:pPr>
         <w:pStyle w:val="FirstParagraph"/>
       </w:pPr>
+      <w:r>
+        <w:t xml:space="preserve">Likely as a consequence of their different management origin (</w:t>
+      </w:r>
+      <w:r>
+        <w:rPr>
+          <w:i/>
+        </w:rPr>
+        <w:t xml:space="preserve">i.e.</w:t>
+      </w:r>
+      <w:r>
+        <w:t xml:space="preserve"> </w:t>
+      </w:r>
+      <w:r>
+        <w:t xml:space="preserve">land-use legacy), the trees of the southern population were older than northern ones, particularly for the high elevation site (CA-High) which had bigger and taller trees than the other sites (Tables 1, 2). The competition index was similar among sites but plot basal area was greatest in CA-High (Table 1). Yet the basal area increment (BAI) growth in the highest plot in altitude (CA-High) was the greatest (Figure 4). Trees from this location showed in addition a positive growth trend since the late 1970s. This positive trend was not found in any of the other two locations and the two altitudes sampled in the southern populations showed differences in growth, being more similar CA-Low with growth in the northern population (SJ) than with CA-High (Figure 4; Appendix S11).</w:t>
+      </w:r>
+    </w:p>
+    <w:p>
+      <w:pPr>
+        <w:pStyle w:val="Textodecuerpo"/>
+      </w:pPr>
+      <w:r>
+        <w:t xml:space="preserve">1995 was the lowest pointer year (</w:t>
+      </w:r>
+      <w:r>
+        <w:rPr>
+          <w:i/>
+        </w:rPr>
+        <w:t xml:space="preserve">i.e.</w:t>
+      </w:r>
+      <w:r>
+        <w:t xml:space="preserve"> </w:t>
+      </w:r>
+      <w:r>
+        <w:t xml:space="preserve">the lowest growth) since 1950 in all chronologies (Figure 5). For 2005 and 2012 we found a greater reduction of RWI for northern site (SJ) but weaker for southern sites (CA-High and CA-Low).</w:t>
+      </w:r>
+    </w:p>
+    <w:p>
+      <w:pPr>
+        <w:pStyle w:val="Ttulo2"/>
+      </w:pPr>
+      <w:bookmarkStart w:id="41" w:name="resilience-of-radial-tree-growth-to-drought-events"/>
+      <w:bookmarkEnd w:id="41"/>
+      <w:r>
+        <w:t xml:space="preserve">Resilience of radial tree-growth to drought events</w:t>
+      </w:r>
+    </w:p>
+    <w:p>
+      <w:pPr>
+        <w:pStyle w:val="FirstParagraph"/>
+      </w:pPr>
+      <w:r>
+        <w:t xml:space="preserve">Although no significant differences were observed in the resistance (</w:t>
+      </w:r>
+      <w:r>
+        <w:rPr>
+          <w:i/>
+        </w:rPr>
+        <w:t xml:space="preserve">Rt</w:t>
+      </w:r>
+      <w:r>
+        <w:t xml:space="preserve">) of oak radial growth between the two drought events (Table 3), the 2005 drought reduced growth more than that of 2012 (Rt = 0.721 and 0.819 respectively) (Table S2). Similar to results for greenness, the northern site, which is under a drier climate, showed resistance values lower than those of the southern site, especially for the 2005 drought event where the growth was reduced to 44.5 % respect to that of the preceding period (Figure 3).</w:t>
+      </w:r>
+    </w:p>
+    <w:p>
+      <w:pPr>
+        <w:pStyle w:val="Textodecuerpo"/>
+      </w:pPr>
+      <w:r>
+        <w:t xml:space="preserve">Higher values of recovery (</w:t>
+      </w:r>
+      <w:r>
+        <w:rPr>
+          <w:i/>
+        </w:rPr>
+        <w:t xml:space="preserve">Rc</w:t>
+      </w:r>
+      <w:r>
+        <w:t xml:space="preserve">) were observed after 2012 than after 2005 drougth events, staying at levels of</w:t>
+      </w:r>
+      <w:r>
+        <w:t xml:space="preserve"> </w:t>
+      </w:r>
+      <w:r>
+        <w:rPr>
+          <w:i/>
+        </w:rPr>
+        <w:t xml:space="preserve">Rc</w:t>
+      </w:r>
+      <w:r>
+        <w:t xml:space="preserve"> </w:t>
+      </w:r>
+      <w:r>
+        <w:t xml:space="preserve">&lt; 1 (Figure 3, Table S2). SJ site (northern aspect) showed significantly higher values of recovery than southern sites (CA-High and CA-Low) (Tables 3 and S2), which even not reach recovery values of Rc = 1 (Figure 3).</w:t>
+      </w:r>
+    </w:p>
+    <w:p>
+      <w:pPr>
+        <w:pStyle w:val="Textodecuerpo"/>
+      </w:pPr>
+      <w:r>
+        <w:t xml:space="preserve">Similar pattern of resilience (</w:t>
+      </w:r>
+      <w:r>
+        <w:rPr>
+          <w:i/>
+        </w:rPr>
+        <w:t xml:space="preserve">Rs</w:t>
+      </w:r>
+      <w:r>
+        <w:t xml:space="preserve">) values was found for growth than for greenness respect to drought event: significantly higher values of</w:t>
+      </w:r>
+      <w:r>
+        <w:t xml:space="preserve"> </w:t>
+      </w:r>
+      <w:r>
+        <w:rPr>
+          <w:i/>
+        </w:rPr>
+        <w:t xml:space="preserve">Rs</w:t>
+      </w:r>
+      <w:r>
+        <w:t xml:space="preserve"> </w:t>
+      </w:r>
+      <w:r>
+        <w:t xml:space="preserve">for the 2012 drought event than for the 2005 (Table S2; Figure 3). However, no differences were observed between sites (Table 3). For 2005 drought event,</w:t>
+      </w:r>
+      <w:r>
+        <w:t xml:space="preserve"> </w:t>
+      </w:r>
+      <w:r>
+        <w:rPr>
+          <w:i/>
+        </w:rPr>
+        <w:t xml:space="preserve">Rs</w:t>
+      </w:r>
+      <w:r>
+        <w:t xml:space="preserve"> </w:t>
+      </w:r>
+      <w:r>
+        <w:t xml:space="preserve">value of SJ (northern site) was lower than that of southern ones (CA-High and CA-Low), but opposite pattern was found for the 2012 drought event. All values of</w:t>
+      </w:r>
+      <w:r>
+        <w:t xml:space="preserve"> </w:t>
+      </w:r>
+      <w:r>
+        <w:rPr>
+          <w:i/>
+        </w:rPr>
+        <w:t xml:space="preserve">Rs</w:t>
+      </w:r>
+      <w:r>
+        <w:t xml:space="preserve"> </w:t>
+      </w:r>
+      <w:r>
+        <w:t xml:space="preserve">for growth were below 1, except for the SJ site in 2012 (Rs = 1.031).</w:t>
+      </w:r>
+    </w:p>
+    <w:p>
+      <w:pPr>
+        <w:pStyle w:val="Textodecuerpo"/>
+      </w:pPr>
+      <w:r>
+        <w:t xml:space="preserve">When we explored resilience values of growth (</w:t>
+      </w:r>
+      <w:r>
+        <w:rPr>
+          <w:i/>
+        </w:rPr>
+        <w:t xml:space="preserve">Rs</w:t>
+      </w:r>
+      <w:r>
+        <w:t xml:space="preserve">) for other severe droughts, we found a relation between the resilience and drought severity (</w:t>
+      </w:r>
+      <m:oMath>
+        <m:sSup>
+          <m:e>
+            <m:r>
+              <m:t>r</m:t>
+            </m:r>
+          </m:e>
+          <m:sup>
+            <m:r>
+              <m:t>2</m:t>
+            </m:r>
+          </m:sup>
+        </m:sSup>
+      </m:oMath>
+      <w:r>
+        <w:t xml:space="preserve"> </w:t>
+      </w:r>
+      <w:r>
+        <w:t xml:space="preserve">= 0.336) (Appendix S6).</w:t>
+      </w:r>
+    </w:p>
+    <w:p>
+      <w:pPr>
+        <w:pStyle w:val="Ttulo2"/>
+      </w:pPr>
+      <w:bookmarkStart w:id="42" w:name="climate-and-tree-growth"/>
+      <w:bookmarkEnd w:id="42"/>
+      <w:r>
+        <w:t xml:space="preserve">Climate and tree-growth</w:t>
+      </w:r>
+    </w:p>
+    <w:p>
+      <w:pPr>
+        <w:pStyle w:val="FirstParagraph"/>
+      </w:pPr>
+      <w:r>
+        <w:t xml:space="preserve">Tree-growth exhibited a significant greater response to water availability than to temperatures, as it can be expected for a Mediterranean site and a species located closer to its xeric/dry distribution limit (rear-edge). Cumulative precipitation of the hydrological year was the climatic variable with the highest relationship with growth and influenced similarly and positively the tree-growth for both northern and southern populations (Figure 6a). Precipitation of previous december was also positively correlated with tree growth in the northern population and in the highest location of the southern population. Hydrological, Spring and Summer SPEI showed a strong positive correlation with tree-growth (Figure 6b), specially for the northern population (r &gt; 0.6). Relationships with temperatures were lower than those with moisture variables. Yet there were differences between northern and southern populations: spring maximum temperature was the most significant limitation for the tree-growth of the southern population at both elevations while maximum temperatures of the previous August were the only negative significant for the northern one (Figures 6c and 6d). Remarkably minimum and maximum temperatures of current September positively influenced the tree-growth only in the northern population. No positive relationship with temperature was found for southern trees.</w:t>
+      </w:r>
+    </w:p>
+    <w:p>
+      <w:pPr>
+        <w:pStyle w:val="Ttulo2"/>
+      </w:pPr>
+      <w:bookmarkStart w:id="43" w:name="forest-disturbances"/>
+      <w:bookmarkEnd w:id="43"/>
+      <w:r>
+        <w:t xml:space="preserve">Forest disturbances</w:t>
+      </w:r>
+    </w:p>
+    <w:p>
+      <w:pPr>
+        <w:pStyle w:val="FirstParagraph"/>
+      </w:pPr>
+      <w:r>
+        <w:t xml:space="preserve">The analysis of growth changes revealed differences forest history between sites (Figures 7 and 8). Northern site (SJ) showed two release events (</w:t>
+      </w:r>
+      <m:oMath>
+        <m:r>
+          <m:t>G</m:t>
+        </m:r>
+        <m:r>
+          <m:t>C</m:t>
+        </m:r>
+      </m:oMath>
+      <w:r>
+        <w:t xml:space="preserve"> </w:t>
+      </w:r>
+      <w:r>
+        <w:t xml:space="preserve">&gt; 50 %) detected at stand-wise scale (occurring in more than 50 % of sampled trees): the first during the 1940 decade and the second in the period 1994-2001. These periods alternate with periods of supression. Southern sites (CA-High and CA-Low) showed some weak suppression episodes, but not in the last 50 years.</w:t>
+      </w:r>
+    </w:p>
+    <w:p>
+      <w:pPr>
+        <w:pStyle w:val="Ttulo1"/>
+      </w:pPr>
+      <w:bookmarkStart w:id="44" w:name="algunas-ideas-para-la-discussion"/>
+      <w:bookmarkEnd w:id="44"/>
+      <w:r>
+        <w:t xml:space="preserve">Algunas ideas para la discussion</w:t>
+      </w:r>
+    </w:p>
+    <w:p>
+      <w:pPr>
+        <w:pStyle w:val="Ttulo2"/>
+      </w:pPr>
+      <w:bookmarkStart w:id="45" w:name="fortaleza-metodologica"/>
+      <w:bookmarkEnd w:id="45"/>
+      <w:r>
+        <w:t xml:space="preserve">FORTALEZA METODOLÓGICA</w:t>
+      </w:r>
+    </w:p>
+    <w:p>
+      <w:pPr>
+        <w:numPr>
+          <w:numId w:val="1005"/>
+          <w:ilvl w:val="0"/>
+        </w:numPr>
+      </w:pPr>
+      <w:r>
+        <w:t xml:space="preserve">Algunos trabajos han analizado la relación ente RWI y remote sensing</w:t>
+      </w:r>
+      <w:r>
+        <w:t xml:space="preserve"> </w:t>
+      </w:r>
+      <w:r>
+        <w:t xml:space="preserve">(Vicente-Serrano et al. 2013)</w:t>
+      </w:r>
+      <w:r>
+        <w:t xml:space="preserve">; [(Bhuyan et al. Remote Sensing 9(6):526)]; [Vicente Serrano et al.</w:t>
+      </w:r>
+      <w:r>
+        <w:t xml:space="preserve"> </w:t>
+      </w:r>
+      <w:hyperlink r:id="rId46">
+        <w:r>
+          <w:rPr>
+            <w:rStyle w:val="Hipervnculo"/>
+          </w:rPr>
+          <w:t xml:space="preserve">https://www.sciencedirect.com/science/article/pii/S003442571630373X</w:t>
+        </w:r>
+      </w:hyperlink>
+      <w:r>
+        <w:t xml:space="preserve">] …</w:t>
+      </w:r>
+    </w:p>
+    <w:p>
+      <w:pPr>
+        <w:numPr>
+          <w:numId w:val="1005"/>
+          <w:ilvl w:val="0"/>
+        </w:numPr>
+      </w:pPr>
+      <w:r>
+        <w:t xml:space="preserve">Nosotros aqui utilizamos la combinación de técnicas de remote sensing con dendro para analizar la vulnerabilidad de poblaciones de Q. pyrenaica situadas en su reaar edge frente a los eventos de sequía.</w:t>
+      </w:r>
+    </w:p>
+    <w:p>
+      <w:pPr>
+        <w:pStyle w:val="FirstParagraph"/>
+      </w:pPr>
+      <w:r>
+        <w:t xml:space="preserve">— notas para esto</w:t>
+      </w:r>
+      <w:r>
+        <w:t xml:space="preserve"> </w:t>
+      </w:r>
+      <w:r>
+        <w:t xml:space="preserve">Se trata de expresar la idea de mezcla de aproximacioes: remote-sensing con dendro. Aunque existen algunos trabajos que utilizado RWI y remote sensing nuestra aproximación es importante, sobre todo para estudiar poblaciones que están en su límite de distribución (rear-edge)</w:t>
+      </w:r>
+      <w:r>
+        <w:t xml:space="preserve"> </w:t>
+      </w:r>
+      <w:r>
+        <w:t xml:space="preserve">(Jump et al. 2010)</w:t>
+      </w:r>
+      <w:r>
+        <w:t xml:space="preserve">. De hecho,</w:t>
+      </w:r>
+      <w:r>
+        <w:t xml:space="preserve"> </w:t>
+      </w:r>
+      <w:r>
+        <w:t xml:space="preserve">Jump et al. (2010)</w:t>
+      </w:r>
+      <w:r>
+        <w:t xml:space="preserve"> </w:t>
+      </w:r>
+      <w:r>
+        <w:t xml:space="preserve">recomienda el uso de una aprox combinda de dendro, remote sensing y ground-based assessment para analizar los efectos del cambio global en las poblaciones situadas en el rear edge.</w:t>
+      </w:r>
+    </w:p>
+    <w:p>
+      <w:pPr>
+        <w:pStyle w:val="Textodecuerpo"/>
+      </w:pPr>
+      <w:r>
+        <w:t xml:space="preserve">Para rear edge poblations es recomendable utilizar aproximaciones combinadas (Jump 2009) donde además de los datos de satélite, se utilicen datos groun based assessment (como por ejemplo la dendro), ya que éstos últimos, además de ser componentes esenciales del forest monitoring, son necesarios para estimar … (ver esto y completar)</w:t>
+      </w:r>
+    </w:p>
+    <w:p>
+      <w:pPr>
+        <w:pStyle w:val="Textodecuerpo"/>
+      </w:pPr>
+      <w:r>
+        <w:t xml:space="preserve">Aunque el NDVI o similar ha sido utilizado para monitorizar la respuesta de bosques frente a sequía, su escala espacial limita su uso para estudiar cambios en poblacioens situadas en su rear edge.</w:t>
+      </w:r>
+    </w:p>
+    <w:p>
+      <w:pPr>
+        <w:pStyle w:val="Textodecuerpo"/>
+      </w:pPr>
+      <w:r>
+        <w:t xml:space="preserve">Whilst lower resolution data, whether from remote sensing or ground-based monitoring, can inform on widespread regional changes in forest condition, these data are often not adequate for monitoring changes occurring at equatorial range margins owing to their complex distribution and/or topographical variability. In such regions, targeted collection of high-resolution data is necessary in order to identify currently occurring changes and predict the magnitude and spatial distribution of future decline.</w:t>
+      </w:r>
+      <w:r>
+        <w:t xml:space="preserve"> </w:t>
+      </w:r>
+      <w:r>
+        <w:t xml:space="preserve">(Jump et al. 2010)</w:t>
+      </w:r>
+    </w:p>
+    <w:p>
+      <w:pPr>
+        <w:pStyle w:val="Textodecuerpo"/>
+      </w:pPr>
+      <w:r>
+        <w:t xml:space="preserve">comentario de GGI</w:t>
+      </w:r>
+    </w:p>
+    <w:p>
+      <w:pPr>
+        <w:pStyle w:val="Textodecuerpo"/>
+      </w:pPr>
+      <w:r>
+        <w:t xml:space="preserve">Gracias Antonio. Desde luego que debes resaltar a lo largo del artículo la combinación de sensores y dendro como fortaleza de tu trabajo al analizar el tema de resiliencia desde dos escalas espacio-temporales complementarias. Y eso independientemente que lo diga o no Alistair Jump (que las citas vienen bien, y seguro que el trabajo es bueno), combinar ambas escalas/datos es beneficioso no sólo en poblaciones rear-edge, sino en general. Es decir, desde mi punto de vista, aunque decidas no centrarte tanto en el aspecto metodológico como sugieren Regino y Curro, eso no quiere decir que este punto no lo presentes de forma explícita en tu trabajo (en abstract debe aparecer, luego en intro, discusión y tal vez una frase en conclusiones) como uno de los elementos fuertes (un término medio, vamos). Creo que ya hemos discutido esto cuando hemos hablado. No es el primer trabajo que lo hace, como bien señalas, pero tampoco hay que pensar que no tiene valor, pues no hay tantos trabajos que combinen ambas aproximaciones (habrá cada vez más de hecho). Así que ánimo que queda poco y el trabajo puede quedar interesante si somos capaces de escribir e interpretar bien los resultados que nos has enviado.</w:t>
+      </w:r>
+    </w:p>
+    <w:p>
+      <w:pPr>
+        <w:pStyle w:val="Ttulo3"/>
+      </w:pPr>
+      <w:bookmarkStart w:id="47" w:name="efectos-de-la-sequia-en-el-greenneess-y-en-el-crecimiento."/>
+      <w:bookmarkEnd w:id="47"/>
+      <w:r>
+        <w:t xml:space="preserve">Efectos de la sequía en el greenneess y en el crecimiento.</w:t>
+      </w:r>
+    </w:p>
+    <w:p>
+      <w:pPr>
+        <w:pStyle w:val="FirstParagraph"/>
+      </w:pPr>
+      <w:r>
+        <w:t xml:space="preserve">Hemos observado como las sequía, sobre todo la de 2005, provoca una reducción en el greenness y pero sobre todo en el crecimiento. Los datos de anomalías estandarizadas de EVI mostraron un browning para la mayoría de los robledales de Sierra Nevada durante la sequía de 2005.</w:t>
+      </w:r>
+    </w:p>
+    <w:p>
+      <w:pPr>
+        <w:pStyle w:val="Textodecuerpo"/>
+      </w:pPr>
+      <w:r>
+        <w:t xml:space="preserve">La sequía de 2005 fue una de las mas severas afectando significativamente al crecimiento. Esto se ha observado también en otras especies en el sur de la P. Ibérica (p.ej. P. nigra en Andalusia</w:t>
+      </w:r>
+      <w:r>
+        <w:t xml:space="preserve"> </w:t>
+      </w:r>
+      <w:r>
+        <w:t xml:space="preserve">(Sánchez-Salguero et al. 2013)</w:t>
+      </w:r>
+      <w:r>
+        <w:t xml:space="preserve">, … INCLUIR otras especies y citas).</w:t>
+      </w:r>
+    </w:p>
+    <w:p>
+      <w:pPr>
+        <w:pStyle w:val="Textodecuerpo"/>
+      </w:pPr>
+      <w:r>
+        <w:t xml:space="preserve">Algunas notas sobre la sequía de 2005:</w:t>
+      </w:r>
+    </w:p>
+    <w:p>
+      <w:pPr>
+        <w:pStyle w:val="Compact"/>
+        <w:numPr>
+          <w:numId w:val="1006"/>
+          <w:ilvl w:val="0"/>
+        </w:numPr>
+      </w:pPr>
+      <w:r>
+        <w:t xml:space="preserve">2004/2005 hydrological year is considered one of the worst drooughts ever recorded in the Iberian Peninsula, particularly in the central and southern sectors</w:t>
+      </w:r>
+      <w:r>
+        <w:t xml:space="preserve"> </w:t>
+      </w:r>
+      <w:r>
+        <w:t xml:space="preserve">(García-Herrera et al. 2007)</w:t>
+      </w:r>
+      <w:r>
+        <w:t xml:space="preserve">.</w:t>
+      </w:r>
+    </w:p>
+    <w:p>
+      <w:pPr>
+        <w:pStyle w:val="Compact"/>
+        <w:numPr>
+          <w:numId w:val="1006"/>
+          <w:ilvl w:val="0"/>
+        </w:numPr>
+      </w:pPr>
+      <w:r>
+        <w:t xml:space="preserve">The southern half of Iberia received less than 45 % of the usual precipitation between October 2004 and June 2005</w:t>
+      </w:r>
+      <w:r>
+        <w:t xml:space="preserve"> </w:t>
+      </w:r>
+      <w:r>
+        <w:t xml:space="preserve">(García-Herrera et al. 2007)</w:t>
+      </w:r>
+      <w:r>
+        <w:t xml:space="preserve">.</w:t>
+      </w:r>
+    </w:p>
+    <w:p>
+      <w:pPr>
+        <w:pStyle w:val="Compact"/>
+        <w:numPr>
+          <w:numId w:val="1006"/>
+          <w:ilvl w:val="0"/>
+        </w:numPr>
+      </w:pPr>
+      <w:r>
+        <w:t xml:space="preserve">The hydrological year from October 2004 to September 2005 was the driest on record at several locations throughout Iberia</w:t>
+      </w:r>
+      <w:r>
+        <w:t xml:space="preserve"> </w:t>
+      </w:r>
+      <w:r>
+        <w:t xml:space="preserve">(García-Herrera et al. 2007)</w:t>
+      </w:r>
+      <w:r>
+        <w:t xml:space="preserve">.</w:t>
+      </w:r>
+    </w:p>
+    <w:p>
+      <w:pPr>
+        <w:pStyle w:val="Compact"/>
+        <w:numPr>
+          <w:numId w:val="1006"/>
+          <w:ilvl w:val="0"/>
+        </w:numPr>
+      </w:pPr>
+      <w:r>
+        <w:t xml:space="preserve">An analysis of the long term series from meteorological stations (n=54) of Iberian Peninsula (1961-2011) reveals that major drought episodes in the Iberian Peninsula were recorded in 1981, 1995, 2000 and 2005</w:t>
+      </w:r>
+      <w:r>
+        <w:t xml:space="preserve"> </w:t>
+      </w:r>
+      <w:r>
+        <w:t xml:space="preserve">(Vicente-Serrano et al. 2014)</w:t>
+      </w:r>
+      <w:r>
+        <w:t xml:space="preserve">.</w:t>
+      </w:r>
+    </w:p>
+    <w:p>
+      <w:pPr>
+        <w:pStyle w:val="Ttulo3"/>
+      </w:pPr>
+      <w:bookmarkStart w:id="48" w:name="la-resiliencia-de-las-poblaciones-de-roble-de-sierra-nevada."/>
+      <w:bookmarkEnd w:id="48"/>
+      <w:r>
+        <w:t xml:space="preserve">La resiliencia de las poblaciones de roble de Sierra Nevada.</w:t>
+      </w:r>
+    </w:p>
+    <w:p>
+      <w:pPr>
+        <w:pStyle w:val="FirstParagraph"/>
+      </w:pPr>
+      <w:r>
+        <w:t xml:space="preserve">El greennness de los robledades en Sierra Nevada ha mostrado una tendencia positiva hacia mas verdor en los ultimos años, que coincide con lo que ya observamos con datos de NDVI</w:t>
+      </w:r>
+      <w:r>
+        <w:t xml:space="preserve"> </w:t>
+      </w:r>
+      <w:r>
+        <w:t xml:space="preserve">(Pérez-Luque et al. 2015b)</w:t>
+      </w:r>
+      <w:r>
+        <w:t xml:space="preserve">, sobre todo para las poblaciones del sur. Esta tendencia positiva, obtenida de variables derivadas de remote sensing (EVI y NDVI), parece que también se observa en el crecimiento. Por ejemplo en las poblaciones del sur (CaHigh y CaLow) observamos en los últimos años una ligera tendencia de crecimiento.</w:t>
+      </w:r>
+    </w:p>
+    <w:p>
+      <w:pPr>
+        <w:pStyle w:val="Textodecuerpo"/>
+      </w:pPr>
+      <w:r>
+        <w:t xml:space="preserve">Aún habiendo pasado varios periodos de sequía severa (sobre todo 2005, el crecimiento -BAI- en el N, se redujo hasta el 45 %), estos robledales han mostrado una alta resiliencia. Por ejemplo para las poblaciones del norte, los valores de EVI durante la sequía de 2005 descendieron hasta el 81 %, mientras que el BAI (sitio SJ) lo hizo hasta el 45 %. Sin embargo, la recuperación fue rápida, así los valores de Recovery (Rc) para el EVI tras la sequía de 2005 (en las poblaciones del norte) fue de 1.17, mientras que para el BAI el Rc fue de 1.112. En definitiva, estamos observando altos valores de resiliencia en estos robledales.</w:t>
+      </w:r>
+    </w:p>
+    <w:p>
+      <w:pPr>
+        <w:pStyle w:val="Ttulo3"/>
+      </w:pPr>
+      <w:bookmarkStart w:id="49" w:name="diferencias-entre-sitios"/>
+      <w:bookmarkEnd w:id="49"/>
+      <w:r>
+        <w:t xml:space="preserve">Diferencias entre sitios</w:t>
+      </w:r>
+    </w:p>
+    <w:p>
+      <w:pPr>
+        <w:pStyle w:val="FirstParagraph"/>
+      </w:pPr>
+      <w:r>
+        <w:t xml:space="preserve">Llama la atención que en el rear-edge de la distribución de la especie, en el sitio mas meridional dentro de este rear edge, y en la parte mas alta (estas parcelas están en el treeline de la especie en SN (en torno a 1900)), es donde encontramos mayores crecimientos. Parece que los robles estuvieran mejor en esta zona. Algunas reflexiones sobre esto:</w:t>
+      </w:r>
+    </w:p>
+    <w:p>
+      <w:pPr>
+        <w:pStyle w:val="Compact"/>
+        <w:numPr>
+          <w:numId w:val="1007"/>
+          <w:ilvl w:val="0"/>
+        </w:numPr>
+      </w:pPr>
+      <w:r>
+        <w:t xml:space="preserve">Quizá están creciendo donde les están dejando (menor impacto antrópico en las zonas mas altas, al menos en los últimos años??)</w:t>
+      </w:r>
+    </w:p>
+    <w:p>
+      <w:pPr>
+        <w:pStyle w:val="Compact"/>
+        <w:numPr>
+          <w:numId w:val="1007"/>
+          <w:ilvl w:val="0"/>
+        </w:numPr>
+      </w:pPr>
+      <w:r>
+        <w:t xml:space="preserve">¿Diferentes niveles de compentencia?. Parece que la competencia es similar en los tres sitios: no diferencias sig. para valores de Stand density ySize ratio proportional to distance (ver table 1).</w:t>
+      </w:r>
+    </w:p>
+    <w:p>
+      <w:pPr>
+        <w:pStyle w:val="Compact"/>
+        <w:numPr>
+          <w:numId w:val="1007"/>
+          <w:ilvl w:val="0"/>
+        </w:numPr>
+      </w:pPr>
+      <w:r>
+        <w:t xml:space="preserve">¿Diferencias entre suelos?? En principio no.</w:t>
+      </w:r>
+      <w:r>
+        <w:t xml:space="preserve"> </w:t>
+      </w:r>
+      <w:r>
+        <w:t xml:space="preserve">(“Taxonomic and functional diversity of a quercus pyrenaica willd. rhizospheric microbiome in the mediterranean mountains” 2017)</w:t>
+      </w:r>
+      <w:r>
+        <w:t xml:space="preserve"> </w:t>
+      </w:r>
+      <w:r>
+        <w:t xml:space="preserve">en un trabajo sobre microbiota del suelo, explora diferencias en un gradiente altitudinal en Cáñar. Analiza 3 sitios: por encima del treline (XZF, el piornal), low altitudinal oak forest (LAF, en la zona baja del robledal) and high altitudinal oak forest (HAF). En su trabajo, LAF está mucho mas bajo, pero HAF está cerca de las parcelas caHigh. Restulados:</w:t>
+      </w:r>
+    </w:p>
+    <w:p>
+      <w:pPr>
+        <w:pStyle w:val="Compact"/>
+        <w:numPr>
+          <w:numId w:val="1008"/>
+          <w:ilvl w:val="1"/>
+        </w:numPr>
+      </w:pPr>
+      <w:r>
+        <w:t xml:space="preserve">tipo de suelo: LAF es Sandy-loam, HAF es loam</w:t>
+      </w:r>
+    </w:p>
+    <w:p>
+      <w:pPr>
+        <w:pStyle w:val="Compact"/>
+        <w:numPr>
+          <w:numId w:val="1008"/>
+          <w:ilvl w:val="1"/>
+        </w:numPr>
+      </w:pPr>
+      <w:r>
+        <w:t xml:space="preserve">HAF tuvo los valores mayores de disponibilidad hídrica (% available water tabla s1 en</w:t>
+      </w:r>
+      <w:r>
+        <w:t xml:space="preserve"> </w:t>
+      </w:r>
+      <w:r>
+        <w:t xml:space="preserve">(“Taxonomic and functional diversity of a quercus pyrenaica willd. rhizospheric microbiome in the mediterranean mountains” 2017)</w:t>
+      </w:r>
+      <w:r>
+        <w:t xml:space="preserve">) –&gt; Esto es importante, creo</w:t>
+      </w:r>
+    </w:p>
+    <w:p>
+      <w:pPr>
+        <w:pStyle w:val="Compact"/>
+        <w:numPr>
+          <w:numId w:val="1008"/>
+          <w:ilvl w:val="1"/>
+        </w:numPr>
+      </w:pPr>
+      <w:r>
+        <w:t xml:space="preserve">Los tres sitios eran pobres en materia orgánica, pero el HAF dobló los valores de los otros dos sitios</w:t>
+      </w:r>
+    </w:p>
+    <w:p>
+      <w:pPr>
+        <w:pStyle w:val="Compact"/>
+        <w:numPr>
+          <w:numId w:val="1008"/>
+          <w:ilvl w:val="1"/>
+        </w:numPr>
+      </w:pPr>
+      <w:r>
+        <w:t xml:space="preserve">No diferencias en contenido de N, C/N ratio similares en HAF, y LAF</w:t>
+      </w:r>
+    </w:p>
+    <w:p>
+      <w:pPr>
+        <w:numPr>
+          <w:numId w:val="1007"/>
+          <w:ilvl w:val="0"/>
+        </w:numPr>
+      </w:pPr>
+      <w:r>
+        <w:t xml:space="preserve">¿Menor estrés hídrico en zonas mas altas? Puede ser que tengamos menor estrés hídrico en esta zona?? Este robledal, está en la cara sur de SN, y en una ladera con bastante insolación. Algunos trabajos antiguos (de fitosociólogos) hablan de que su presencia aquí se debe a que reciben un aporte extra de humedad procedente de las brisas del mediterráneo, para suplir el mínimo de humedad que necesitan en verano. Quizá también tendríamos que incluir el papel de las acequias. La zona caHigh tiene una acequia muy cerca (y por encima) de donde muestreamos (recordad el roble mas grande, y el mas alto, esta justo en una acequia). No se si es interesante que lo comentemos.</w:t>
+      </w:r>
+    </w:p>
+    <w:p>
+      <w:pPr>
+        <w:numPr>
+          <w:numId w:val="1007"/>
+          <w:ilvl w:val="0"/>
+        </w:numPr>
+      </w:pPr>
+      <w:r>
+        <w:t xml:space="preserve">Otro punto de interés a introducir aquí es que frecuentemente se asume una alta vulnerabilidad a la sequía de las poblaciones situadas en su dry rear-edge</w:t>
+      </w:r>
+      <w:r>
+        <w:t xml:space="preserve"> </w:t>
+      </w:r>
+      <w:r>
+        <w:t xml:space="preserve">(Martínez-Vilalta 2018)</w:t>
+      </w:r>
+      <w:r>
+        <w:t xml:space="preserve">, sin embargo algunos estudios están demostrando esto no es siempre así (ver por ejemplo</w:t>
+      </w:r>
+      <w:r>
+        <w:t xml:space="preserve"> </w:t>
+      </w:r>
+      <w:r>
+        <w:t xml:space="preserve">(Cavin and Jump 2017, Granda et al. 2017)</w:t>
+      </w:r>
+      <w:r>
+        <w:t xml:space="preserve">). Nuestros resultados creo que van en esta línea creo. Esto, como apunta</w:t>
+      </w:r>
+      <w:r>
+        <w:t xml:space="preserve"> </w:t>
+      </w:r>
+      <w:r>
+        <w:t xml:space="preserve">(Martínez-Vilalta 2018)</w:t>
+      </w:r>
+      <w:r>
+        <w:t xml:space="preserve">m tiene que ver con la que consideramos como habitat marginal de la especie (… When the focus is on marginal, rear-edge populations, proper consideration should be given to the different ways in which marginality can be defined (stressing geographical, climatic or other ecological factors).</w:t>
+      </w:r>
+    </w:p>
+    <w:p>
+      <w:pPr>
+        <w:pStyle w:val="FirstParagraph"/>
+      </w:pPr>
+      <w:r>
+        <w:t xml:space="preserve">En un estudio a escala continental,</w:t>
+      </w:r>
+      <w:r>
+        <w:t xml:space="preserve"> </w:t>
+      </w:r>
+      <w:r>
+        <w:t xml:space="preserve">(Bhuyan et al. 2017)</w:t>
+      </w:r>
+      <w:r>
+        <w:t xml:space="preserve"> </w:t>
+      </w:r>
+      <w:r>
+        <w:t xml:space="preserve">encontraron que para la misma especie (estudiaron 850 sites: Fagus sylvatica, Abies alba, Picea abies, Larix decidua, Pinus cembra, P sylvestris, P nigra, Quercus petraea y Q robur) los stands situados a mayores elevaciones fueron menos sensibles a la sequía que los situados a elevaciones inferiores (stands were less drought sensitive at higher elevations compared to lower elevations).</w:t>
+      </w:r>
+      <w:r>
+        <w:t xml:space="preserve"> </w:t>
+      </w:r>
+      <w:r>
+        <w:t xml:space="preserve">The effect of elevation was seen clearly in the case of several species where high elevation sites showed greater drought resistance compared to stands at lower elevation in the same climate zone.</w:t>
+      </w:r>
+    </w:p>
+    <w:p>
+      <w:pPr>
+        <w:pStyle w:val="Textodecuerpo"/>
+      </w:pPr>
+      <w:r>
+        <w:t xml:space="preserve">Otra cosa.</w:t>
+      </w:r>
+      <w:r>
+        <w:t xml:space="preserve"> </w:t>
+      </w:r>
+      <w:r>
+        <w:t xml:space="preserve">Gea-Izquierdo and Cañellas (2014)</w:t>
+      </w:r>
+      <w:r>
+        <w:t xml:space="preserve"> </w:t>
+      </w:r>
+      <w:r>
+        <w:t xml:space="preserve">encontró que a lo largo del gradiente altitudinal el BAI se estabilizó o disminuyó a partir de 1970. DUDA: Nosotros encontramos un ligero (y débil) aumento, sobre todo en caHigh.</w:t>
+      </w:r>
+    </w:p>
+    <w:p>
+      <w:pPr>
+        <w:pStyle w:val="Ttulo3"/>
+      </w:pPr>
+      <w:bookmarkStart w:id="50" w:name="otra-cosa"/>
+      <w:bookmarkEnd w:id="50"/>
+      <w:r>
+        <w:t xml:space="preserve">OTRA COSA</w:t>
+      </w:r>
+    </w:p>
+    <w:p>
+      <w:pPr>
+        <w:pStyle w:val="Ttulo4"/>
+      </w:pPr>
+      <w:bookmarkStart w:id="51" w:name="climate-and-tree-relationship"/>
+      <w:bookmarkEnd w:id="51"/>
+      <w:r>
+        <w:t xml:space="preserve">Climate and tree relationship</w:t>
+      </w:r>
+    </w:p>
+    <w:p>
+      <w:pPr>
+        <w:pStyle w:val="FirstParagraph"/>
+      </w:pPr>
+      <w:r>
+        <w:t xml:space="preserve">Frase de resultados que tenemos que poner en discussion:</w:t>
+      </w:r>
+      <w:r>
+        <w:t xml:space="preserve"> </w:t>
+      </w:r>
+      <w:r>
+        <w:t xml:space="preserve">Precipitation of previous december was also positively correlated with tree growth in the northern population and in the highest location of the southern population. Hydrological, Spring and Summer SPEI showed a strong positive correlation with tree-growth (Figure 7b), specially for the northern population (r &gt; 0.6), …</w:t>
+      </w:r>
+      <w:r>
+        <w:t xml:space="preserve"> </w:t>
+      </w:r>
+      <w:r>
+        <w:rPr>
+          <w:b/>
+        </w:rPr>
+        <w:t xml:space="preserve">which can be interpreted as higher sensitivity to drought of a drier site</w:t>
+      </w:r>
+      <w:r>
+        <w:rPr>
+          <w:b/>
+        </w:rPr>
+        <w:t xml:space="preserve"> </w:t>
+      </w:r>
+      <w:r>
+        <w:rPr>
+          <w:b/>
+        </w:rPr>
+        <w:t xml:space="preserve">(Gea-Izquierdo and Cañellas 2014)</w:t>
+      </w:r>
+      <w:r>
+        <w:t xml:space="preserve">.</w:t>
+      </w:r>
+      <w:r>
+        <w:br w:type="textWrapping"/>
+      </w:r>
+      <w:r>
+        <w:t xml:space="preserve">#### Disturbance</w:t>
+      </w:r>
+      <w:r>
+        <w:t xml:space="preserve"> </w:t>
+      </w:r>
+      <w:r>
+        <w:t xml:space="preserve">Estos periodos se relacionan bien con eventos antrópicos: mineria (el primero de ellos) y actividades forestales el segundo (esta frase de la minería y demás la dejamos para la discusión??).</w:t>
+      </w:r>
+    </w:p>
+    <w:p>
+      <w:pPr>
+        <w:pStyle w:val="Ttulo3"/>
+      </w:pPr>
+      <w:bookmarkStart w:id="52" w:name="que-factor-es-mas-limitante-para-el-crecimiento-en-el-rear-edge-de-q.-pyrenaica"/>
+      <w:bookmarkEnd w:id="52"/>
+      <w:r>
+        <w:t xml:space="preserve">¿Que factor es mas limitante para el crecimiento en el rear-edge de Q. pyrenaica?</w:t>
+      </w:r>
+    </w:p>
+    <w:p>
+      <w:pPr>
+        <w:pStyle w:val="FirstParagraph"/>
+      </w:pPr>
+      <w:r>
+        <w:t xml:space="preserve">Aquí pueder ser interesante comentar algo de el peso de las variables climáticas en el crecimiento para poblaciones situadas en el borde de distribución (pesa mas la temperatura o la disponibilidad de agua?).</w:t>
+      </w:r>
+    </w:p>
+    <w:p>
+      <w:pPr>
+        <w:pStyle w:val="Textodecuerpo"/>
+      </w:pPr>
+      <w:r>
+        <w:t xml:space="preserve">Para</w:t>
+      </w:r>
+      <w:r>
+        <w:t xml:space="preserve"> </w:t>
+      </w:r>
       <w:r>
         <w:rPr>
           <w:i/>
@@ -2767,7 +4125,19 @@
         <w:t xml:space="preserve"> </w:t>
       </w:r>
       <w:r>
-        <w:t xml:space="preserve">forest showed significantly lower resistance to 2005 drought event than to 2012 one (Table 3; Figure 3a). The 2005 drought reduced the greenness of oak to 85.8 % while the 2012 reduced 94.3 % (Table S1). Southern populations showed significantly higher values of resistance to drought than northern ones (Table 3), except for 2012 where non-significant differences were recorded (Table S1. Figures 3a, 4a).</w:t>
+        <w:t xml:space="preserve">moisture availability was reported to be the most limiting factor driving radial growth in Iberian Q. pyrenaica populations</w:t>
+      </w:r>
+      <w:r>
+        <w:t xml:space="preserve"> </w:t>
+      </w:r>
+      <w:r>
+        <w:t xml:space="preserve">(Gea-Izquierdo and Cañellas 2014)</w:t>
+      </w:r>
+      <w:r>
+        <w:t xml:space="preserve"> </w:t>
+      </w:r>
+      <w:r>
+        <w:t xml:space="preserve">(Prec hidrológica y SPEI) (ver también Gea-Izquierdo et al. 2015 European Journal of Forest Research). Lo que hemos obtenido aqui (analizando solo el rear edge) también van en esa línea.</w:t>
       </w:r>
     </w:p>
     <w:p>
@@ -2775,965 +4145,323 @@
         <w:pStyle w:val="Textodecuerpo"/>
       </w:pPr>
       <w:r>
-        <w:t xml:space="preserve">The oak forests recovered their greenness significantly more rapidly after the 2005 drought than after 2012 (Tables 3, S1). In the period after 2005 drought, greeness achieved was 112 % (Rc = 1.12) and after 2012 was 105.7 % (Rc = 1.057) (Table S1). A similar recovery after the 2005 and 2012 drought event was observed for southern populations (p = 0.2453; Figure 4a), whilst the northern populations showed a significantly greater recovery after the 2005 drought than after the 2012 drought (Figure 4a).</w:t>
-      </w:r>
-    </w:p>
-    <w:p>
-      <w:pPr>
-        <w:pStyle w:val="Textodecuerpo"/>
-      </w:pPr>
-      <w:r>
-        <w:t xml:space="preserve">Resilience values were significantly higher for the 2012 drought event than for 2005 (Tables 3, S1), although both values were close to 1 indicating that greenness level was rather similar after each disturbance event (Table S1). The southern populations showed higher resilience values than the northern ones, although they were not significantly different for 2005 drought (p = 0.036; Figures 3a, 4a).</w:t>
-      </w:r>
-    </w:p>
-    <w:p>
-      <w:pPr>
-        <w:pStyle w:val="Ttulo2"/>
-      </w:pPr>
-      <w:bookmarkStart w:id="40" w:name="growth-trends"/>
-      <w:bookmarkEnd w:id="40"/>
-      <w:r>
-        <w:t xml:space="preserve">Growth trends</w:t>
-      </w:r>
-    </w:p>
-    <w:p>
-      <w:pPr>
-        <w:pStyle w:val="FirstParagraph"/>
-      </w:pPr>
-      <w:r>
-        <w:t xml:space="preserve">The trees of the southern population were older and larger than northern ones, particularly for the high elevation site (Ca-High) which had bigger and taller trees than the other sites (Tables 1, 2). Competence indices were similar among sites (Table 1). The basal area increment (BAI) were different between sites (Figure 5). El sitio mas elevado (Ca-High) mostró mayores valores de BAI que los otros sitios, mostrando además una tendencia positiva a partir de 1970. Se observan diferencias en cuanto al crecimiento entre los sitios de las poblaciones del sur. Ca_Low se parece en crecimiento mas a SJ que a Ca_High.</w:t>
-      </w:r>
-    </w:p>
-    <w:p>
-      <w:pPr>
-        <w:pStyle w:val="Textodecuerpo"/>
-      </w:pPr>
-      <w:r>
-        <w:t xml:space="preserve">Los tres sitios mostraron una reducción en los valores de BAI durante las sequías de 1995 y 2005, y menos evidente para el año 2012 (Figure 5). La población del norte (SJ) mostró una gran liberación en torno a 1945 fruto quizá de cortas asociadas a la actividad minera de la zona. Asimismo, esta población mostró un marcado descenso en BAI durante el periodo 1986 - 1999.</w:t>
-      </w:r>
-    </w:p>
-    <w:p>
-      <w:pPr>
-        <w:pStyle w:val="Textodecuerpo"/>
-      </w:pPr>
-      <w:r>
-        <w:t xml:space="preserve">Los tres sitios mostraron valores de ring width indices bajos para el año 1995 (Figure 6). El sitio SJ mostró valores muy bajos de ring width indices en 1995, 2005, y 2012. Sin embargo esto no ocurrió igual en los sitios del sur (caL y CaH) donde si encontramos valores bajos de RWI para 1995, pero no para 2005 y 2012.</w:t>
-      </w:r>
-    </w:p>
-    <w:p>
-      <w:pPr>
-        <w:pStyle w:val="Textodecuerpo"/>
-      </w:pPr>
-      <w:r>
-        <w:t xml:space="preserve">Sorprende que en los sitios del sur (caH y caL), en los últimos años ha habido crecimientos muy grandes. Por ejemplo, en 2010 se observó uno de los mayores valores de RWI de toda la cronología tanto en caH como en caL. Algo similar ocurrió en sj para los años 2003 y 2013.</w:t>
-      </w:r>
-    </w:p>
-    <w:p>
-      <w:pPr>
-        <w:pStyle w:val="Ttulo2"/>
-      </w:pPr>
-      <w:bookmarkStart w:id="41" w:name="responses-to-drougth-tree-growth"/>
-      <w:bookmarkEnd w:id="41"/>
-      <w:r>
-        <w:t xml:space="preserve">Responses to drougth: tree-growth</w:t>
-      </w:r>
-    </w:p>
-    <w:p>
-      <w:pPr>
-        <w:pStyle w:val="FirstParagraph"/>
-      </w:pPr>
-      <w:r>
-        <w:t xml:space="preserve">Although no significant differences were observed in the resistance of oak growth between the two drought events (Table 3), the 2005 drought reduced growth more than that of 2012 (Rt = 0.721 and 0.819 respectively) (Table S2). The northern site, which is under a drier cliamte, showed resistance values lower than those of the southern site, especially for the 2005 drought event where the growth was reduced to 44.5 % respect to that of the preceding period (Figures 3b, 4b).</w:t>
-      </w:r>
-    </w:p>
-    <w:p>
-      <w:pPr>
-        <w:pStyle w:val="Textodecuerpo"/>
-      </w:pPr>
-      <w:r>
-        <w:t xml:space="preserve">Oak forests recovered their growth more rapidly after 2012 than after 2005 staying at levels of Rc &lt; 1 (Table S2). Northern populations showed signigicantly higher values of recovery than southern ones (Tables 3 and S2), which even not reach recovery values of Rc = 1 (Figure 3b, 4b).</w:t>
-      </w:r>
-    </w:p>
-    <w:p>
-      <w:pPr>
-        <w:pStyle w:val="Textodecuerpo"/>
-      </w:pPr>
-      <w:r>
-        <w:t xml:space="preserve">Significantly higher values of resilience of growth were observerd for the 2012 drought event than for the 2005 one (Table S2; Figure 4b). We found no differences of resilience values for growth between northern and southern populations (Table 3). For 2005 drought event the resilience of northern population was lower than that of southern ones, but opposite pattern was found for the 2012 drought event, with northern population showing values greater than unity (Figure 3b). Es intersante que los valores de resiliencia para el tree-growth no alcanzaron el valor 1, excepto para 2005 en la población de SJ (Rs = 1.031)</w:t>
-      </w:r>
-    </w:p>
-    <w:p>
-      <w:pPr>
-        <w:pStyle w:val="Ttulo2"/>
-      </w:pPr>
-      <w:bookmarkStart w:id="42" w:name="climate-and-tree-growth"/>
-      <w:bookmarkEnd w:id="42"/>
-      <w:r>
-        <w:t xml:space="preserve">Climate and tree-growth</w:t>
-      </w:r>
-    </w:p>
-    <w:p>
-      <w:pPr>
-        <w:pStyle w:val="FirstParagraph"/>
-      </w:pPr>
-      <w:r>
-        <w:t xml:space="preserve">Tree-growth exhibited a significant greater response to water availability more than to temperatures, as it can be expected for a Mediterranean site and a species located closer to its xeric/dry distribution limit (rear-edge). Cumulative precipitation of the hydrological year was the climatic variable with a higher relationship with growth and influenced positively the tree-growth for the both northern and southern populations (Figure 7a). Precipitation of previous december was also positively correlated with tree growth in the northern population and in the highest location of the southern population. Hydrological, Spring and Summer SPEI showed a strong positive correlation with tree-growth (Figure 7b), specially for northern population (r &gt; 0.6), which can be interpreted as higher sensitivity to drought of a drier site</w:t>
-      </w:r>
-      <w:r>
-        <w:t xml:space="preserve"> </w:t>
-      </w:r>
-      <w:r>
-        <w:t xml:space="preserve">(Gea-Izquierdo and Cañellas 2014)</w:t>
-      </w:r>
-      <w:r>
-        <w:t xml:space="preserve">. Temperatures were much less related to growth than moisture variables. Yet spring maximum temperature was the most significant limitation for the tree-growth of the southern population at both elevations while maximum temperatures of the previous August were the only negative significant for the northern one (Figures 7c and 7d). Surprisingly minimum and maximum temperatures of current September positively influenced the tree-growth in the northern population.</w:t>
-      </w:r>
-    </w:p>
-    <w:p>
-      <w:pPr>
-        <w:pStyle w:val="Ttulo2"/>
-      </w:pPr>
-      <w:bookmarkStart w:id="43" w:name="disturbances"/>
-      <w:bookmarkEnd w:id="43"/>
-      <w:r>
-        <w:t xml:space="preserve">Disturbances</w:t>
-      </w:r>
-    </w:p>
-    <w:p>
-      <w:pPr>
-        <w:pStyle w:val="FirstParagraph"/>
-      </w:pPr>
-      <w:r>
-        <w:t xml:space="preserve">The analysis of growth changes revealed differences between sites (Figures 8 and 9). En el sitio del norte osbervamos dos eventos de liberación importantes (GC &gt; 50 %), que ocurren en mas de la mitad de los árboles muestreados (Figures 8 and 9). El primero de ellos desde 1940 hasta 1950, mientras que el segundo entre 1994 y 2001. Estos periodos se relacionan bien con eventos antrópicos: mineria (el primero de ellos) y actividades forestales el segundo (esta frase de la minería y demás la dejamos para la discusión??). Estos periodos se alternan con periodos de supresión. En los sitios del sur (caH y caL), sin embargo se observan algunos episodios débiles de supresión, aunque estos no se observan para los últimos años, de hecho incluso se observa una débil liberación (Figure 8) afectando a mas de la mitad de los árboles muestreados (Figure 9).</w:t>
-      </w:r>
-    </w:p>
-    <w:p>
-      <w:pPr>
-        <w:pStyle w:val="Ttulo1"/>
-      </w:pPr>
-      <w:bookmarkStart w:id="44" w:name="algunas-ideas-para-la-discussion"/>
-      <w:bookmarkEnd w:id="44"/>
-      <w:r>
-        <w:t xml:space="preserve">Algunas ideas para la discussion</w:t>
-      </w:r>
-    </w:p>
-    <w:p>
-      <w:pPr>
-        <w:pStyle w:val="Ttulo3"/>
-      </w:pPr>
-      <w:bookmarkStart w:id="45" w:name="efectos-de-la-sequia-en-el-greenneess-y-en-el-crecimiento."/>
-      <w:bookmarkEnd w:id="45"/>
-      <w:r>
-        <w:t xml:space="preserve">Efectos de la sequía en el greenneess y en el crecimiento.</w:t>
-      </w:r>
-    </w:p>
-    <w:p>
-      <w:pPr>
-        <w:pStyle w:val="FirstParagraph"/>
-      </w:pPr>
-      <w:r>
-        <w:t xml:space="preserve">Hemos observado como las sequía, sobre todo la de 2005, provoca una reducción en el greenness y pero sobre todo en el crecimiento. Los datos de anomalías estandarizadas de EVI mostraron un browning para la mayoría de los robledales de Sierra Nevada durante la sequía de 2005.</w:t>
-      </w:r>
-    </w:p>
-    <w:p>
-      <w:pPr>
-        <w:pStyle w:val="Textodecuerpo"/>
-      </w:pPr>
-      <w:r>
-        <w:t xml:space="preserve">La sequía de 2005 fue una de las mas severas afectando significativamente al crecimiento. Esto se ha observado también en otras especies en el sur de la P. Ibérica (p.ej. P. nigra en Andalusia</w:t>
-      </w:r>
-      <w:r>
-        <w:t xml:space="preserve"> </w:t>
-      </w:r>
-      <w:r>
-        <w:t xml:space="preserve">(Sánchez-Salguero et al. 2013)</w:t>
-      </w:r>
-      <w:r>
-        <w:t xml:space="preserve">, … INCLUIR otras especies y citas).</w:t>
-      </w:r>
-    </w:p>
-    <w:p>
-      <w:pPr>
-        <w:pStyle w:val="Textodecuerpo"/>
-      </w:pPr>
-      <w:r>
-        <w:t xml:space="preserve">Algunas notas sobre la sequía de 2005:</w:t>
+        <w:t xml:space="preserve">Podríamos complementarlo con lo que le pasa a otras especies en su borde de distribución: por ejemplo en Baza, Herrero et al. 2013, encontraron para Pinus nigra y sylvestris que la temperatura tenía mas peso que la disponibilidad de agua). O también ver algunos de los trabajos de Camarero et al 2013 para el P. nigra en su borde de distribución u otros similares (el de Sanchez-Salguero et al. 2013, 2015) …</w:t>
       </w:r>
     </w:p>
     <w:p>
       <w:pPr>
         <w:pStyle w:val="Compact"/>
         <w:numPr>
-          <w:numId w:val="1002"/>
+          <w:numId w:val="1009"/>
           <w:ilvl w:val="0"/>
         </w:numPr>
       </w:pPr>
       <w:r>
-        <w:t xml:space="preserve">2004/2005 hydrological year is considered one of the worst drooughts ever recorded in the Iberian Peninsula, particularly in the central and southern sectors</w:t>
-      </w:r>
-      <w:r>
-        <w:t xml:space="preserve"> </w:t>
-      </w:r>
-      <w:r>
-        <w:t xml:space="preserve">(García-Herrera et al. 2007)</w:t>
-      </w:r>
-      <w:r>
-        <w:t xml:space="preserve">.</w:t>
+        <w:t xml:space="preserve">Vicente-Serrano:</w:t>
       </w:r>
     </w:p>
     <w:p>
       <w:pPr>
         <w:pStyle w:val="Compact"/>
         <w:numPr>
-          <w:numId w:val="1002"/>
+          <w:numId w:val="1010"/>
+          <w:ilvl w:val="1"/>
+        </w:numPr>
+      </w:pPr>
+      <w:r>
+        <w:t xml:space="preserve">We found that some forests from cold and humid areas respond to shorter drought time-scales than forests from dry areas, which usually respond to longer time-scales</w:t>
+      </w:r>
+    </w:p>
+    <w:p>
+      <w:pPr>
+        <w:pStyle w:val="Compact"/>
+        <w:numPr>
+          <w:numId w:val="1010"/>
+          <w:ilvl w:val="1"/>
+        </w:numPr>
+      </w:pPr>
+      <w:r>
+        <w:t xml:space="preserve">Growth and responses to drought are modulated by site conditions such as soil type, specific functional traits and the intensity of competition among neighbouring trees (Orwig &amp; Abrams, 1997; McDowell et al., 2008; Linares et al., 2010; Pasho et al., 2011).</w:t>
+      </w:r>
+    </w:p>
+    <w:p>
+      <w:pPr>
+        <w:pStyle w:val="Compact"/>
+        <w:numPr>
+          <w:numId w:val="1010"/>
+          <w:ilvl w:val="1"/>
+        </w:numPr>
+      </w:pPr>
+      <w:r>
+        <w:t xml:space="preserve">Our findings provide evidence that the patterns of growth response to drought do not follow a general geographical structure and that these patterns are driven by the biogeographical, topographic and climatic conditions of each site, showing that forests located in different continents have the same pattern of response to drought time-scales.</w:t>
+      </w:r>
+    </w:p>
+    <w:p>
+      <w:pPr>
+        <w:pStyle w:val="FirstParagraph"/>
+      </w:pPr>
+      <w:r>
+        <w:t xml:space="preserve">duda –&gt; las proyecciones de crecimiento que hiciste</w:t>
+      </w:r>
+      <w:r>
+        <w:t xml:space="preserve"> </w:t>
+      </w:r>
+      <w:r>
+        <w:t xml:space="preserve">(Gea-Izquierdo et al. 2013)</w:t>
+      </w:r>
+      <w:r>
+        <w:t xml:space="preserve"> </w:t>
+      </w:r>
+      <w:r>
+        <w:t xml:space="preserve">sugerían un declive en el crecimiento. Nosotros estamos obteniendo algo diferente no? DUDA</w:t>
+      </w:r>
+    </w:p>
+    <w:p>
+      <w:pPr>
+        <w:pStyle w:val="Ttulo2"/>
+      </w:pPr>
+      <w:bookmarkStart w:id="53" w:name="historia-forestal-de-ambos-sitios"/>
+      <w:bookmarkEnd w:id="53"/>
+      <w:r>
+        <w:t xml:space="preserve">historia forestal de ambos sitios</w:t>
+      </w:r>
+    </w:p>
+    <w:p>
+      <w:pPr>
+        <w:pStyle w:val="FirstParagraph"/>
+      </w:pPr>
+      <w:r>
+        <w:t xml:space="preserve">Incluimos lo que conocemos de la historia forestal de los sitios?? Me explico, tenemos datos de manejo y uso antrópico de las dos zonas que proceden de varias fuentes. En resumen, mas o menos, tenemos:</w:t>
+      </w:r>
+    </w:p>
+    <w:p>
+      <w:pPr>
+        <w:pStyle w:val="Compact"/>
+        <w:numPr>
+          <w:numId w:val="1011"/>
           <w:ilvl w:val="0"/>
         </w:numPr>
       </w:pPr>
       <w:r>
-        <w:t xml:space="preserve">The southern half of Iberia received less than 45 % of the usual precipitation between October 2004 and June 2005</w:t>
-      </w:r>
-      <w:r>
-        <w:t xml:space="preserve"> </w:t>
-      </w:r>
-      <w:r>
-        <w:t xml:space="preserve">(García-Herrera et al. 2007)</w:t>
-      </w:r>
-      <w:r>
-        <w:t xml:space="preserve">.</w:t>
+        <w:t xml:space="preserve">Minería: datos de minería, que afectan sobre todo a la población de SJ (los tenemos localizados temporalmente)</w:t>
       </w:r>
     </w:p>
     <w:p>
       <w:pPr>
         <w:pStyle w:val="Compact"/>
         <w:numPr>
-          <w:numId w:val="1002"/>
+          <w:numId w:val="1011"/>
           <w:ilvl w:val="0"/>
         </w:numPr>
       </w:pPr>
       <w:r>
-        <w:t xml:space="preserve">The hydrological year from October 2004 to September 2005 was the driest on record at several locations throughout Iberia</w:t>
-      </w:r>
-      <w:r>
-        <w:t xml:space="preserve"> </w:t>
-      </w:r>
-      <w:r>
-        <w:t xml:space="preserve">(García-Herrera et al. 2007)</w:t>
-      </w:r>
-      <w:r>
-        <w:t xml:space="preserve">.</w:t>
+        <w:t xml:space="preserve">Actuaciones forestales: Tenemos una bd con actuaciones forestales, y he contactado con varios de los responsables de proyectos de actuaciones forestales en ambas zonas, y tenemos con bastante detalle la información sobre actuaciones forestales (al menos espacial y temporalmente)</w:t>
       </w:r>
     </w:p>
     <w:p>
       <w:pPr>
         <w:pStyle w:val="Compact"/>
         <w:numPr>
-          <w:numId w:val="1002"/>
+          <w:numId w:val="1011"/>
           <w:ilvl w:val="0"/>
         </w:numPr>
       </w:pPr>
       <w:r>
-        <w:t xml:space="preserve">An analysis of the long term series from meteorological stations (n=54) of Iberian Peninsula (1961-2011) reveals that major drought episodes in the Iberian Peninsula were recorded in 1981, 1995, 2000 and 2005</w:t>
-      </w:r>
-      <w:r>
-        <w:t xml:space="preserve"> </w:t>
-      </w:r>
-      <w:r>
-        <w:t xml:space="preserve">(Vicente-Serrano et al. 2014)</w:t>
-      </w:r>
-      <w:r>
-        <w:t xml:space="preserve">.</w:t>
+        <w:t xml:space="preserve">Incendios, Carboneo, Ganadería, etc –&gt; Tenemos información menos estructurada sobre estos ámbitos, procedentes de varias fuentes, que tienen una incertidumbre mayor espacial y temporalmente.</w:t>
+      </w:r>
+    </w:p>
+    <w:p>
+      <w:pPr>
+        <w:pStyle w:val="FirstParagraph"/>
+      </w:pPr>
+      <w:r>
+        <w:t xml:space="preserve">Todo esto lo comento, porque quizá podemos utilizar dicha información para la discussión, o a lo mejor mete mas ruido (¿que opináis?)</w:t>
+      </w:r>
+    </w:p>
+    <w:p>
+      <w:pPr>
+        <w:pStyle w:val="Textodecuerpo"/>
+      </w:pPr>
+      <w:r>
+        <w:t xml:space="preserve">Por otro lado, sabemos que estos robledales han estado sometido a muchos ciclos de coppiccing, lo que podrían haber reducido su diversidad genética, y por tanto su resiliencia. Pero varios trabajos</w:t>
+      </w:r>
+      <w:r>
+        <w:t xml:space="preserve"> </w:t>
+      </w:r>
+      <w:r>
+        <w:t xml:space="preserve">(Valbuena-Carabaña and Gil 2013, 2017)</w:t>
+      </w:r>
+      <w:r>
+        <w:t xml:space="preserve"> </w:t>
+      </w:r>
+      <w:r>
+        <w:t xml:space="preserve">han encontrado que esta especie en su límite de distribución sur, muestra unos altos niveles de resiliencia (en este caso genética).</w:t>
+      </w:r>
+    </w:p>
+    <w:p>
+      <w:pPr>
+        <w:pStyle w:val="Ttulo2"/>
+      </w:pPr>
+      <w:bookmarkStart w:id="54" w:name="refugio"/>
+      <w:bookmarkEnd w:id="54"/>
+      <w:r>
+        <w:t xml:space="preserve">refugio??</w:t>
+      </w:r>
+    </w:p>
+    <w:p>
+      <w:pPr>
+        <w:pStyle w:val="FirstParagraph"/>
+      </w:pPr>
+      <w:r>
+        <w:t xml:space="preserve">Los robledales de SN estén situadas en su borde rear-edge donde se supone que sufren mas estrés climático. Hemos observado un aumento en el greenness en los últimos años. Por otro lado, hemos encontrado que son poblaciones resilientes a la sequía, tanto para el crecimiento como para el greenness. Además, estos robledales tienen una alta resiliencia genética</w:t>
+      </w:r>
+      <w:r>
+        <w:t xml:space="preserve"> </w:t>
+      </w:r>
+      <w:r>
+        <w:t xml:space="preserve">(Valbuena-Carabaña and Gil 2013, 2017)</w:t>
+      </w:r>
+      <w:r>
+        <w:t xml:space="preserve">. ¿Sierra Nevada (regiones de montaña) como refugio?? quizá este rear-edge esté actuando como refugio?? (esto es muy especulativo)</w:t>
+      </w:r>
+    </w:p>
+    <w:p>
+      <w:pPr>
+        <w:pStyle w:val="Ttulo2"/>
+      </w:pPr>
+      <w:bookmarkStart w:id="55" w:name="mas-cosas-diferentes"/>
+      <w:bookmarkEnd w:id="55"/>
+      <w:r>
+        <w:t xml:space="preserve">MAs cosas diferentes</w:t>
+      </w:r>
+    </w:p>
+    <w:p>
+      <w:pPr>
+        <w:pStyle w:val="FirstParagraph"/>
+      </w:pPr>
+      <w:r>
+        <w:t xml:space="preserve">Otras especies: rear edge</w:t>
+      </w:r>
+    </w:p>
+    <w:p>
+      <w:pPr>
+        <w:pStyle w:val="Textodecuerpo"/>
+      </w:pPr>
+      <w:r>
+        <w:t xml:space="preserve">Evaluar el crecimiento en el rear edge de F. sylvatica</w:t>
+      </w:r>
+    </w:p>
+    <w:p>
+      <w:pPr>
+        <w:pStyle w:val="Textodecuerpo"/>
+      </w:pPr>
+      <w:hyperlink r:id="rId56">
+        <w:r>
+          <w:rPr>
+            <w:rStyle w:val="Hipervnculo"/>
+          </w:rPr>
+          <w:t xml:space="preserve">https://link.springer.com/article/10.1007/s10342-016-0982-7?wt_mc=Internal.Event.1.SEM.ArticleAuthorOnlineFirst</w:t>
+        </w:r>
+      </w:hyperlink>
+    </w:p>
+    <w:p>
+      <w:pPr>
+        <w:pStyle w:val="Textodecuerpo"/>
+      </w:pPr>
+      <w:r>
+        <w:t xml:space="preserve">¿Que limita al crecimiento en el borde sur de su distribucion? –&gt; Ver esto</w:t>
+      </w:r>
+      <w:r>
+        <w:t xml:space="preserve"> </w:t>
+      </w:r>
+      <w:hyperlink r:id="rId57">
+        <w:r>
+          <w:rPr>
+            <w:rStyle w:val="Hipervnculo"/>
+          </w:rPr>
+          <w:t xml:space="preserve">http://onlinelibrary.wiley.com/doi/10.1111/j.1365-2486.2006.01250.x/abstract</w:t>
+        </w:r>
+      </w:hyperlink>
+    </w:p>
+    <w:p>
+      <w:pPr>
+        <w:pStyle w:val="Textodecuerpo"/>
+      </w:pPr>
+      <w:r>
+        <w:t xml:space="preserve">Pinus sylvestris (Baza) (Matias et al 2017)</w:t>
+      </w:r>
+      <w:r>
+        <w:t xml:space="preserve"> </w:t>
+      </w:r>
+      <w:r>
+        <w:t xml:space="preserve">Radial growth was maximal at medium altitude and treeline of the southernmost populations. Temperature was the main factor controlling growth variability along the gradients, although the timing and strength of climatic variables affecting growth shifted with latitude and altitude.</w:t>
+      </w:r>
+    </w:p>
+    <w:p>
+      <w:pPr>
+        <w:pStyle w:val="Textodecuerpo"/>
+      </w:pPr>
+      <w:hyperlink r:id="rId58">
+        <w:r>
+          <w:rPr>
+            <w:rStyle w:val="Hipervnculo"/>
+          </w:rPr>
+          <w:t xml:space="preserve">http://onlinelibrary.wiley.com/doi/10.1111/gcb.13627/full</w:t>
+        </w:r>
+      </w:hyperlink>
+    </w:p>
+    <w:p>
+      <w:pPr>
+        <w:pStyle w:val="Textodecuerpo"/>
+      </w:pPr>
+      <w:r>
+        <w:t xml:space="preserve">Idea –&gt; algunos autores comentan que puede existir una alteración en el balance competitivo entre especies en mixed stands. Por ejemplo en Montseny, borde equatorial para F. sylvatica, se está viendo que el F. sylvatica está siendo reemplazado por Q. ilex. … En SN, el artículo de B. Benito (Climatic Change) habla del remplazo que existirá de Q. pyrenaica por Q. ilex, sin embargo, estamos viendo que los crecimientos son muy grandes y que Q. pyrenaica tiene mucha resiliencia –&gt; entonces que pasa con las predicciones de dichos modelos ???</w:t>
       </w:r>
     </w:p>
     <w:p>
       <w:pPr>
         <w:pStyle w:val="Ttulo3"/>
       </w:pPr>
-      <w:bookmarkStart w:id="46" w:name="la-resiliencia-de-las-poblaciones-de-roble-de-sierra-nevada."/>
-      <w:bookmarkEnd w:id="46"/>
-      <w:r>
-        <w:t xml:space="preserve">La resiliencia de las poblaciones de roble de Sierra Nevada.</w:t>
-      </w:r>
-    </w:p>
-    <w:p>
-      <w:pPr>
-        <w:pStyle w:val="FirstParagraph"/>
-      </w:pPr>
-      <w:r>
-        <w:t xml:space="preserve">El greennness de los robledades en Sierra Nevada ha mostrado una tendencia positiva hacia mas verdor en los ultimos años, que coincide con lo que ya observamos con datos de NDVI</w:t>
-      </w:r>
-      <w:r>
-        <w:t xml:space="preserve"> </w:t>
-      </w:r>
-      <w:r>
-        <w:t xml:space="preserve">(Pérez-Luque et al. 2015b)</w:t>
-      </w:r>
-      <w:r>
-        <w:t xml:space="preserve">, sobre todo para las poblaciones del sur. Esta tendencia positiva, obtenida de variables derivadas de remote sensing (EVI y NDVI), parece que también se observa en el crecimiento. Por ejemplo en las poblaciones del sur (CaHigh y CaLow) observamos en los últimos años una ligera tendencia de crecimiento.</w:t>
-      </w:r>
-    </w:p>
-    <w:p>
-      <w:pPr>
-        <w:pStyle w:val="Textodecuerpo"/>
-      </w:pPr>
-      <w:r>
-        <w:t xml:space="preserve">Aún habiendo pasado varios periodos de sequía severa (sobre todo 2005, el crecimiento -BAI- en el N, se redujo hasta el 45 %), estos robledales han mostrado una alta resiliencia. Por ejemplo para las poblaciones del norte, los valores de EVI durante la sequía de 2005 descendieron hasta el 81 %, mientras que el BAI (sitio SJ) lo hizo hasta el 45 %. Sin embargo, la recuperación fue rápida, así los valores de Recovery (Rc) para el EVI tras la sequía de 2005 (en las poblaciones del norte) fue de 1.17, mientras que para el BAI el Rc fue de 1.112. En definitiva, estamos observando altos valores de resiliencia en estos robledales.</w:t>
-      </w:r>
-    </w:p>
-    <w:p>
-      <w:pPr>
-        <w:pStyle w:val="Ttulo3"/>
-      </w:pPr>
-      <w:bookmarkStart w:id="47" w:name="diferencias-entre-sitios"/>
-      <w:bookmarkEnd w:id="47"/>
-      <w:r>
-        <w:t xml:space="preserve">Diferencias entre sitios</w:t>
-      </w:r>
-    </w:p>
-    <w:p>
-      <w:pPr>
-        <w:pStyle w:val="FirstParagraph"/>
-      </w:pPr>
-      <w:r>
-        <w:t xml:space="preserve">Llama la atención que en el rear-edge de la distribución de la especie, en el sitio mas meridional dentro de este rear edge, y en la parte mas alta (estas parcelas están en el treeline de la especie en SN (en torno a 1900)), es donde encontramos mayores crecimientos. Parece que los robles estuvieran mejor en esta zona. Algunas reflexiones sobre esto:</w:t>
+      <w:bookmarkStart w:id="59" w:name="esto-viene-del-apartado-radial-growth-trends-and-climate"/>
+      <w:bookmarkEnd w:id="59"/>
+      <w:r>
+        <w:t xml:space="preserve">Esto viene del apartado Radial growth trends and climate</w:t>
       </w:r>
     </w:p>
     <w:p>
       <w:pPr>
         <w:pStyle w:val="Compact"/>
         <w:numPr>
-          <w:numId w:val="1003"/>
+          <w:numId w:val="1012"/>
           <w:ilvl w:val="0"/>
         </w:numPr>
       </w:pPr>
       <w:r>
-        <w:t xml:space="preserve">Quizá están creciendo donde les están dejando (menor impacto antrópico en las zonas mas altas, al menos en los últimos años??)</w:t>
-      </w:r>
-    </w:p>
-    <w:p>
-      <w:pPr>
-        <w:pStyle w:val="Compact"/>
-        <w:numPr>
-          <w:numId w:val="1003"/>
-          <w:ilvl w:val="0"/>
-        </w:numPr>
-      </w:pPr>
-      <w:r>
-        <w:t xml:space="preserve">¿Diferentes niveles de compentencia?. Parece que la competencia es similar en los tres sitios: no diferencias sig. para valores de Stand density ySize ratio proportional to distance (ver table 1).</w:t>
-      </w:r>
-    </w:p>
-    <w:p>
-      <w:pPr>
-        <w:pStyle w:val="Compact"/>
-        <w:numPr>
-          <w:numId w:val="1003"/>
-          <w:ilvl w:val="0"/>
-        </w:numPr>
-      </w:pPr>
-      <w:r>
-        <w:t xml:space="preserve">¿Diferencias entre suelos?? En principio no.</w:t>
-      </w:r>
-      <w:r>
-        <w:t xml:space="preserve"> </w:t>
-      </w:r>
-      <w:r>
-        <w:t xml:space="preserve">(“Taxonomic and functional diversity of a quercus pyrenaica willd. rhizospheric microbiome in the mediterranean mountains” 2017)</w:t>
-      </w:r>
-      <w:r>
-        <w:t xml:space="preserve"> </w:t>
-      </w:r>
-      <w:r>
-        <w:t xml:space="preserve">en un trabajo sobre microbiota del suelo, explora diferencias en un gradiente altitudinal en Cáñar. Analiza 3 sitios: por encima del treline (XZF, el piornal), low altitudinal oak forest (LAF, en la zona baja del robledal) and high altitudinal oak forest (HAF). En su trabajo, LAF está mucho mas bajo, pero HAF está cerca de las parcelas caHigh. Restulados:</w:t>
-      </w:r>
-    </w:p>
-    <w:p>
-      <w:pPr>
-        <w:pStyle w:val="Compact"/>
-        <w:numPr>
-          <w:numId w:val="1004"/>
-          <w:ilvl w:val="1"/>
-        </w:numPr>
-      </w:pPr>
-      <w:r>
-        <w:t xml:space="preserve">tipo de suelo: LAF es Sandy-loam, HAF es loam</w:t>
-      </w:r>
-    </w:p>
-    <w:p>
-      <w:pPr>
-        <w:pStyle w:val="Compact"/>
-        <w:numPr>
-          <w:numId w:val="1004"/>
-          <w:ilvl w:val="1"/>
-        </w:numPr>
-      </w:pPr>
-      <w:r>
-        <w:t xml:space="preserve">HAF tuvo los valores mayores de disponibilidad hídrica (% available water tabla s1 en</w:t>
-      </w:r>
-      <w:r>
-        <w:t xml:space="preserve"> </w:t>
-      </w:r>
-      <w:r>
-        <w:t xml:space="preserve">(“Taxonomic and functional diversity of a quercus pyrenaica willd. rhizospheric microbiome in the mediterranean mountains” 2017)</w:t>
-      </w:r>
-      <w:r>
-        <w:t xml:space="preserve">) –&gt; Esto es importante, creo</w:t>
-      </w:r>
-    </w:p>
-    <w:p>
-      <w:pPr>
-        <w:pStyle w:val="Compact"/>
-        <w:numPr>
-          <w:numId w:val="1004"/>
-          <w:ilvl w:val="1"/>
-        </w:numPr>
-      </w:pPr>
-      <w:r>
-        <w:t xml:space="preserve">Los tres sitios eran pobres en materia orgánica, pero el HAF dobló los valores de los otros dos sitios</w:t>
-      </w:r>
-    </w:p>
-    <w:p>
-      <w:pPr>
-        <w:pStyle w:val="Compact"/>
-        <w:numPr>
-          <w:numId w:val="1004"/>
-          <w:ilvl w:val="1"/>
-        </w:numPr>
-      </w:pPr>
-      <w:r>
-        <w:t xml:space="preserve">No diferencias en contenido de N, C/N ratio similares en HAF, y LAF</w:t>
-      </w:r>
-    </w:p>
-    <w:p>
-      <w:pPr>
-        <w:numPr>
-          <w:numId w:val="1003"/>
-          <w:ilvl w:val="0"/>
-        </w:numPr>
-      </w:pPr>
-      <w:r>
-        <w:t xml:space="preserve">¿Menor estrés hídrico en zonas mas altas? Puede ser que tengamos menor estrés hídrico en esta zona?? Este robledal, está en la cara sur de SN, y en una ladera con bastante insolación. Algunos trabajos antiguos (de fitosociólogos) hablan de que su presencia aquí se debe a que reciben un aporte extra de humedad procedente de las brisas del mediterráneo, para suplir el mínimo de humedad que necesitan en verano. Quizá también tendríamos que incluir el papel de las acequias. La zona caHigh tiene una acequia muy cerca (y por encima) de donde muestreamos (recordad el roble mas grande, y el mas alto, esta justo en una acequia). No se si es interesante que lo comentemos.</w:t>
-      </w:r>
-    </w:p>
-    <w:p>
-      <w:pPr>
-        <w:numPr>
-          <w:numId w:val="1003"/>
-          <w:ilvl w:val="0"/>
-        </w:numPr>
-      </w:pPr>
-      <w:r>
-        <w:t xml:space="preserve">Otro punto de interés a introducir aquí es que frecuentemente se asume una alta vulnerabilidad a la sequía de las poblaciones situadas en su dry rear-edge</w:t>
-      </w:r>
-      <w:r>
-        <w:t xml:space="preserve"> </w:t>
-      </w:r>
-      <w:r>
-        <w:t xml:space="preserve">(Martínez-Vilalta 2018)</w:t>
-      </w:r>
-      <w:r>
-        <w:t xml:space="preserve">, sin embargo algunos estudios están demostrando esto no es siempre así (ver por ejemplo</w:t>
-      </w:r>
-      <w:r>
-        <w:t xml:space="preserve"> </w:t>
-      </w:r>
-      <w:r>
-        <w:t xml:space="preserve">(Cavin and Jump 2017, Granda et al. 2017)</w:t>
-      </w:r>
-      <w:r>
-        <w:t xml:space="preserve">). Nuestros resultados creo que van en esta línea creo. Esto, como apunta</w:t>
-      </w:r>
-      <w:r>
-        <w:t xml:space="preserve"> </w:t>
-      </w:r>
-      <w:r>
-        <w:t xml:space="preserve">(Martínez-Vilalta 2018)</w:t>
-      </w:r>
-      <w:r>
-        <w:t xml:space="preserve">m tiene que ver con la que consideramos como habitat marginal de la especie (… When the focus is on marginal, rear-edge populations, proper consideration should be given to the different ways in which marginality can be defined (stressing geographical, climatic or other ecological factors).</w:t>
-      </w:r>
-    </w:p>
-    <w:p>
-      <w:pPr>
-        <w:pStyle w:val="Ttulo3"/>
-      </w:pPr>
-      <w:bookmarkStart w:id="48" w:name="que-factor-es-mas-limitante-para-el-crecimiento-en-el-rear-edge-de-q.-pyrenaica"/>
-      <w:bookmarkEnd w:id="48"/>
-      <w:r>
-        <w:t xml:space="preserve">¿Que factor es mas limitante para el crecimiento en el rear-edge de Q. pyrenaica?</w:t>
-      </w:r>
-    </w:p>
-    <w:p>
-      <w:pPr>
-        <w:pStyle w:val="FirstParagraph"/>
-      </w:pPr>
-      <w:r>
-        <w:t xml:space="preserve">Aquí pueder ser interesante comentar algo de el peso de las variables climáticas en el crecimiento para poblaciones situadas en el borde de distribución (pesa mas la temperatura o la disponibilidad de agua?).</w:t>
-      </w:r>
-    </w:p>
-    <w:p>
-      <w:pPr>
-        <w:pStyle w:val="Textodecuerpo"/>
-      </w:pPr>
-      <w:r>
-        <w:t xml:space="preserve">Para</w:t>
-      </w:r>
-      <w:r>
-        <w:t xml:space="preserve"> </w:t>
-      </w:r>
-      <w:r>
-        <w:rPr>
-          <w:i/>
-        </w:rPr>
-        <w:t xml:space="preserve">Q. pyrenaica</w:t>
-      </w:r>
-      <w:r>
-        <w:t xml:space="preserve"> </w:t>
-      </w:r>
-      <w:r>
-        <w:t xml:space="preserve">moisture availability was reported to be the most limiting factor driving radial growth in Iberian Q. pyrenaica populations</w:t>
-      </w:r>
-      <w:r>
-        <w:t xml:space="preserve"> </w:t>
-      </w:r>
-      <w:r>
-        <w:t xml:space="preserve">(Gea-Izquierdo and Cañellas 2014)</w:t>
-      </w:r>
-      <w:r>
-        <w:t xml:space="preserve"> </w:t>
-      </w:r>
-      <w:r>
-        <w:t xml:space="preserve">(Prec hidrológica y SPEI) (ver también Gea-Izquierdo et al. 2015 European Journal of Forest Research). Lo que hemos obtenido aqui (analizando solo el rear edge) también van en esa línea.</w:t>
-      </w:r>
-    </w:p>
-    <w:p>
-      <w:pPr>
-        <w:pStyle w:val="Textodecuerpo"/>
-      </w:pPr>
-      <w:r>
-        <w:t xml:space="preserve">Podríamos complementarlo con lo que le pasa a otras especies en su borde de distribución: por ejemplo en Baza, Herrero et al. 2013, encontraron para Pinus nigra y sylvestris que la temperatura tenía mas peso que la disponibilidad de agua). O también ver algunos de los trabajos de Camarero et al 2013 para el P. nigra en su borde de distribución u otros similares (el de Sanchez-Salguero et al. 2013, 2015) …</w:t>
+        <w:t xml:space="preserve">Aqui me comentó GGI que distribuyera esto bien entre results y discussion</w:t>
+      </w:r>
+      <w:r>
+        <w:t xml:space="preserve"> </w:t>
+      </w:r>
+      <w:r>
+        <w:t xml:space="preserve">Los tres sitios mostraron una reducción en los valores de BAI durante las sequías de 1995 y 2005, y menos evidente para el año 2012 (Figure 5). La población del norte (SJ) mostró una gran liberación en torno a 1945 fruto quizá de cortas asociadas a la actividad minera de la zona. Asimismo, esta población mostró un marcado descenso en BAI durante el periodo 1986 - 1999.</w:t>
       </w:r>
     </w:p>
     <w:p>
       <w:pPr>
         <w:pStyle w:val="Ttulo2"/>
       </w:pPr>
-      <w:bookmarkStart w:id="49" w:name="historia-forestal-de-ambos-sitios"/>
-      <w:bookmarkEnd w:id="49"/>
-      <w:r>
-        <w:t xml:space="preserve">historia forestal de ambos sitios</w:t>
-      </w:r>
-    </w:p>
-    <w:p>
-      <w:pPr>
-        <w:pStyle w:val="FirstParagraph"/>
-      </w:pPr>
-      <w:r>
-        <w:t xml:space="preserve">Incluimos lo que conocemos de la historia forestal de los sitios?? Me explico, tenemos datos de manejo y uso antrópico de las dos zonas que proceden de varias fuentes. En resumen, mas o menos, tenemos:</w:t>
-      </w:r>
-    </w:p>
-    <w:p>
-      <w:pPr>
-        <w:pStyle w:val="Compact"/>
-        <w:numPr>
-          <w:numId w:val="1005"/>
-          <w:ilvl w:val="0"/>
-        </w:numPr>
-      </w:pPr>
-      <w:r>
-        <w:t xml:space="preserve">Minería: datos de minería, que afectan sobre todo a la población de SJ (los tenemos localizados temporalmente)</w:t>
-      </w:r>
-    </w:p>
-    <w:p>
-      <w:pPr>
-        <w:pStyle w:val="Compact"/>
-        <w:numPr>
-          <w:numId w:val="1005"/>
-          <w:ilvl w:val="0"/>
-        </w:numPr>
-      </w:pPr>
-      <w:r>
-        <w:t xml:space="preserve">Actuaciones forestales: Tenemos una bd con actuaciones forestales, y he contactado con varios de los responsables de proyectos de actuaciones forestales en ambas zonas, y tenemos con bastante detalle la información sobre actuaciones forestales (al menos espacial y temporalmente)</w:t>
-      </w:r>
-    </w:p>
-    <w:p>
-      <w:pPr>
-        <w:pStyle w:val="Compact"/>
-        <w:numPr>
-          <w:numId w:val="1005"/>
-          <w:ilvl w:val="0"/>
-        </w:numPr>
-      </w:pPr>
-      <w:r>
-        <w:t xml:space="preserve">Incendios, Carboneo, Ganadería, etc –&gt; Tenemos información menos estructurada sobre estos ámbitos, procedentes de varias fuentes, que tienen una incertidumbre mayor espacial y temporalmente.</w:t>
-      </w:r>
-    </w:p>
-    <w:p>
-      <w:pPr>
-        <w:pStyle w:val="FirstParagraph"/>
-      </w:pPr>
-      <w:r>
-        <w:t xml:space="preserve">Todo esto lo comento, porque quizá podemos utilizar dicha información para la discussión, o a lo mejor mete mas ruido (¿que opináis?)</w:t>
-      </w:r>
-    </w:p>
-    <w:p>
-      <w:pPr>
-        <w:pStyle w:val="Textodecuerpo"/>
-      </w:pPr>
-      <w:r>
-        <w:t xml:space="preserve">Por otro lado, sabemos que estos robledales han estado sometido a muchos ciclos de coppiccing, lo que podrían haber reducido su diversidad genética, y por tanto su resiliencia. Pero varios trabajos</w:t>
-      </w:r>
-      <w:r>
-        <w:t xml:space="preserve"> </w:t>
-      </w:r>
-      <w:r>
-        <w:t xml:space="preserve">(Valbuena-Carabaña and Gil 2013, 2017)</w:t>
-      </w:r>
-      <w:r>
-        <w:t xml:space="preserve"> </w:t>
-      </w:r>
-      <w:r>
-        <w:t xml:space="preserve">han encontrado que esta especie en su límite de distribución sur, muestra unos altos niveles de resiliencia (en este caso genética).</w:t>
-      </w:r>
-    </w:p>
-    <w:p>
-      <w:pPr>
-        <w:pStyle w:val="Ttulo2"/>
-      </w:pPr>
-      <w:bookmarkStart w:id="50" w:name="refugio"/>
-      <w:bookmarkEnd w:id="50"/>
-      <w:r>
-        <w:t xml:space="preserve">refugio??</w:t>
-      </w:r>
-    </w:p>
-    <w:p>
-      <w:pPr>
-        <w:pStyle w:val="FirstParagraph"/>
-      </w:pPr>
-      <w:r>
-        <w:t xml:space="preserve">Los robledales de SN estén situadas en su borde rear-edge donde se supone que sufren mas estrés climático. Hemos observado un aumento en el greenness en los últimos años. Por otro lado, hemos encontrado que son poblaciones resilientes a la sequía, tanto para el crecimiento como para el greenness. Además, estos robledales tienen una alta resiliencia genética</w:t>
-      </w:r>
-      <w:r>
-        <w:t xml:space="preserve"> </w:t>
-      </w:r>
-      <w:r>
-        <w:t xml:space="preserve">(Valbuena-Carabaña and Gil 2013, 2017)</w:t>
-      </w:r>
-      <w:r>
-        <w:t xml:space="preserve">. ¿Sierra Nevada (regiones de montaña) como refugio?? quizá este rear-edge esté actuando como refugio?? (esto es muy especulativo)</w:t>
-      </w:r>
-    </w:p>
-    <w:p>
-      <w:pPr>
-        <w:pStyle w:val="Ttulo2"/>
-      </w:pPr>
-      <w:bookmarkStart w:id="51" w:name="references"/>
-      <w:bookmarkEnd w:id="51"/>
+      <w:bookmarkStart w:id="60" w:name="references"/>
+      <w:bookmarkEnd w:id="60"/>
       <w:r>
         <w:t xml:space="preserve">References</w:t>
       </w:r>
     </w:p>
     <w:p>
       <w:pPr>
-        <w:pStyle w:val="Ttulo1"/>
-      </w:pPr>
-      <w:bookmarkStart w:id="52" w:name="supplementary"/>
-      <w:bookmarkEnd w:id="52"/>
-      <w:r>
-        <w:t xml:space="preserve">Supplementary</w:t>
-      </w:r>
-    </w:p>
-    <w:p>
-      <w:pPr>
-        <w:pStyle w:val="Ttulo2"/>
-      </w:pPr>
-      <w:bookmarkStart w:id="53" w:name="figures"/>
-      <w:bookmarkEnd w:id="53"/>
-      <w:r>
-        <w:t xml:space="preserve">Figures</w:t>
-      </w:r>
-    </w:p>
-    <w:p>
-      <w:pPr>
-        <w:pStyle w:val="FirstParagraph"/>
-      </w:pPr>
-      <w:r>
-        <w:rPr>
-          <w:b/>
-        </w:rPr>
-        <w:t xml:space="preserve">Figure S1</w:t>
-      </w:r>
-      <w:r>
-        <w:t xml:space="preserve"> </w:t>
-      </w:r>
-      <w:r>
-        <w:t xml:space="preserve">Acumulated monthly precipitation during the hydrological year 2004-2005 (blue line) and 2011-2012 (red line). The boxplot representing the average from 1940-2015 period. Data from meteorological station Granada, Base Aérea (National Spanish Meteorological Services (AEMET)).</w:t>
-      </w:r>
-    </w:p>
-    <w:p>
-      <w:pPr>
-        <w:pStyle w:val="Textodecuerpo"/>
-      </w:pPr>
-      <w:r>
-        <w:drawing>
-          <wp:inline>
-            <wp:extent cx="5943600" cy="5943600"/>
-            <wp:effectExtent b="0" l="0" r="0" t="0"/>
-            <wp:docPr descr="" id="1" name="Picture"/>
-            <a:graphic>
-              <a:graphicData uri="http://schemas.openxmlformats.org/drawingml/2006/picture">
-                <pic:pic>
-                  <pic:nvPicPr>
-                    <pic:cNvPr descr="report_files/figure-docx/unnamed-chunk-38-1.png" id="0" name="Picture"/>
-                    <pic:cNvPicPr>
-                      <a:picLocks noChangeArrowheads="1" noChangeAspect="1"/>
-                    </pic:cNvPicPr>
-                  </pic:nvPicPr>
-                  <pic:blipFill>
-                    <a:blip r:embed="rId54"/>
-                    <a:stretch>
-                      <a:fillRect/>
-                    </a:stretch>
-                  </pic:blipFill>
-                  <pic:spPr bwMode="auto">
-                    <a:xfrm>
-                      <a:off x="0" y="0"/>
-                      <a:ext cx="5943600" cy="5943600"/>
-                    </a:xfrm>
-                    <a:prstGeom prst="rect">
-                      <a:avLst/>
-                    </a:prstGeom>
-                    <a:noFill/>
-                    <a:ln w="9525">
-                      <a:noFill/>
-                      <a:headEnd/>
-                      <a:tailEnd/>
-                    </a:ln>
-                  </pic:spPr>
-                </pic:pic>
-              </a:graphicData>
-            </a:graphic>
-          </wp:inline>
-        </w:drawing>
-      </w:r>
-    </w:p>
-    <w:p>
-      <w:pPr>
-        <w:pStyle w:val="Textodecuerpo"/>
-      </w:pPr>
-      <w:r>
-        <w:rPr>
-          <w:b/>
-        </w:rPr>
-        <w:t xml:space="preserve">Figure S2</w:t>
-      </w:r>
-      <w:r>
-        <w:t xml:space="preserve">. Spatial distribution of the EVI-annual trends (</w:t>
-      </w:r>
-      <m:oMath>
-        <m:r>
-          <m:t>τ</m:t>
-        </m:r>
-      </m:oMath>
-      <w:r>
-        <w:t xml:space="preserve">) for the period 2000-2016. Negative values (</w:t>
-      </w:r>
-      <w:r>
-        <w:rPr>
-          <w:i/>
-        </w:rPr>
-        <w:t xml:space="preserve">red</w:t>
-      </w:r>
-      <w:r>
-        <w:t xml:space="preserve"> </w:t>
-      </w:r>
-      <w:r>
-        <w:t xml:space="preserve">values) indicate negative trends and positive values (</w:t>
-      </w:r>
-      <w:r>
-        <w:rPr>
-          <w:i/>
-        </w:rPr>
-        <w:t xml:space="preserve">green</w:t>
-      </w:r>
-      <w:r>
-        <w:t xml:space="preserve"> </w:t>
-      </w:r>
-      <w:r>
-        <w:t xml:space="preserve">values) indicate positive trends.</w:t>
-      </w:r>
-    </w:p>
-    <w:p>
-      <w:pPr>
-        <w:pStyle w:val="Figure"/>
-      </w:pPr>
-      <w:r>
-        <w:drawing>
-          <wp:inline>
-            <wp:extent cx="5943600" cy="4245428"/>
-            <wp:effectExtent b="0" l="0" r="0" t="0"/>
-            <wp:docPr descr="" id="1" name="Picture"/>
-            <a:graphic>
-              <a:graphicData uri="http://schemas.openxmlformats.org/drawingml/2006/picture">
-                <pic:pic>
-                  <pic:nvPicPr>
-                    <pic:cNvPr descr="../analysis/evi/compute_MannKendall_evimean_files/figure-markdown_github/rater_map_tau_EVI-1.png" id="0" name="Picture"/>
-                    <pic:cNvPicPr>
-                      <a:picLocks noChangeArrowheads="1" noChangeAspect="1"/>
-                    </pic:cNvPicPr>
-                  </pic:nvPicPr>
-                  <pic:blipFill>
-                    <a:blip r:embed="rId55"/>
-                    <a:stretch>
-                      <a:fillRect/>
-                    </a:stretch>
-                  </pic:blipFill>
-                  <pic:spPr bwMode="auto">
-                    <a:xfrm>
-                      <a:off x="0" y="0"/>
-                      <a:ext cx="5943600" cy="4245428"/>
-                    </a:xfrm>
-                    <a:prstGeom prst="rect">
-                      <a:avLst/>
-                    </a:prstGeom>
-                    <a:noFill/>
-                    <a:ln w="9525">
-                      <a:noFill/>
-                      <a:headEnd/>
-                      <a:tailEnd/>
-                    </a:ln>
-                  </pic:spPr>
-                </pic:pic>
-              </a:graphicData>
-            </a:graphic>
-          </wp:inline>
-        </w:drawing>
-      </w:r>
-    </w:p>
-    <w:p>
-      <w:pPr>
-        <w:pStyle w:val="FirstParagraph"/>
-      </w:pPr>
-      <w:r>
-        <w:rPr>
-          <w:b/>
-        </w:rPr>
-        <w:t xml:space="preserve">Figure S3.</w:t>
-      </w:r>
-      <w:r>
-        <w:t xml:space="preserve"> </w:t>
-      </w:r>
-      <w:r>
-        <w:t xml:space="preserve">Percentage of pixels showing browning, greenning or no-changes during the 2005 and 2012 droguht events according to EVI standardized anomalies.</w:t>
-      </w:r>
-    </w:p>
-    <w:p>
-      <w:pPr>
-        <w:pStyle w:val="Textodecuerpo"/>
-      </w:pPr>
-      <w:r>
-        <w:drawing>
-          <wp:inline>
-            <wp:extent cx="5943600" cy="5943600"/>
-            <wp:effectExtent b="0" l="0" r="0" t="0"/>
-            <wp:docPr descr="" id="1" name="Picture"/>
-            <a:graphic>
-              <a:graphicData uri="http://schemas.openxmlformats.org/drawingml/2006/picture">
-                <pic:pic>
-                  <pic:nvPicPr>
-                    <pic:cNvPr descr="report_files/figure-docx/unnamed-chunk-40-1.png" id="0" name="Picture"/>
-                    <pic:cNvPicPr>
-                      <a:picLocks noChangeArrowheads="1" noChangeAspect="1"/>
-                    </pic:cNvPicPr>
-                  </pic:nvPicPr>
-                  <pic:blipFill>
-                    <a:blip r:embed="rId56"/>
-                    <a:stretch>
-                      <a:fillRect/>
-                    </a:stretch>
-                  </pic:blipFill>
-                  <pic:spPr bwMode="auto">
-                    <a:xfrm>
-                      <a:off x="0" y="0"/>
-                      <a:ext cx="5943600" cy="5943600"/>
-                    </a:xfrm>
-                    <a:prstGeom prst="rect">
-                      <a:avLst/>
-                    </a:prstGeom>
-                    <a:noFill/>
-                    <a:ln w="9525">
-                      <a:noFill/>
-                      <a:headEnd/>
-                      <a:tailEnd/>
-                    </a:ln>
-                  </pic:spPr>
-                </pic:pic>
-              </a:graphicData>
-            </a:graphic>
-          </wp:inline>
-        </w:drawing>
-      </w:r>
-    </w:p>
-    <w:p>
-      <w:pPr>
-        <w:pStyle w:val="Textodecuerpo"/>
-      </w:pPr>
-      <w:r>
-        <w:rPr>
-          <w:b/>
-        </w:rPr>
-        <w:t xml:space="preserve">Figure S3.</w:t>
-      </w:r>
-      <w:r>
-        <w:t xml:space="preserve"> </w:t>
-      </w:r>
-      <w:r>
-        <w:t xml:space="preserve">Correlation</w:t>
-      </w:r>
-    </w:p>
-    <w:p>
-      <w:pPr>
-        <w:pStyle w:val="Textodecuerpo"/>
-      </w:pPr>
-      <w:r>
-        <w:drawing>
-          <wp:inline>
-            <wp:extent cx="5943600" cy="5943600"/>
-            <wp:effectExtent b="0" l="0" r="0" t="0"/>
-            <wp:docPr descr="" id="1" name="Picture"/>
-            <a:graphic>
-              <a:graphicData uri="http://schemas.openxmlformats.org/drawingml/2006/picture">
-                <pic:pic>
-                  <pic:nvPicPr>
-                    <pic:cNvPr descr="report_files/figure-docx/unnamed-chunk-41-1.png" id="0" name="Picture"/>
-                    <pic:cNvPicPr>
-                      <a:picLocks noChangeArrowheads="1" noChangeAspect="1"/>
-                    </pic:cNvPicPr>
-                  </pic:nvPicPr>
-                  <pic:blipFill>
-                    <a:blip r:embed="rId57"/>
-                    <a:stretch>
-                      <a:fillRect/>
-                    </a:stretch>
-                  </pic:blipFill>
-                  <pic:spPr bwMode="auto">
-                    <a:xfrm>
-                      <a:off x="0" y="0"/>
-                      <a:ext cx="5943600" cy="5943600"/>
-                    </a:xfrm>
-                    <a:prstGeom prst="rect">
-                      <a:avLst/>
-                    </a:prstGeom>
-                    <a:noFill/>
-                    <a:ln w="9525">
-                      <a:noFill/>
-                      <a:headEnd/>
-                      <a:tailEnd/>
-                    </a:ln>
-                  </pic:spPr>
-                </pic:pic>
-              </a:graphicData>
-            </a:graphic>
-          </wp:inline>
-        </w:drawing>
+        <w:pStyle w:val="Bibliografa"/>
+      </w:pPr>
+      <w:r>
+        <w:t xml:space="preserve">AghaKouchak, A., A. Farahmand, F. S. Melton, J. Teixeira, M. C. Anderson, B. D. Wardlow, and C. R. Hain. 2015. Remote sensing of drought: Progress, challenges and opportunities. Reviews of Geophysics 53:452–480.</w:t>
       </w:r>
     </w:p>
     <w:p>
@@ -3757,6 +4485,14 @@
         <w:pStyle w:val="Bibliografa"/>
       </w:pPr>
       <w:r>
+        <w:t xml:space="preserve">Bhuyan, U., C. Zang, and A. Menzel. 2017. Different responses of multispecies tree ring growth to various drought indices across europe. Dendrochronologia 44:1–8.</w:t>
+      </w:r>
+    </w:p>
+    <w:p>
+      <w:pPr>
+        <w:pStyle w:val="Bibliografa"/>
+      </w:pPr>
+      <w:r>
         <w:t xml:space="preserve">Biondi, F., and F. Qeadan. 2008. A theory-driven approach to tree-ring standardization: Defining the biological trend from expected basal area increment. Tree-Ring Research 64:81–96.</w:t>
       </w:r>
     </w:p>
@@ -3837,7 +4573,31 @@
         <w:pStyle w:val="Bibliografa"/>
       </w:pPr>
       <w:r>
+        <w:t xml:space="preserve">Dai, A. 2011. Drought under global warming: A review. Wiley Interdisciplinary Reviews: Climate Change 2:45–65.</w:t>
+      </w:r>
+    </w:p>
+    <w:p>
+      <w:pPr>
+        <w:pStyle w:val="Bibliografa"/>
+      </w:pPr>
+      <w:r>
         <w:t xml:space="preserve">Didan, K. 2015. MOD13Q1 MODIS/Terra Vegetation Indices 16-Day L3 Global 250m SIN Grid V006. NASA EOSDIS Land Processes DAAC.</w:t>
+      </w:r>
+    </w:p>
+    <w:p>
+      <w:pPr>
+        <w:pStyle w:val="Bibliografa"/>
+      </w:pPr>
+      <w:r>
+        <w:t xml:space="preserve">Dobbertin, M. 2005. Tree growth as indicator of tree vitality and of tree reaction to environmental stress: A review. European Journal of Forest Research 124:319–333.</w:t>
+      </w:r>
+    </w:p>
+    <w:p>
+      <w:pPr>
+        <w:pStyle w:val="Bibliografa"/>
+      </w:pPr>
+      <w:r>
+        <w:t xml:space="preserve">Doblas-Miranda, E., R. Alonso, X. Arnan, V. Bermejo, L. Brotons, J. de las Heras, M. Estiarte, J. Hódar, P. Llorens, F. Lloret, F. López-Serrano, J. Martínez-Vilalta, D. Moya, J. Peñuelas, J. Pino, A. Rodrigo, N. Roura-Pascual, F. Valladares, M. Vilà, R. Zamora, and J. Retana. 2017. A review of the combination among global change factors in forests, shrublands and pastures of the mediterranean region: Beyond drought effects. Global and Planetary Change 148:42–54.</w:t>
       </w:r>
     </w:p>
     <w:p>
@@ -3974,7 +4734,15 @@
         <w:pStyle w:val="Bibliografa"/>
       </w:pPr>
       <w:r>
-        <w:t xml:space="preserve">Gouveia, C. M., P. Ramos, A. Russo, and R. M. Trigo. 2015. Drought trends in the Iberian Peninsula over the last 112 years. Page 12680</w:t>
+        <w:t xml:space="preserve">Gea-Izquierdo, G., L. Fernández-de-Uña, and I. Cañellas. 2013. Growth projections reveal local vulnerability of mediterranean oaks with rising temperatures. Forest Ecology and Management 305:282–293.</w:t>
+      </w:r>
+    </w:p>
+    <w:p>
+      <w:pPr>
+        <w:pStyle w:val="Bibliografa"/>
+      </w:pPr>
+      <w:r>
+        <w:t xml:space="preserve">Gouveia, C. M., and R. M. Trigo. 2014. The 2005 and 2012 major drought events in Iberia: monitoring vegetation dynamics and crop yields using satellite data. Page 15179</w:t>
       </w:r>
       <w:r>
         <w:t xml:space="preserve"> </w:t>
@@ -3997,47 +4765,7 @@
         <w:pStyle w:val="Bibliografa"/>
       </w:pPr>
       <w:r>
-        <w:t xml:space="preserve">Granda, E., A. Q. Alla, N. A. Laskurain, J. Loidi, A. Sánchez-Lorenzo, and J. J. Camarero. 2017. Coexisting oak species, including rear-edge populations, buffer climate stress through xylem adjustments. Tree Physiology.</w:t>
-      </w:r>
-    </w:p>
-    <w:p>
-      <w:pPr>
-        <w:pStyle w:val="Bibliografa"/>
-      </w:pPr>
-      <w:r>
-        <w:t xml:space="preserve">Hampe, A., and R. J. Petit. 2005. Conserving biodiversity under climate change: The rear edge matters. Ecology Letters 8:461–467.</w:t>
-      </w:r>
-    </w:p>
-    <w:p>
-      <w:pPr>
-        <w:pStyle w:val="Bibliografa"/>
-      </w:pPr>
-      <w:r>
-        <w:t xml:space="preserve">Haylock, M. R., N. Hofstra, A. M. G. Klein Tank, E. J. Klok, P. D. Jones, and M. New. 2008. A european daily high-resolution gridded data set of surface temperature and precipitation for 1950–2006. Journal of Geophysical Research 113:D20119.</w:t>
-      </w:r>
-    </w:p>
-    <w:p>
-      <w:pPr>
-        <w:pStyle w:val="Bibliografa"/>
-      </w:pPr>
-      <w:r>
-        <w:t xml:space="preserve">Holmes, R. L. 1983. Computer-assisted quality control in tree-ring dating and measurement. Tree-Ring Bulletin 43:69–78.</w:t>
-      </w:r>
-    </w:p>
-    <w:p>
-      <w:pPr>
-        <w:pStyle w:val="Bibliografa"/>
-      </w:pPr>
-      <w:r>
-        <w:t xml:space="preserve">Huete, A., K. Didan, T. Miura, E. Rodriguez, X. Gao, and L. Ferreira. 2002. Overview of the radiometric and biophysical performance of the {modis} vegetation indices. Remote Sensing of Environment 83:195–213.</w:t>
-      </w:r>
-    </w:p>
-    <w:p>
-      <w:pPr>
-        <w:pStyle w:val="Bibliografa"/>
-      </w:pPr>
-      <w:r>
-        <w:t xml:space="preserve">Krapivin, V. F., C. A. Varotsos, and V. Y. Soldatov. 2015. Remote-sensing technologies and data processing algorithms. Pages 119–219</w:t>
+        <w:t xml:space="preserve">Gouveia, C. M., P. Ramos, A. Russo, and R. M. Trigo. 2015. Drought trends in the Iberian Peninsula over the last 112 years. Page 12680</w:t>
       </w:r>
       <w:r>
         <w:t xml:space="preserve"> </w:t>
@@ -4052,55 +4780,79 @@
         <w:t xml:space="preserve"> </w:t>
       </w:r>
       <w:r>
-        <w:t xml:space="preserve">New ecoinformatics tools in environmental science: Applications and decision-making. Springer International Publishing.</w:t>
-      </w:r>
-    </w:p>
-    <w:p>
-      <w:pPr>
-        <w:pStyle w:val="Bibliografa"/>
-      </w:pPr>
-      <w:r>
-        <w:t xml:space="preserve">Lloret, F., E. G. Keeling, and A. Sala. 2011. Components of tree resilience: Effects of successive low-growth episodes in old ponderosa pine forests. Oikos 120:1909–1920.</w:t>
-      </w:r>
-    </w:p>
-    <w:p>
-      <w:pPr>
-        <w:pStyle w:val="Bibliografa"/>
-      </w:pPr>
-      <w:r>
-        <w:t xml:space="preserve">Mair, P., F. Schoenbrodt, and R. Wilcox. 2017. WRS2: Wilcox robust estimation and testing.</w:t>
-      </w:r>
-    </w:p>
-    <w:p>
-      <w:pPr>
-        <w:pStyle w:val="Bibliografa"/>
-      </w:pPr>
-      <w:r>
-        <w:t xml:space="preserve">Mangiafico, S. 2017. Rcompanion: Functions to support extension education program evaluation.</w:t>
-      </w:r>
-    </w:p>
-    <w:p>
-      <w:pPr>
-        <w:pStyle w:val="Bibliografa"/>
-      </w:pPr>
-      <w:r>
-        <w:t xml:space="preserve">Martínez-Parras, J. M., and J. Molero-Mesa. 1982. Ecología y fitosociología de quercus pyrenaica willd. en la provincia bética. los melojares béticos y sus etapas de sustitución. Lazaroa 4:91–104.</w:t>
-      </w:r>
-    </w:p>
-    <w:p>
-      <w:pPr>
-        <w:pStyle w:val="Bibliografa"/>
-      </w:pPr>
-      <w:r>
-        <w:t xml:space="preserve">Martínez-Vilalta, J. 2018. The rear window: Structural and functional plasticity in tree responses to climate change inferred from growth rings. Tree Physiology.</w:t>
-      </w:r>
-    </w:p>
-    <w:p>
-      <w:pPr>
-        <w:pStyle w:val="Bibliografa"/>
-      </w:pPr>
-      <w:r>
-        <w:t xml:space="preserve">Melendo, M., and F. Valle. 2000. Estudio comparativo de los melojares nevadenses. Pages 463–479</w:t>
+        <w:t xml:space="preserve">EGU general assembly conference abstracts.</w:t>
+      </w:r>
+    </w:p>
+    <w:p>
+      <w:pPr>
+        <w:pStyle w:val="Bibliografa"/>
+      </w:pPr>
+      <w:r>
+        <w:t xml:space="preserve">Granda, E., A. Q. Alla, N. A. Laskurain, J. Loidi, A. Sánchez-Lorenzo, and J. J. Camarero. 2017. Coexisting oak species, including rear-edge populations, buffer climate stress through xylem adjustments. Tree Physiology.</w:t>
+      </w:r>
+    </w:p>
+    <w:p>
+      <w:pPr>
+        <w:pStyle w:val="Bibliografa"/>
+      </w:pPr>
+      <w:r>
+        <w:t xml:space="preserve">Hampe, A., and R. J. Petit. 2005. Conserving biodiversity under climate change: The rear edge matters. Ecology Letters 8:461–467.</w:t>
+      </w:r>
+    </w:p>
+    <w:p>
+      <w:pPr>
+        <w:pStyle w:val="Bibliografa"/>
+      </w:pPr>
+      <w:r>
+        <w:t xml:space="preserve">Haylock, M. R., N. Hofstra, A. M. G. Klein Tank, E. J. Klok, P. D. Jones, and M. New. 2008. A european daily high-resolution gridded data set of surface temperature and precipitation for 1950–2006. Journal of Geophysical Research 113:D20119.</w:t>
+      </w:r>
+    </w:p>
+    <w:p>
+      <w:pPr>
+        <w:pStyle w:val="Bibliografa"/>
+      </w:pPr>
+      <w:r>
+        <w:t xml:space="preserve">Hoerling, M., J. Eischeid, J. Perlwitz, X. Quan, T. Zhang, and P. Pegion. 2012. On the increased frequency of mediterranean drought. Journal of Climate 25:2146–2161.</w:t>
+      </w:r>
+    </w:p>
+    <w:p>
+      <w:pPr>
+        <w:pStyle w:val="Bibliografa"/>
+      </w:pPr>
+      <w:r>
+        <w:t xml:space="preserve">Holmes, R. L. 1983. Computer-assisted quality control in tree-ring dating and measurement. Tree-Ring Bulletin 43:69–78.</w:t>
+      </w:r>
+    </w:p>
+    <w:p>
+      <w:pPr>
+        <w:pStyle w:val="Bibliografa"/>
+      </w:pPr>
+      <w:r>
+        <w:t xml:space="preserve">Huete, A., K. Didan, T. Miura, E. Rodriguez, X. Gao, and L. Ferreira. 2002. Overview of the radiometric and biophysical performance of the {modis} vegetation indices. Remote Sensing of Environment 83:195–213.</w:t>
+      </w:r>
+    </w:p>
+    <w:p>
+      <w:pPr>
+        <w:pStyle w:val="Bibliografa"/>
+      </w:pPr>
+      <w:r>
+        <w:t xml:space="preserve">IPCC. 2013. Climate change 2013: The physical science basis. contribution of working group i to the fifth assessment report of the intergovernmental panel on climate change. Page 1535. Cambridge University Press, Cambridge, United Kingdom; New York, NY, USA.</w:t>
+      </w:r>
+    </w:p>
+    <w:p>
+      <w:pPr>
+        <w:pStyle w:val="Bibliografa"/>
+      </w:pPr>
+      <w:r>
+        <w:t xml:space="preserve">Jump, A. S., L. Cavin, and P. D. Hunter. 2010. Monitoring and managing responses to climate change at the retreating range edge of forest trees. Journal of Environmental Monitoring 12:1791–1798.</w:t>
+      </w:r>
+    </w:p>
+    <w:p>
+      <w:pPr>
+        <w:pStyle w:val="Bibliografa"/>
+      </w:pPr>
+      <w:r>
+        <w:t xml:space="preserve">Krapivin, V. F., C. A. Varotsos, and V. Y. Soldatov. 2015. Remote-sensing technologies and data processing algorithms. Pages 119–219</w:t>
       </w:r>
       <w:r>
         <w:t xml:space="preserve"> </w:t>
@@ -4115,6 +4867,77 @@
         <w:t xml:space="preserve"> </w:t>
       </w:r>
       <w:r>
+        <w:t xml:space="preserve">New ecoinformatics tools in environmental science: Applications and decision-making. Springer International Publishing.</w:t>
+      </w:r>
+    </w:p>
+    <w:p>
+      <w:pPr>
+        <w:pStyle w:val="Bibliografa"/>
+      </w:pPr>
+      <w:r>
+        <w:t xml:space="preserve">Lionello, P., editor. 2012. Page 502. Elsevier, Oxford.</w:t>
+      </w:r>
+    </w:p>
+    <w:p>
+      <w:pPr>
+        <w:pStyle w:val="Bibliografa"/>
+      </w:pPr>
+      <w:r>
+        <w:t xml:space="preserve">Lloret, F., E. G. Keeling, and A. Sala. 2011. Components of tree resilience: Effects of successive low-growth episodes in old ponderosa pine forests. Oikos 120:1909–1920.</w:t>
+      </w:r>
+    </w:p>
+    <w:p>
+      <w:pPr>
+        <w:pStyle w:val="Bibliografa"/>
+      </w:pPr>
+      <w:r>
+        <w:t xml:space="preserve">Mair, P., F. Schoenbrodt, and R. Wilcox. 2017. WRS2: Wilcox robust estimation and testing.</w:t>
+      </w:r>
+    </w:p>
+    <w:p>
+      <w:pPr>
+        <w:pStyle w:val="Bibliografa"/>
+      </w:pPr>
+      <w:r>
+        <w:t xml:space="preserve">Mangiafico, S. 2017. Rcompanion: Functions to support extension education program evaluation.</w:t>
+      </w:r>
+    </w:p>
+    <w:p>
+      <w:pPr>
+        <w:pStyle w:val="Bibliografa"/>
+      </w:pPr>
+      <w:r>
+        <w:t xml:space="preserve">Martínez-Parras, J. M., and J. Molero-Mesa. 1982. Ecología y fitosociología de quercus pyrenaica willd. en la provincia bética. los melojares béticos y sus etapas de sustitución. Lazaroa 4:91–104.</w:t>
+      </w:r>
+    </w:p>
+    <w:p>
+      <w:pPr>
+        <w:pStyle w:val="Bibliografa"/>
+      </w:pPr>
+      <w:r>
+        <w:t xml:space="preserve">Martínez-Vilalta, J. 2018. The rear window: Structural and functional plasticity in tree responses to climate change inferred from growth rings. Tree Physiology.</w:t>
+      </w:r>
+    </w:p>
+    <w:p>
+      <w:pPr>
+        <w:pStyle w:val="Bibliografa"/>
+      </w:pPr>
+      <w:r>
+        <w:t xml:space="preserve">Melendo, M., and F. Valle. 2000. Estudio comparativo de los melojares nevadenses. Pages 463–479</w:t>
+      </w:r>
+      <w:r>
+        <w:t xml:space="preserve"> </w:t>
+      </w:r>
+      <w:r>
+        <w:rPr>
+          <w:i/>
+        </w:rPr>
+        <w:t xml:space="preserve">in</w:t>
+      </w:r>
+      <w:r>
+        <w:t xml:space="preserve"> </w:t>
+      </w:r>
+      <w:r>
         <w:t xml:space="preserve">J. Chacón and J. Rosúa, editors. I conferencia internacional sierra nevada. Universidad de Granada, Granada.</w:t>
       </w:r>
     </w:p>
@@ -4123,6 +4946,30 @@
         <w:pStyle w:val="Bibliografa"/>
       </w:pPr>
       <w:r>
+        <w:t xml:space="preserve">Michel Deshayes, Dominique Guyon, Hervé Jeanjean, Nicolas Stach, Anne Jolly, and Olivier Hagolle. 2006. The contribution of remote sensing to the assessment of drought effects in forest ecosystems. Ann. For. Sci. 63:579–595.</w:t>
+      </w:r>
+    </w:p>
+    <w:p>
+      <w:pPr>
+        <w:pStyle w:val="Bibliografa"/>
+      </w:pPr>
+      <w:r>
+        <w:t xml:space="preserve">Mishra, A. K., and V. P. Singh. 2010. A review of drought concepts. Journal of Hydrology 391:202–216.</w:t>
+      </w:r>
+    </w:p>
+    <w:p>
+      <w:pPr>
+        <w:pStyle w:val="Bibliografa"/>
+      </w:pPr>
+      <w:r>
+        <w:t xml:space="preserve">Norman, S. P., F. H. Koch, and W. W. Hargrove. 2016. Review of broad-scale drought monitoring of forests: Toward an integrated data mining approach. Forest Ecology and Management 380:346–358.</w:t>
+      </w:r>
+    </w:p>
+    <w:p>
+      <w:pPr>
+        <w:pStyle w:val="Bibliografa"/>
+      </w:pPr>
+      <w:r>
         <w:t xml:space="preserve">Nowacki, G. J., and M. D. Abrams. 1997. Radial-growth averaging criteria for reconstructing disturbance histories from presettlement-origing oaks. Ecological Monographs 67:225–249.</w:t>
       </w:r>
     </w:p>
@@ -4139,6 +4986,14 @@
         <w:pStyle w:val="Bibliografa"/>
       </w:pPr>
       <w:r>
+        <w:t xml:space="preserve">Páscoa, P., C. Gouveia, A. Russo, and R. Trigo. 2017. Drought trends in the iberian peninsula over the last 112 years. Advances in Meteorology:ID4653126.</w:t>
+      </w:r>
+    </w:p>
+    <w:p>
+      <w:pPr>
+        <w:pStyle w:val="Bibliografa"/>
+      </w:pPr>
+      <w:r>
         <w:t xml:space="preserve">Pérez-Luque, A. J., R. Zamora, F. J. Bonet, and R. Pérez-Pérez. 2015a. Dataset of migrame project (global change, altitudinal range shift and colonization of degraded habitats in mediterranean mountains). PhytoKeys 56:61–81.</w:t>
       </w:r>
     </w:p>
@@ -4259,6 +5114,38 @@
         <w:pStyle w:val="Bibliografa"/>
       </w:pPr>
       <w:r>
+        <w:t xml:space="preserve">Spinoni, J., G. Naumann, and J. V. Vogt. 2017a. Pan-european seasonal trends and recent changes of drought frequency and severity. Global and Planetary Change 148:113–130.</w:t>
+      </w:r>
+    </w:p>
+    <w:p>
+      <w:pPr>
+        <w:pStyle w:val="Bibliografa"/>
+      </w:pPr>
+      <w:r>
+        <w:t xml:space="preserve">Spinoni, J., G. Naumann, J. V. Vogt, and P. Barbosa. 2015. The biggest drought events in europe from 1950 to 2012. Journal of Hydrology: Regional Studies 3:509–524.</w:t>
+      </w:r>
+    </w:p>
+    <w:p>
+      <w:pPr>
+        <w:pStyle w:val="Bibliografa"/>
+      </w:pPr>
+      <w:r>
+        <w:t xml:space="preserve">Spinoni, J., J. V. Vogt, G. Naumann, P. Barbosa, and A. Dosio. 2017b. Will drought events become more frequent and severe in europe? International Journal of Climatology.</w:t>
+      </w:r>
+    </w:p>
+    <w:p>
+      <w:pPr>
+        <w:pStyle w:val="Bibliografa"/>
+      </w:pPr>
+      <w:r>
+        <w:t xml:space="preserve">Stagge, J. H., D. G. Kingston, L. M. Tallaksen, and D. M. Hannah. 2017. Observed drought indices show increasing divergence across Europe. Scientific Reports 7:14045.</w:t>
+      </w:r>
+    </w:p>
+    <w:p>
+      <w:pPr>
+        <w:pStyle w:val="Bibliografa"/>
+      </w:pPr>
+      <w:r>
         <w:t xml:space="preserve">Taxonomic and functional diversity of a quercus pyrenaica willd. rhizospheric microbiome in the mediterranean mountains. 2017. Forests 8:390.</w:t>
       </w:r>
     </w:p>
@@ -4267,6 +5154,14 @@
         <w:pStyle w:val="Bibliografa"/>
       </w:pPr>
       <w:r>
+        <w:t xml:space="preserve">Trenberth, K. E., A. Dai, G. van der Schrier, P. D. Jones, J. Barichivich, K. R. Briffa, and J. Sheffield. 2014. Global warming and changes in drought. Nature Climate Change 4:17–22.</w:t>
+      </w:r>
+    </w:p>
+    <w:p>
+      <w:pPr>
+        <w:pStyle w:val="Bibliografa"/>
+      </w:pPr>
+      <w:r>
         <w:t xml:space="preserve">Trigo, R. M., J. A. Añel, D. Barriopedro, R. García-Herrera, L. Gimeno, R. Castillo, M. R. Allen, and A. Massey. 2013. The record Winter drought of 2011-12 in the Iberian Peninsula [in "Explaining Extreme Events of 2012 from a Climate Perspective. [Peterson, T. C., M. P. Hoerling, P.A. Stott and S. Herring, Eds.] 94:S41–S45.</w:t>
       </w:r>
     </w:p>
@@ -4275,6 +5170,14 @@
         <w:pStyle w:val="Bibliografa"/>
       </w:pPr>
       <w:r>
+        <w:t xml:space="preserve">Ummenhofer, C. C., and G. A. Meehl. 2017. Extreme weather and climate events with ecological relevance: A review. Philosophical Transactions of the Royal Society of London B: Biological Sciences 372.</w:t>
+      </w:r>
+    </w:p>
+    <w:p>
+      <w:pPr>
+        <w:pStyle w:val="Bibliografa"/>
+      </w:pPr>
+      <w:r>
         <w:t xml:space="preserve">Valbuena-Carabaña, M., and L. Gil. 2013. Genetic resilience in a historically profited root sprouting oak (quercus pyrenaica willd.) at its southern boundary. Tree Genetics &amp; Genomes 9:1129–1142.</w:t>
       </w:r>
     </w:p>
@@ -4300,6 +5203,14 @@
       </w:pPr>
       <w:r>
         <w:t xml:space="preserve">Vicente-Serrano, S. M., S. Beguería, and J. I. López-Moreno. 2010. A multiscalar drought index sensitive to global warming: The standardized precipitation evapotranspiration index. Journal of Climate 23:1696–1718.</w:t>
+      </w:r>
+    </w:p>
+    <w:p>
+      <w:pPr>
+        <w:pStyle w:val="Bibliografa"/>
+      </w:pPr>
+      <w:r>
+        <w:t xml:space="preserve">Vicente-Serrano, S. M., C. Gouveia, J. J. Camarero, S. Beguería, R. Trigo, J. I. López-Moreno, C. Azorín-Molina, E. Pasho, J. Lorenzo-Lacruz, J. Revuelto, E. Morán-Tejeda, and A. Sanchez-Lorenzo. 2013. Response of vegetation to drought time-scales across global land biomes. Proc Natl Acad Sci U S A 110:52–57.</w:t>
       </w:r>
     </w:p>
     <w:p>
@@ -5170,7 +6081,7 @@
     </w:lvl>
   </w:abstractNum>
   <w:abstractNum w:abstractNumId="990">
-    <w:nsid w:val="a8e582b6"/>
+    <w:nsid w:val="d59c24d5"/>
     <w:multiLevelType w:val="multilevel"/>
     <w:lvl w:ilvl="0">
       <w:numFmt w:val="bullet"/>
@@ -5251,7 +6162,7 @@
     </w:lvl>
   </w:abstractNum>
   <w:abstractNum w:abstractNumId="991">
-    <w:nsid w:val="a21e3eab"/>
+    <w:nsid w:val="7ace421f"/>
     <w:multiLevelType w:val="multilevel"/>
     <w:lvl w:ilvl="0">
       <w:numFmt w:val="bullet"/>
@@ -5455,6 +6366,27 @@
     <w:abstractNumId w:val="991"/>
   </w:num>
   <w:num w:numId="1005">
+    <w:abstractNumId w:val="991"/>
+  </w:num>
+  <w:num w:numId="1006">
+    <w:abstractNumId w:val="991"/>
+  </w:num>
+  <w:num w:numId="1007">
+    <w:abstractNumId w:val="991"/>
+  </w:num>
+  <w:num w:numId="1008">
+    <w:abstractNumId w:val="991"/>
+  </w:num>
+  <w:num w:numId="1009">
+    <w:abstractNumId w:val="991"/>
+  </w:num>
+  <w:num w:numId="1010">
+    <w:abstractNumId w:val="991"/>
+  </w:num>
+  <w:num w:numId="1011">
+    <w:abstractNumId w:val="991"/>
+  </w:num>
+  <w:num w:numId="1012">
     <w:abstractNumId w:val="991"/>
   </w:num>
 </w:numbering>

</xml_diff>

<commit_message>
update analysis age elevation
</commit_message>
<xml_diff>
--- a/man/report.docx
+++ b/man/report.docx
@@ -3805,7 +3805,7 @@
         <w:t xml:space="preserve"> </w:t>
       </w:r>
       <w:r>
-        <w:t xml:space="preserve">Tree-growth was also affected by drought as evidenced by the reduction in detrended tree-rings (RWI) during the most severe drought events (Figure 5). This common signal observed in our study sites is consistent with several works reporting tree-growth reductions for Mediterranean tree species during severe droughts, particularly for 2005</w:t>
+        <w:t xml:space="preserve">Tree-growth was also affected by drought as evidenced by the reduction in detrended tree-rings (RWI) during the most severe drought events (Figure 5). The decline in growth observed in our study sites is consistent with several works reporting tree-growth reductions for Mediterranean tree species during severe droughts, particularly for 2005</w:t>
       </w:r>
       <w:r>
         <w:t xml:space="preserve"> </w:t>
@@ -4005,7 +4005,7 @@
         <w:pStyle w:val="Textodecuerpo"/>
       </w:pPr>
       <w:r>
-        <w:t xml:space="preserve">Desde una perspectiva a largo plazo, nuestros resultados muestran que las poblaciones de</w:t>
+        <w:t xml:space="preserve">Desde una perspectiva a largo plazo, es destacable el hecho de que las poblaciones de</w:t>
       </w:r>
       <w:r>
         <w:t xml:space="preserve"> </w:t>
@@ -4020,7 +4020,7 @@
         <w:t xml:space="preserve"> </w:t>
       </w:r>
       <w:r>
-        <w:t xml:space="preserve">en Sierra Nevada, aún habiendo sufrido varios eventos de sequía severa, presentan altos valores de Recovery y de Resiliencia. Las poblaciones situadas en su rear edge viven en estrechos márgenes ambientales y pequeños variaciones en las condiciones ambientales pueden provocar que las restricciones ambientales sean mas severas</w:t>
+        <w:t xml:space="preserve">en Sierra Nevada, aún habiendo sufrido varios eventos de sequía severa, presentan altos valores de Recovery y de Resiliencia, tal y como indican nuestros resultados (Appendix S5). Las poblaciones situadas en su rear edge viven en estrechos márgenes ambientales y pequeños variaciones en las condiciones ambientales pueden provocar que las restricciones ambientales sean mas severas</w:t>
       </w:r>
       <w:r>
         <w:t xml:space="preserve"> </w:t>
@@ -4181,7 +4181,54 @@
         <w:pStyle w:val="FirstParagraph"/>
       </w:pPr>
       <w:r>
-        <w:t xml:space="preserve">Our results showed differences for greenness and tree-growth between northern and southern oak populations (Table 3). Las poblaciones del norte, que presentan condiciones mas secas (Tabla 1), se vieron mas afectadas por los eventos de sequía. Así por ejemplo vimos que las anomalías estandarizadas de EVI fueron mas negativas en la población del norte durante la sequía de 2005 (mayor intensidad de browing en 2005 para el norte).</w:t>
+        <w:t xml:space="preserve">Our results showed differences for greenness and tree-growth between northern and southern oak populations (Table 3). Las poblaciones del norte, que presentan condiciones mas secas (Tabla 1), se vieron mas afectadas por los eventos de sequía. Por ejemplo las anomalías estandarizadas de EVI fueron mas negativas (mayor intensidad en el browning) en la población del norte durante la sequía de 2005. SJ site showed stronger correlations of tree-growth with SPEI (Hydrological and summer) (Figure 6), which can be interpreted as higher sensitivity to drought of a drier site</w:t>
+      </w:r>
+      <w:r>
+        <w:t xml:space="preserve"> </w:t>
+      </w:r>
+      <w:r>
+        <w:t xml:space="preserve">(Gea-Izquierdo and Cañellas 2014)</w:t>
+      </w:r>
+      <w:r>
+        <w:t xml:space="preserve">.</w:t>
+      </w:r>
+    </w:p>
+    <w:p>
+      <w:pPr>
+        <w:pStyle w:val="Textodecuerpo"/>
+      </w:pPr>
+      <w:r>
+        <w:t xml:space="preserve">Moisture availability has been reported as the most limiting factor driving radial growth of</w:t>
+      </w:r>
+      <w:r>
+        <w:t xml:space="preserve"> </w:t>
+      </w:r>
+      <w:r>
+        <w:rPr>
+          <w:i/>
+        </w:rPr>
+        <w:t xml:space="preserve">Q. pyrenaica</w:t>
+      </w:r>
+      <w:r>
+        <w:t xml:space="preserve"> </w:t>
+      </w:r>
+      <w:r>
+        <w:t xml:space="preserve">along their distribution range in Iberian Peninsula</w:t>
+      </w:r>
+      <w:r>
+        <w:t xml:space="preserve"> </w:t>
+      </w:r>
+      <w:r>
+        <w:t xml:space="preserve">(Gea-Izquierdo and Cañellas 2014)</w:t>
+      </w:r>
+      <w:r>
+        <w:t xml:space="preserve">. We found a singnificant positive relation between precipitacion (hydrological year and previous December) and tree-growth (Figure 6a). Our results are consistent with previous studies highlighting the influence of precipitation on tree-ring growth</w:t>
+      </w:r>
+      <w:r>
+        <w:t xml:space="preserve"> </w:t>
+      </w:r>
+      <w:r>
+        <w:t xml:space="preserve">(Gea-Izquierdo and Cañellas 2014, Gea-Izquierdo et al. 2014, González-González et al. 2014, Leal et al. 2015, Camisón et al. 2016, García-González and Souto-Herrero 2017, Roig et al. n.d.)</w:t>
       </w:r>
     </w:p>
     <w:p>
@@ -7874,7 +7921,7 @@
     </w:lvl>
   </w:abstractNum>
   <w:abstractNum w:abstractNumId="990">
-    <w:nsid w:val="5d0297ad"/>
+    <w:nsid w:val="f3528594"/>
     <w:multiLevelType w:val="multilevel"/>
     <w:lvl w:ilvl="0">
       <w:numFmt w:val="bullet"/>
@@ -7955,7 +8002,7 @@
     </w:lvl>
   </w:abstractNum>
   <w:abstractNum w:abstractNumId="991">
-    <w:nsid w:val="3bf298b7"/>
+    <w:nsid w:val="f2b7d2fa"/>
     <w:multiLevelType w:val="multilevel"/>
     <w:lvl w:ilvl="0">
       <w:numFmt w:val="bullet"/>
@@ -8036,7 +8083,7 @@
     </w:lvl>
   </w:abstractNum>
   <w:abstractNum w:abstractNumId="99423">
-    <w:nsid w:val="e46dfa25"/>
+    <w:nsid w:val="e1ff3cf2"/>
     <w:multiLevelType w:val="multilevel"/>
     <w:lvl w:ilvl="0">
       <w:start w:val="3"/>

</xml_diff>